<commit_message>
mas pruebas de egreso
</commit_message>
<xml_diff>
--- a/editPruebas/3 - Especificación de casos de prueba.docx
+++ b/editPruebas/3 - Especificación de casos de prueba.docx
@@ -4378,6 +4378,86 @@
               <w:pStyle w:val="Sinespaciado"/>
             </w:pPr>
             <w:r>
+              <w:t>Egresar vehículo omitiendo completar el campo código de fuerza, en caso de que el vehículo quiera ser retirado por fuerza policial</w:t>
+            </w:r>
+          </w:p>
+        </w:tc>
+        <w:tc>
+          <w:tcPr>
+            <w:tcW w:w="3260" w:type="dxa"/>
+          </w:tcPr>
+          <w:p>
+            <w:pPr>
+              <w:pStyle w:val="Sinespaciado"/>
+            </w:pPr>
+            <w:r>
+              <w:t>Habiendo iniciado sesión como agente, omitir completar el campo código de fuerza, en caso de que el vehículo quiera ser retirado por fuerza policial</w:t>
+            </w:r>
+          </w:p>
+        </w:tc>
+        <w:tc>
+          <w:tcPr>
+            <w:tcW w:w="1855" w:type="dxa"/>
+          </w:tcPr>
+          <w:p>
+            <w:pPr>
+              <w:pStyle w:val="Sinespaciado"/>
+            </w:pPr>
+            <w:r>
+              <w:t>Completar los demás campos: Apellido, nombre</w:t>
+            </w:r>
+          </w:p>
+        </w:tc>
+        <w:tc>
+          <w:tcPr>
+            <w:tcW w:w="3319" w:type="dxa"/>
+          </w:tcPr>
+          <w:p>
+            <w:pPr>
+              <w:pStyle w:val="Sinespaciado"/>
+            </w:pPr>
+            <w:r>
+              <w:t>Mensaje “completa este campo”</w:t>
+            </w:r>
+          </w:p>
+          <w:p>
+            <w:pPr>
+              <w:pStyle w:val="Sinespaciado"/>
+            </w:pPr>
+          </w:p>
+        </w:tc>
+      </w:tr>
+      <w:tr>
+        <w:tc>
+          <w:tcPr>
+            <w:tcW w:w="551" w:type="dxa"/>
+          </w:tcPr>
+          <w:p>
+            <w:pPr>
+              <w:pStyle w:val="Sinespaciado"/>
+              <w:jc w:val="center"/>
+              <w:rPr>
+                <w:b/>
+              </w:rPr>
+            </w:pPr>
+            <w:r>
+              <w:rPr>
+                <w:b/>
+              </w:rPr>
+              <w:t>51</w:t>
+            </w:r>
+          </w:p>
+        </w:tc>
+        <w:tc>
+          <w:tcPr>
+            <w:tcW w:w="1984" w:type="dxa"/>
+            <w:gridSpan w:val="2"/>
+          </w:tcPr>
+          <w:p>
+            <w:pPr>
+              <w:pStyle w:val="Sinespaciado"/>
+            </w:pPr>
+            <w:r>
               <w:t>Egresar vehículo presentando acta de entrega y adjuntando dicho documento en pantalla de confirmación</w:t>
             </w:r>
           </w:p>
@@ -4452,51 +4532,61 @@
               <w:rPr>
                 <w:b/>
               </w:rPr>
-              <w:t>51</w:t>
-            </w:r>
-          </w:p>
-        </w:tc>
-        <w:tc>
-          <w:tcPr>
-            <w:tcW w:w="1984" w:type="dxa"/>
-            <w:gridSpan w:val="2"/>
-          </w:tcPr>
-          <w:p>
-            <w:pPr>
-              <w:pStyle w:val="Sinespaciado"/>
-            </w:pPr>
-            <w:r>
-              <w:t>Egresar vehículo presentando acta de entrega, pero omitiendo adjuntar dicho documento en pantalla de confirmación</w:t>
-            </w:r>
-          </w:p>
-        </w:tc>
-        <w:tc>
-          <w:tcPr>
-            <w:tcW w:w="3260" w:type="dxa"/>
-          </w:tcPr>
-          <w:p>
-            <w:pPr>
-              <w:pStyle w:val="Sinespaciado"/>
-            </w:pPr>
-            <w:r>
-              <w:t>Habiendo iniciado sesión como agente, seleccionar el vehículo correspondiente y hacer click en egresar; indicar que presenta acta de entrega y completar los campos obligatorios (todos son obligatorios excepto observaciones); en pantalla de confirmación omitir adjuntar el acta de entrega</w:t>
-            </w:r>
-          </w:p>
-        </w:tc>
-        <w:tc>
-          <w:tcPr>
-            <w:tcW w:w="1855" w:type="dxa"/>
-          </w:tcPr>
-          <w:p>
-            <w:pPr>
-              <w:pStyle w:val="Sinespaciado"/>
-            </w:pPr>
-            <w:r>
-              <w:t xml:space="preserve">Seleccionar “SI” respecto a presenta acta de entrega, apellido, nombre, tipo de documento, número de documento y, opcionalmente, observaciones; en pantalla de </w:t>
+              <w:t>52</w:t>
+            </w:r>
+          </w:p>
+        </w:tc>
+        <w:tc>
+          <w:tcPr>
+            <w:tcW w:w="1984" w:type="dxa"/>
+            <w:gridSpan w:val="2"/>
+          </w:tcPr>
+          <w:p>
+            <w:pPr>
+              <w:pStyle w:val="Sinespaciado"/>
+            </w:pPr>
+            <w:r>
+              <w:t xml:space="preserve">Egresar vehículo presentando acta de entrega, pero </w:t>
             </w:r>
             <w:r>
               <w:lastRenderedPageBreak/>
-              <w:t>confirmación omitir adjuntar acta de entrega</w:t>
+              <w:t>omitiendo adjuntar dicho documento en pantalla de confirmación</w:t>
+            </w:r>
+          </w:p>
+        </w:tc>
+        <w:tc>
+          <w:tcPr>
+            <w:tcW w:w="3260" w:type="dxa"/>
+          </w:tcPr>
+          <w:p>
+            <w:pPr>
+              <w:pStyle w:val="Sinespaciado"/>
+            </w:pPr>
+            <w:r>
+              <w:lastRenderedPageBreak/>
+              <w:t xml:space="preserve">Habiendo iniciado sesión como agente, seleccionar el vehículo correspondiente y hacer click en </w:t>
+            </w:r>
+            <w:r>
+              <w:lastRenderedPageBreak/>
+              <w:t>egresar; indicar que presenta acta de entrega y completar los campos obligatorios (todos son obligatorios excepto observaciones); en pantalla de confirmación omitir adjuntar el acta de entrega</w:t>
+            </w:r>
+          </w:p>
+        </w:tc>
+        <w:tc>
+          <w:tcPr>
+            <w:tcW w:w="1855" w:type="dxa"/>
+          </w:tcPr>
+          <w:p>
+            <w:pPr>
+              <w:pStyle w:val="Sinespaciado"/>
+            </w:pPr>
+            <w:r>
+              <w:lastRenderedPageBreak/>
+              <w:t xml:space="preserve">Seleccionar “SI” respecto a presenta acta de </w:t>
+            </w:r>
+            <w:r>
+              <w:lastRenderedPageBreak/>
+              <w:t>entrega, apellido, nombre, tipo de documento, número de documento y, opcionalmente, observaciones; en pantalla de confirmación omitir adjuntar acta de entrega</w:t>
             </w:r>
           </w:p>
         </w:tc>
@@ -4521,6 +4611,7 @@
               <w:rPr>
                 <w:highlight w:val="yellow"/>
               </w:rPr>
+              <w:lastRenderedPageBreak/>
               <w:t>Egresa de todos modos por más que no adjunte la documentación</w:t>
             </w:r>
           </w:p>
@@ -4544,7 +4635,7 @@
                 <w:b/>
               </w:rPr>
               <w:lastRenderedPageBreak/>
-              <w:t>52</w:t>
+              <w:t>53</w:t>
             </w:r>
           </w:p>
         </w:tc>
@@ -4599,27 +4690,47 @@
             <w:r>
               <w:t>Se solicitará presentar la siguiente documentación para el retiro del vehículo: Copia DNI, copia licencia, copia cédula verde, copia seguro, copia VTV, copia DGAI</w:t>
             </w:r>
-          </w:p>
-        </w:tc>
-      </w:tr>
-      <w:tr>
-        <w:tc>
-          <w:tcPr>
-            <w:tcW w:w="551" w:type="dxa"/>
-          </w:tcPr>
-          <w:p>
-            <w:pPr>
-              <w:pStyle w:val="Sinespaciado"/>
-              <w:jc w:val="center"/>
-              <w:rPr>
-                <w:b/>
-              </w:rPr>
-            </w:pPr>
-            <w:r>
-              <w:rPr>
-                <w:b/>
-              </w:rPr>
-              <w:t>53</w:t>
+            <w:r>
+              <w:t xml:space="preserve">; </w:t>
+            </w:r>
+            <w:r>
+              <w:t>m</w:t>
+            </w:r>
+            <w:r>
+              <w:t>odificación en la base de datos: Cambio de estado del vehículo y del booleano enplaya en tabla ingreso y se registra el egreso en tabla egreso; mensaje “vehículo egresado correctamente de la playa”</w:t>
+            </w:r>
+          </w:p>
+          <w:p>
+            <w:pPr>
+              <w:pStyle w:val="Sinespaciado"/>
+            </w:pPr>
+            <w:r>
+              <w:rPr>
+                <w:highlight w:val="yellow"/>
+              </w:rPr>
+              <w:t>Egresa de todos modos por más que no adjunte la documentación</w:t>
+            </w:r>
+          </w:p>
+        </w:tc>
+      </w:tr>
+      <w:tr>
+        <w:tc>
+          <w:tcPr>
+            <w:tcW w:w="551" w:type="dxa"/>
+          </w:tcPr>
+          <w:p>
+            <w:pPr>
+              <w:pStyle w:val="Sinespaciado"/>
+              <w:jc w:val="center"/>
+              <w:rPr>
+                <w:b/>
+              </w:rPr>
+            </w:pPr>
+            <w:r>
+              <w:rPr>
+                <w:b/>
+              </w:rPr>
+              <w:t>54</w:t>
             </w:r>
           </w:p>
         </w:tc>
@@ -4674,27 +4785,44 @@
             <w:r>
               <w:t>Se solicitará presentar la siguiente documentación para el retiro del vehículo: Copia DNI, copia acta z, copia cédula verde, copia seguro, copia VTV, copia DGAI</w:t>
             </w:r>
-          </w:p>
-        </w:tc>
-      </w:tr>
-      <w:tr>
-        <w:tc>
-          <w:tcPr>
-            <w:tcW w:w="551" w:type="dxa"/>
-          </w:tcPr>
-          <w:p>
-            <w:pPr>
-              <w:pStyle w:val="Sinespaciado"/>
-              <w:jc w:val="center"/>
-              <w:rPr>
-                <w:b/>
-              </w:rPr>
-            </w:pPr>
-            <w:r>
-              <w:rPr>
-                <w:b/>
-              </w:rPr>
-              <w:t>54</w:t>
+            <w:r>
+              <w:t>; m</w:t>
+            </w:r>
+            <w:r>
+              <w:t>odificación en la base de datos: Cambio de estado del vehículo y del booleano enplaya en tabla ingreso y se registra el egreso en tabla egreso; mensaje “vehículo egresado correctamente de la playa”</w:t>
+            </w:r>
+          </w:p>
+          <w:p>
+            <w:pPr>
+              <w:pStyle w:val="Sinespaciado"/>
+            </w:pPr>
+            <w:r>
+              <w:rPr>
+                <w:highlight w:val="yellow"/>
+              </w:rPr>
+              <w:t>Egresa de todos modos por más que no adjunte la documentación</w:t>
+            </w:r>
+          </w:p>
+        </w:tc>
+      </w:tr>
+      <w:tr>
+        <w:tc>
+          <w:tcPr>
+            <w:tcW w:w="551" w:type="dxa"/>
+          </w:tcPr>
+          <w:p>
+            <w:pPr>
+              <w:pStyle w:val="Sinespaciado"/>
+              <w:jc w:val="center"/>
+              <w:rPr>
+                <w:b/>
+              </w:rPr>
+            </w:pPr>
+            <w:r>
+              <w:rPr>
+                <w:b/>
+              </w:rPr>
+              <w:t>55</w:t>
             </w:r>
           </w:p>
         </w:tc>
@@ -4749,69 +4877,23 @@
             <w:r>
               <w:t>Se solicitará presentar la siguiente documentación para el retiro del vehículo: Copia DNI, copia cédula o título, copia DGAI</w:t>
             </w:r>
-          </w:p>
-        </w:tc>
-      </w:tr>
-      <w:tr>
-        <w:tc>
-          <w:tcPr>
-            <w:tcW w:w="551" w:type="dxa"/>
-          </w:tcPr>
-          <w:p>
-            <w:pPr>
-              <w:pStyle w:val="Sinespaciado"/>
-              <w:jc w:val="center"/>
-              <w:rPr>
-                <w:b/>
-              </w:rPr>
-            </w:pPr>
-            <w:r>
-              <w:rPr>
-                <w:b/>
-              </w:rPr>
-              <w:t>55</w:t>
-            </w:r>
-          </w:p>
-        </w:tc>
-        <w:tc>
-          <w:tcPr>
-            <w:tcW w:w="1984" w:type="dxa"/>
-            <w:gridSpan w:val="2"/>
-          </w:tcPr>
-          <w:p>
-            <w:pPr>
-              <w:pStyle w:val="Sinespaciado"/>
-            </w:pPr>
-          </w:p>
-        </w:tc>
-        <w:tc>
-          <w:tcPr>
-            <w:tcW w:w="3260" w:type="dxa"/>
-          </w:tcPr>
-          <w:p>
-            <w:pPr>
-              <w:pStyle w:val="Sinespaciado"/>
-            </w:pPr>
-          </w:p>
-        </w:tc>
-        <w:tc>
-          <w:tcPr>
-            <w:tcW w:w="1855" w:type="dxa"/>
-          </w:tcPr>
-          <w:p>
-            <w:pPr>
-              <w:pStyle w:val="Sinespaciado"/>
-            </w:pPr>
-          </w:p>
-        </w:tc>
-        <w:tc>
-          <w:tcPr>
-            <w:tcW w:w="3319" w:type="dxa"/>
-          </w:tcPr>
-          <w:p>
-            <w:pPr>
-              <w:pStyle w:val="Sinespaciado"/>
-            </w:pPr>
+            <w:r>
+              <w:t>; m</w:t>
+            </w:r>
+            <w:r>
+              <w:t>odificación en la base de datos: Cambio de estado del vehículo y del booleano enplaya en tabla ingreso y se registra el egreso en tabla egreso; mensaje “vehículo egresado correctamente de la playa”</w:t>
+            </w:r>
+          </w:p>
+          <w:p>
+            <w:pPr>
+              <w:pStyle w:val="Sinespaciado"/>
+            </w:pPr>
+            <w:r>
+              <w:rPr>
+                <w:highlight w:val="yellow"/>
+              </w:rPr>
+              <w:t>Egresa de todos modos por más que no adjunte la documentación</w:t>
+            </w:r>
           </w:p>
         </w:tc>
       </w:tr>
@@ -4845,56 +4927,111 @@
             <w:pPr>
               <w:pStyle w:val="Sinespaciado"/>
             </w:pPr>
-          </w:p>
-        </w:tc>
-        <w:tc>
-          <w:tcPr>
-            <w:tcW w:w="3260" w:type="dxa"/>
-          </w:tcPr>
-          <w:p>
-            <w:pPr>
-              <w:pStyle w:val="Sinespaciado"/>
-            </w:pPr>
-          </w:p>
-        </w:tc>
-        <w:tc>
-          <w:tcPr>
-            <w:tcW w:w="1855" w:type="dxa"/>
-          </w:tcPr>
-          <w:p>
-            <w:pPr>
-              <w:pStyle w:val="Sinespaciado"/>
-            </w:pPr>
-          </w:p>
-        </w:tc>
-        <w:tc>
-          <w:tcPr>
-            <w:tcW w:w="3319" w:type="dxa"/>
-          </w:tcPr>
-          <w:p>
-            <w:pPr>
-              <w:pStyle w:val="Sinespaciado"/>
-            </w:pPr>
-          </w:p>
-        </w:tc>
-      </w:tr>
-      <w:tr>
-        <w:tc>
-          <w:tcPr>
-            <w:tcW w:w="551" w:type="dxa"/>
-          </w:tcPr>
-          <w:p>
-            <w:pPr>
-              <w:pStyle w:val="Sinespaciado"/>
-              <w:jc w:val="center"/>
-              <w:rPr>
-                <w:b/>
-              </w:rPr>
-            </w:pPr>
-            <w:r>
-              <w:rPr>
-                <w:b/>
-              </w:rPr>
+            <w:r>
+              <w:t xml:space="preserve">Egresar vehículo que se encuentra </w:t>
+            </w:r>
+            <w:r>
+              <w:lastRenderedPageBreak/>
+              <w:t>en playa por motivo de documentación y quiere ser retirado por apoderado que presenta licencia</w:t>
+            </w:r>
+          </w:p>
+        </w:tc>
+        <w:tc>
+          <w:tcPr>
+            <w:tcW w:w="3260" w:type="dxa"/>
+          </w:tcPr>
+          <w:p>
+            <w:pPr>
+              <w:pStyle w:val="Sinespaciado"/>
+            </w:pPr>
+            <w:r>
+              <w:lastRenderedPageBreak/>
+              <w:t xml:space="preserve">Habiendo iniciado sesión como agente, seleccionar el vehículo </w:t>
+            </w:r>
+            <w:r>
+              <w:lastRenderedPageBreak/>
+              <w:t>correspondiente y hacer click en egresar; indicar en tipo</w:t>
+            </w:r>
+            <w:r>
+              <w:t xml:space="preserve"> apoderado; seleccionar “SI” como respuesta a presenta licencia</w:t>
+            </w:r>
+          </w:p>
+        </w:tc>
+        <w:tc>
+          <w:tcPr>
+            <w:tcW w:w="1855" w:type="dxa"/>
+          </w:tcPr>
+          <w:p>
+            <w:pPr>
+              <w:pStyle w:val="Sinespaciado"/>
+            </w:pPr>
+            <w:r>
+              <w:lastRenderedPageBreak/>
+              <w:t xml:space="preserve">Seleccionar apoderado </w:t>
+            </w:r>
+            <w:r>
+              <w:lastRenderedPageBreak/>
+              <w:t>respecto a tipo, “SI” respecto a licencia</w:t>
+            </w:r>
+          </w:p>
+        </w:tc>
+        <w:tc>
+          <w:tcPr>
+            <w:tcW w:w="3319" w:type="dxa"/>
+          </w:tcPr>
+          <w:p>
+            <w:pPr>
+              <w:pStyle w:val="Sinespaciado"/>
+            </w:pPr>
+            <w:r>
+              <w:lastRenderedPageBreak/>
+              <w:t xml:space="preserve">Se solicitará presentar la siguiente documentación para el retiro del </w:t>
+            </w:r>
+            <w:r>
+              <w:lastRenderedPageBreak/>
+              <w:t xml:space="preserve">vehículo: </w:t>
+            </w:r>
+            <w:r>
+              <w:t>Copia DNI, copia licencia, copia cédula verde, copia seguro, copia VTV, copia DGAI, copia poder firmado</w:t>
+            </w:r>
+            <w:r>
+              <w:t>; m</w:t>
+            </w:r>
+            <w:r>
+              <w:t>odificación en la base de datos: Cambio de estado del vehículo y del booleano enplaya en tabla ingreso y se registra el egreso en tabla egreso; mensaje “vehículo egresado correctamente de la playa”</w:t>
+            </w:r>
+          </w:p>
+          <w:p>
+            <w:pPr>
+              <w:pStyle w:val="Sinespaciado"/>
+            </w:pPr>
+            <w:r>
+              <w:rPr>
+                <w:highlight w:val="yellow"/>
+              </w:rPr>
+              <w:t>Egresa de todos modos por más que no adjunte la documentación</w:t>
+            </w:r>
+          </w:p>
+        </w:tc>
+      </w:tr>
+      <w:tr>
+        <w:tc>
+          <w:tcPr>
+            <w:tcW w:w="551" w:type="dxa"/>
+          </w:tcPr>
+          <w:p>
+            <w:pPr>
+              <w:pStyle w:val="Sinespaciado"/>
+              <w:jc w:val="center"/>
+              <w:rPr>
+                <w:b/>
+              </w:rPr>
+            </w:pPr>
+            <w:r>
+              <w:rPr>
+                <w:b/>
+              </w:rPr>
+              <w:lastRenderedPageBreak/>
               <w:t>57</w:t>
             </w:r>
           </w:p>
@@ -4908,36 +5045,68 @@
             <w:pPr>
               <w:pStyle w:val="Sinespaciado"/>
             </w:pPr>
-          </w:p>
-        </w:tc>
-        <w:tc>
-          <w:tcPr>
-            <w:tcW w:w="3260" w:type="dxa"/>
-          </w:tcPr>
-          <w:p>
-            <w:pPr>
-              <w:pStyle w:val="Sinespaciado"/>
-            </w:pPr>
-          </w:p>
-        </w:tc>
-        <w:tc>
-          <w:tcPr>
-            <w:tcW w:w="1855" w:type="dxa"/>
-          </w:tcPr>
-          <w:p>
-            <w:pPr>
-              <w:pStyle w:val="Sinespaciado"/>
-            </w:pPr>
-          </w:p>
-        </w:tc>
-        <w:tc>
-          <w:tcPr>
-            <w:tcW w:w="3319" w:type="dxa"/>
-          </w:tcPr>
-          <w:p>
-            <w:pPr>
-              <w:pStyle w:val="Sinespaciado"/>
-            </w:pPr>
+            <w:r>
+              <w:t>Egresar vehículo que se encuentra en playa por motivo de documentación y quiere ser retirado por apoderado que no presenta licencia, pero si presenta acta z</w:t>
+            </w:r>
+          </w:p>
+        </w:tc>
+        <w:tc>
+          <w:tcPr>
+            <w:tcW w:w="3260" w:type="dxa"/>
+          </w:tcPr>
+          <w:p>
+            <w:pPr>
+              <w:pStyle w:val="Sinespaciado"/>
+            </w:pPr>
+            <w:r>
+              <w:t>Habiendo iniciado sesión como agente, seleccionar el vehículo correspondiente y hacer click en egresar; indicar en tipo</w:t>
+            </w:r>
+            <w:r>
+              <w:t xml:space="preserve"> apoderado; seleccionar “NO” como respuesta a presenta licencia; seleccionar “SI” como respuesta a presenta acta z</w:t>
+            </w:r>
+          </w:p>
+        </w:tc>
+        <w:tc>
+          <w:tcPr>
+            <w:tcW w:w="1855" w:type="dxa"/>
+          </w:tcPr>
+          <w:p>
+            <w:pPr>
+              <w:pStyle w:val="Sinespaciado"/>
+            </w:pPr>
+            <w:r>
+              <w:t>Seleccionar apoderado respecto a tipo, “NO” respecto a licencia, “SI” respecto a acta z</w:t>
+            </w:r>
+          </w:p>
+        </w:tc>
+        <w:tc>
+          <w:tcPr>
+            <w:tcW w:w="3319" w:type="dxa"/>
+          </w:tcPr>
+          <w:p>
+            <w:pPr>
+              <w:pStyle w:val="Sinespaciado"/>
+            </w:pPr>
+            <w:r>
+              <w:t>Se solicitará presentar la siguiente documentación para el retiro del vehículo: Copia DNI, copia acta z, copia cédula verde, copia seguro, copia VTV, copia DGAI, copia poder firmado</w:t>
+            </w:r>
+            <w:r>
+              <w:t>; m</w:t>
+            </w:r>
+            <w:r>
+              <w:t>odificación en la base de datos: Cambio de estado del vehículo y del booleano enplaya en tabla ingreso y se registra el egreso en tabla egreso; mensaje “vehículo egresado correctamente de la playa”</w:t>
+            </w:r>
+          </w:p>
+          <w:p>
+            <w:pPr>
+              <w:pStyle w:val="Sinespaciado"/>
+            </w:pPr>
+            <w:r>
+              <w:rPr>
+                <w:highlight w:val="yellow"/>
+              </w:rPr>
+              <w:t>Egresa de todos modos por más que no adjunte la documentación</w:t>
+            </w:r>
           </w:p>
         </w:tc>
       </w:tr>
@@ -4971,36 +5140,71 @@
             <w:pPr>
               <w:pStyle w:val="Sinespaciado"/>
             </w:pPr>
-          </w:p>
-        </w:tc>
-        <w:tc>
-          <w:tcPr>
-            <w:tcW w:w="3260" w:type="dxa"/>
-          </w:tcPr>
-          <w:p>
-            <w:pPr>
-              <w:pStyle w:val="Sinespaciado"/>
-            </w:pPr>
-          </w:p>
-        </w:tc>
-        <w:tc>
-          <w:tcPr>
-            <w:tcW w:w="1855" w:type="dxa"/>
-          </w:tcPr>
-          <w:p>
-            <w:pPr>
-              <w:pStyle w:val="Sinespaciado"/>
-            </w:pPr>
-          </w:p>
-        </w:tc>
-        <w:tc>
-          <w:tcPr>
-            <w:tcW w:w="3319" w:type="dxa"/>
-          </w:tcPr>
-          <w:p>
-            <w:pPr>
-              <w:pStyle w:val="Sinespaciado"/>
-            </w:pPr>
+            <w:r>
+              <w:t>Egresar vehículo que se encuentra en playa por motivo de documentación y quiere ser retirado por apoderado que no presenta licencia ni acta z</w:t>
+            </w:r>
+          </w:p>
+        </w:tc>
+        <w:tc>
+          <w:tcPr>
+            <w:tcW w:w="3260" w:type="dxa"/>
+          </w:tcPr>
+          <w:p>
+            <w:pPr>
+              <w:pStyle w:val="Sinespaciado"/>
+            </w:pPr>
+            <w:r>
+              <w:t>Habiendo iniciado sesión como agente, seleccionar el vehículo correspondiente y hacer click en egresar; indicar en tipo</w:t>
+            </w:r>
+            <w:r>
+              <w:t xml:space="preserve"> apoderado; seleccionar “NO” como respuesta a presenta licencia; seleccionar “NO” como respuesta a presenta acta z</w:t>
+            </w:r>
+          </w:p>
+        </w:tc>
+        <w:tc>
+          <w:tcPr>
+            <w:tcW w:w="1855" w:type="dxa"/>
+          </w:tcPr>
+          <w:p>
+            <w:pPr>
+              <w:pStyle w:val="Sinespaciado"/>
+            </w:pPr>
+            <w:r>
+              <w:t>Seleccionar apoderado respecto a tipo, “NO” respecto a licencia, “NO” respecto a acta z</w:t>
+            </w:r>
+          </w:p>
+        </w:tc>
+        <w:tc>
+          <w:tcPr>
+            <w:tcW w:w="3319" w:type="dxa"/>
+          </w:tcPr>
+          <w:p>
+            <w:pPr>
+              <w:pStyle w:val="Sinespaciado"/>
+            </w:pPr>
+            <w:r>
+              <w:t xml:space="preserve">Se solicitará presentar la siguiente documentación para el retiro del vehículo: Copia DNI, </w:t>
+            </w:r>
+            <w:r>
+              <w:t>copia cédula o título, copia DGAI, copia poder firmado</w:t>
+            </w:r>
+            <w:r>
+              <w:t>; m</w:t>
+            </w:r>
+            <w:r>
+              <w:t>odificación en la base de datos: Cambio de estado del vehículo y del booleano enplaya en tabla ingreso y se registra el egreso en tabla egreso; mensaje “vehículo egresado correctamente de la playa”</w:t>
+            </w:r>
+          </w:p>
+          <w:p>
+            <w:pPr>
+              <w:pStyle w:val="Sinespaciado"/>
+            </w:pPr>
+            <w:r>
+              <w:rPr>
+                <w:highlight w:val="yellow"/>
+              </w:rPr>
+              <w:t>Egresa de todos modos por más que no adjunte la documentación</w:t>
+            </w:r>
           </w:p>
         </w:tc>
       </w:tr>
@@ -5034,36 +5238,68 @@
             <w:pPr>
               <w:pStyle w:val="Sinespaciado"/>
             </w:pPr>
-          </w:p>
-        </w:tc>
-        <w:tc>
-          <w:tcPr>
-            <w:tcW w:w="3260" w:type="dxa"/>
-          </w:tcPr>
-          <w:p>
-            <w:pPr>
-              <w:pStyle w:val="Sinespaciado"/>
-            </w:pPr>
-          </w:p>
-        </w:tc>
-        <w:tc>
-          <w:tcPr>
-            <w:tcW w:w="1855" w:type="dxa"/>
-          </w:tcPr>
-          <w:p>
-            <w:pPr>
-              <w:pStyle w:val="Sinespaciado"/>
-            </w:pPr>
-          </w:p>
-        </w:tc>
-        <w:tc>
-          <w:tcPr>
-            <w:tcW w:w="3319" w:type="dxa"/>
-          </w:tcPr>
-          <w:p>
-            <w:pPr>
-              <w:pStyle w:val="Sinespaciado"/>
-            </w:pPr>
+            <w:r>
+              <w:t>Egresar vehículo que se encuentra en playa por motivo de documentación y quiere ser retirado por fuerza policial</w:t>
+            </w:r>
+          </w:p>
+        </w:tc>
+        <w:tc>
+          <w:tcPr>
+            <w:tcW w:w="3260" w:type="dxa"/>
+          </w:tcPr>
+          <w:p>
+            <w:pPr>
+              <w:pStyle w:val="Sinespaciado"/>
+            </w:pPr>
+            <w:r>
+              <w:t>Habiendo iniciado sesión como agente, seleccionar el vehículo correspondiente y hacer click en egresar; indicar en tipo</w:t>
+            </w:r>
+            <w:r>
+              <w:t xml:space="preserve"> fuerza policial</w:t>
+            </w:r>
+          </w:p>
+        </w:tc>
+        <w:tc>
+          <w:tcPr>
+            <w:tcW w:w="1855" w:type="dxa"/>
+          </w:tcPr>
+          <w:p>
+            <w:pPr>
+              <w:pStyle w:val="Sinespaciado"/>
+            </w:pPr>
+            <w:r>
+              <w:t>Seleccionar fuerza policial respecto a tipo</w:t>
+            </w:r>
+          </w:p>
+        </w:tc>
+        <w:tc>
+          <w:tcPr>
+            <w:tcW w:w="3319" w:type="dxa"/>
+          </w:tcPr>
+          <w:p>
+            <w:pPr>
+              <w:pStyle w:val="Sinespaciado"/>
+            </w:pPr>
+            <w:r>
+              <w:t>Se solicitará presentar la siguiente documentación para el retiro del vehículo: Copia oficio judicial</w:t>
+            </w:r>
+            <w:r>
+              <w:t>; m</w:t>
+            </w:r>
+            <w:r>
+              <w:t>odificación en la base de datos: Cambio de estado del vehículo y del booleano enplaya en tabla ingreso y se registra el egreso en tabla egreso; mensaje “vehículo egresado correctamente de la playa”</w:t>
+            </w:r>
+          </w:p>
+          <w:p>
+            <w:pPr>
+              <w:pStyle w:val="Sinespaciado"/>
+            </w:pPr>
+            <w:r>
+              <w:rPr>
+                <w:highlight w:val="yellow"/>
+              </w:rPr>
+              <w:t>Egresa de todos modos por más que no adjunte la documentación</w:t>
+            </w:r>
           </w:p>
         </w:tc>
       </w:tr>
@@ -5097,56 +5333,67 @@
             <w:pPr>
               <w:pStyle w:val="Sinespaciado"/>
             </w:pPr>
-          </w:p>
-        </w:tc>
-        <w:tc>
-          <w:tcPr>
-            <w:tcW w:w="3260" w:type="dxa"/>
-          </w:tcPr>
-          <w:p>
-            <w:pPr>
-              <w:pStyle w:val="Sinespaciado"/>
-            </w:pPr>
-          </w:p>
-        </w:tc>
-        <w:tc>
-          <w:tcPr>
-            <w:tcW w:w="1855" w:type="dxa"/>
-          </w:tcPr>
-          <w:p>
-            <w:pPr>
-              <w:pStyle w:val="Sinespaciado"/>
-            </w:pPr>
-          </w:p>
-        </w:tc>
-        <w:tc>
-          <w:tcPr>
-            <w:tcW w:w="3319" w:type="dxa"/>
-          </w:tcPr>
-          <w:p>
-            <w:pPr>
-              <w:pStyle w:val="Sinespaciado"/>
-            </w:pPr>
-          </w:p>
-        </w:tc>
-      </w:tr>
-      <w:tr>
-        <w:tc>
-          <w:tcPr>
-            <w:tcW w:w="551" w:type="dxa"/>
-          </w:tcPr>
-          <w:p>
-            <w:pPr>
-              <w:pStyle w:val="Sinespaciado"/>
-              <w:jc w:val="center"/>
-              <w:rPr>
-                <w:b/>
-              </w:rPr>
-            </w:pPr>
-            <w:r>
-              <w:rPr>
-                <w:b/>
-              </w:rPr>
+            <w:r>
+              <w:t xml:space="preserve">Egresar vehículo que se encuentra </w:t>
+            </w:r>
+            <w:r>
+              <w:lastRenderedPageBreak/>
+              <w:t>en playa por motivo de</w:t>
+            </w:r>
+            <w:r>
+              <w:t xml:space="preserve"> alcoholemia negativo y quiere ser retirado por titular o conductor autorizado que presenta licencia</w:t>
+            </w:r>
+          </w:p>
+        </w:tc>
+        <w:tc>
+          <w:tcPr>
+            <w:tcW w:w="3260" w:type="dxa"/>
+          </w:tcPr>
+          <w:p>
+            <w:pPr>
+              <w:pStyle w:val="Sinespaciado"/>
+            </w:pPr>
+          </w:p>
+        </w:tc>
+        <w:tc>
+          <w:tcPr>
+            <w:tcW w:w="1855" w:type="dxa"/>
+          </w:tcPr>
+          <w:p>
+            <w:pPr>
+              <w:pStyle w:val="Sinespaciado"/>
+            </w:pPr>
+          </w:p>
+        </w:tc>
+        <w:tc>
+          <w:tcPr>
+            <w:tcW w:w="3319" w:type="dxa"/>
+          </w:tcPr>
+          <w:p>
+            <w:pPr>
+              <w:pStyle w:val="Sinespaciado"/>
+            </w:pPr>
+          </w:p>
+        </w:tc>
+      </w:tr>
+      <w:tr>
+        <w:tc>
+          <w:tcPr>
+            <w:tcW w:w="551" w:type="dxa"/>
+          </w:tcPr>
+          <w:p>
+            <w:pPr>
+              <w:pStyle w:val="Sinespaciado"/>
+              <w:jc w:val="center"/>
+              <w:rPr>
+                <w:b/>
+              </w:rPr>
+            </w:pPr>
+            <w:r>
+              <w:rPr>
+                <w:b/>
+              </w:rPr>
+              <w:lastRenderedPageBreak/>
               <w:t>61</w:t>
             </w:r>
           </w:p>
@@ -5160,6 +5407,12 @@
             <w:pPr>
               <w:pStyle w:val="Sinespaciado"/>
             </w:pPr>
+            <w:r>
+              <w:t>Egresar vehículo que se encuentra en playa por motivo de</w:t>
+            </w:r>
+            <w:r>
+              <w:t xml:space="preserve"> alcoholemia negativo y quiere ser retirado por titular o conductor autorizado que no presenta licencia</w:t>
+            </w:r>
           </w:p>
         </w:tc>
         <w:tc>
@@ -5223,6 +5476,12 @@
             <w:pPr>
               <w:pStyle w:val="Sinespaciado"/>
             </w:pPr>
+            <w:r>
+              <w:t>Egresar vehículo que se encuentra en playa por motivo de</w:t>
+            </w:r>
+            <w:r>
+              <w:t xml:space="preserve"> alcoholemia negativo y quiere ser retirado por apoderado que presenta licencia</w:t>
+            </w:r>
           </w:p>
         </w:tc>
         <w:tc>
@@ -5286,6 +5545,15 @@
             <w:pPr>
               <w:pStyle w:val="Sinespaciado"/>
             </w:pPr>
+            <w:r>
+              <w:t xml:space="preserve">Egresar vehículo que se encuentra en playa por motivo de alcoholemia negativo y quiere ser retirado por apoderado que </w:t>
+            </w:r>
+            <w:r>
+              <w:t xml:space="preserve">no </w:t>
+            </w:r>
+            <w:r>
+              <w:t>presenta licencia</w:t>
+            </w:r>
           </w:p>
         </w:tc>
         <w:tc>
@@ -5349,6 +5617,12 @@
             <w:pPr>
               <w:pStyle w:val="Sinespaciado"/>
             </w:pPr>
+            <w:r>
+              <w:t>Egresar vehículo que se encuentra en playa por motivo de alcoholemia negativo y quiere ser retirado por</w:t>
+            </w:r>
+            <w:r>
+              <w:t xml:space="preserve"> fuerza policial</w:t>
+            </w:r>
           </w:p>
         </w:tc>
         <w:tc>
@@ -5777,196 +6051,196 @@
               <w:rPr>
                 <w:b/>
               </w:rPr>
+              <w:t>71</w:t>
+            </w:r>
+          </w:p>
+        </w:tc>
+        <w:tc>
+          <w:tcPr>
+            <w:tcW w:w="1984" w:type="dxa"/>
+            <w:gridSpan w:val="2"/>
+          </w:tcPr>
+          <w:p>
+            <w:pPr>
+              <w:pStyle w:val="Sinespaciado"/>
+            </w:pPr>
+          </w:p>
+        </w:tc>
+        <w:tc>
+          <w:tcPr>
+            <w:tcW w:w="3260" w:type="dxa"/>
+          </w:tcPr>
+          <w:p>
+            <w:pPr>
+              <w:pStyle w:val="Sinespaciado"/>
+            </w:pPr>
+          </w:p>
+        </w:tc>
+        <w:tc>
+          <w:tcPr>
+            <w:tcW w:w="1855" w:type="dxa"/>
+          </w:tcPr>
+          <w:p>
+            <w:pPr>
+              <w:pStyle w:val="Sinespaciado"/>
+            </w:pPr>
+          </w:p>
+        </w:tc>
+        <w:tc>
+          <w:tcPr>
+            <w:tcW w:w="3319" w:type="dxa"/>
+          </w:tcPr>
+          <w:p>
+            <w:pPr>
+              <w:pStyle w:val="Sinespaciado"/>
+            </w:pPr>
+          </w:p>
+        </w:tc>
+      </w:tr>
+      <w:tr>
+        <w:tc>
+          <w:tcPr>
+            <w:tcW w:w="551" w:type="dxa"/>
+          </w:tcPr>
+          <w:p>
+            <w:pPr>
+              <w:pStyle w:val="Sinespaciado"/>
+              <w:jc w:val="center"/>
+              <w:rPr>
+                <w:b/>
+              </w:rPr>
+            </w:pPr>
+            <w:r>
+              <w:rPr>
+                <w:b/>
+              </w:rPr>
+              <w:t>72</w:t>
+            </w:r>
+          </w:p>
+        </w:tc>
+        <w:tc>
+          <w:tcPr>
+            <w:tcW w:w="1984" w:type="dxa"/>
+            <w:gridSpan w:val="2"/>
+          </w:tcPr>
+          <w:p>
+            <w:pPr>
+              <w:pStyle w:val="Sinespaciado"/>
+            </w:pPr>
+          </w:p>
+        </w:tc>
+        <w:tc>
+          <w:tcPr>
+            <w:tcW w:w="3260" w:type="dxa"/>
+          </w:tcPr>
+          <w:p>
+            <w:pPr>
+              <w:pStyle w:val="Sinespaciado"/>
+            </w:pPr>
+          </w:p>
+        </w:tc>
+        <w:tc>
+          <w:tcPr>
+            <w:tcW w:w="1855" w:type="dxa"/>
+          </w:tcPr>
+          <w:p>
+            <w:pPr>
+              <w:pStyle w:val="Sinespaciado"/>
+            </w:pPr>
+          </w:p>
+        </w:tc>
+        <w:tc>
+          <w:tcPr>
+            <w:tcW w:w="3319" w:type="dxa"/>
+          </w:tcPr>
+          <w:p>
+            <w:pPr>
+              <w:pStyle w:val="Sinespaciado"/>
+            </w:pPr>
+          </w:p>
+        </w:tc>
+      </w:tr>
+      <w:tr>
+        <w:tc>
+          <w:tcPr>
+            <w:tcW w:w="551" w:type="dxa"/>
+          </w:tcPr>
+          <w:p>
+            <w:pPr>
+              <w:pStyle w:val="Sinespaciado"/>
+              <w:jc w:val="center"/>
+              <w:rPr>
+                <w:b/>
+              </w:rPr>
+            </w:pPr>
+            <w:r>
+              <w:rPr>
+                <w:b/>
+              </w:rPr>
+              <w:t>73</w:t>
+            </w:r>
+          </w:p>
+        </w:tc>
+        <w:tc>
+          <w:tcPr>
+            <w:tcW w:w="1984" w:type="dxa"/>
+            <w:gridSpan w:val="2"/>
+          </w:tcPr>
+          <w:p>
+            <w:pPr>
+              <w:pStyle w:val="Sinespaciado"/>
+            </w:pPr>
+          </w:p>
+        </w:tc>
+        <w:tc>
+          <w:tcPr>
+            <w:tcW w:w="3260" w:type="dxa"/>
+          </w:tcPr>
+          <w:p>
+            <w:pPr>
+              <w:pStyle w:val="Sinespaciado"/>
+            </w:pPr>
+          </w:p>
+        </w:tc>
+        <w:tc>
+          <w:tcPr>
+            <w:tcW w:w="1855" w:type="dxa"/>
+          </w:tcPr>
+          <w:p>
+            <w:pPr>
+              <w:pStyle w:val="Sinespaciado"/>
+            </w:pPr>
+          </w:p>
+        </w:tc>
+        <w:tc>
+          <w:tcPr>
+            <w:tcW w:w="3319" w:type="dxa"/>
+          </w:tcPr>
+          <w:p>
+            <w:pPr>
+              <w:pStyle w:val="Sinespaciado"/>
+            </w:pPr>
+          </w:p>
+        </w:tc>
+      </w:tr>
+      <w:tr>
+        <w:tc>
+          <w:tcPr>
+            <w:tcW w:w="551" w:type="dxa"/>
+          </w:tcPr>
+          <w:p>
+            <w:pPr>
+              <w:pStyle w:val="Sinespaciado"/>
+              <w:jc w:val="center"/>
+              <w:rPr>
+                <w:b/>
+              </w:rPr>
+            </w:pPr>
+            <w:r>
+              <w:rPr>
+                <w:b/>
+              </w:rPr>
               <w:lastRenderedPageBreak/>
-              <w:t>71</w:t>
-            </w:r>
-          </w:p>
-        </w:tc>
-        <w:tc>
-          <w:tcPr>
-            <w:tcW w:w="1984" w:type="dxa"/>
-            <w:gridSpan w:val="2"/>
-          </w:tcPr>
-          <w:p>
-            <w:pPr>
-              <w:pStyle w:val="Sinespaciado"/>
-            </w:pPr>
-          </w:p>
-        </w:tc>
-        <w:tc>
-          <w:tcPr>
-            <w:tcW w:w="3260" w:type="dxa"/>
-          </w:tcPr>
-          <w:p>
-            <w:pPr>
-              <w:pStyle w:val="Sinespaciado"/>
-            </w:pPr>
-          </w:p>
-        </w:tc>
-        <w:tc>
-          <w:tcPr>
-            <w:tcW w:w="1855" w:type="dxa"/>
-          </w:tcPr>
-          <w:p>
-            <w:pPr>
-              <w:pStyle w:val="Sinespaciado"/>
-            </w:pPr>
-          </w:p>
-        </w:tc>
-        <w:tc>
-          <w:tcPr>
-            <w:tcW w:w="3319" w:type="dxa"/>
-          </w:tcPr>
-          <w:p>
-            <w:pPr>
-              <w:pStyle w:val="Sinespaciado"/>
-            </w:pPr>
-          </w:p>
-        </w:tc>
-      </w:tr>
-      <w:tr>
-        <w:tc>
-          <w:tcPr>
-            <w:tcW w:w="551" w:type="dxa"/>
-          </w:tcPr>
-          <w:p>
-            <w:pPr>
-              <w:pStyle w:val="Sinespaciado"/>
-              <w:jc w:val="center"/>
-              <w:rPr>
-                <w:b/>
-              </w:rPr>
-            </w:pPr>
-            <w:r>
-              <w:rPr>
-                <w:b/>
-              </w:rPr>
-              <w:t>72</w:t>
-            </w:r>
-          </w:p>
-        </w:tc>
-        <w:tc>
-          <w:tcPr>
-            <w:tcW w:w="1984" w:type="dxa"/>
-            <w:gridSpan w:val="2"/>
-          </w:tcPr>
-          <w:p>
-            <w:pPr>
-              <w:pStyle w:val="Sinespaciado"/>
-            </w:pPr>
-          </w:p>
-        </w:tc>
-        <w:tc>
-          <w:tcPr>
-            <w:tcW w:w="3260" w:type="dxa"/>
-          </w:tcPr>
-          <w:p>
-            <w:pPr>
-              <w:pStyle w:val="Sinespaciado"/>
-            </w:pPr>
-          </w:p>
-        </w:tc>
-        <w:tc>
-          <w:tcPr>
-            <w:tcW w:w="1855" w:type="dxa"/>
-          </w:tcPr>
-          <w:p>
-            <w:pPr>
-              <w:pStyle w:val="Sinespaciado"/>
-            </w:pPr>
-          </w:p>
-        </w:tc>
-        <w:tc>
-          <w:tcPr>
-            <w:tcW w:w="3319" w:type="dxa"/>
-          </w:tcPr>
-          <w:p>
-            <w:pPr>
-              <w:pStyle w:val="Sinespaciado"/>
-            </w:pPr>
-          </w:p>
-        </w:tc>
-      </w:tr>
-      <w:tr>
-        <w:tc>
-          <w:tcPr>
-            <w:tcW w:w="551" w:type="dxa"/>
-          </w:tcPr>
-          <w:p>
-            <w:pPr>
-              <w:pStyle w:val="Sinespaciado"/>
-              <w:jc w:val="center"/>
-              <w:rPr>
-                <w:b/>
-              </w:rPr>
-            </w:pPr>
-            <w:r>
-              <w:rPr>
-                <w:b/>
-              </w:rPr>
-              <w:t>73</w:t>
-            </w:r>
-          </w:p>
-        </w:tc>
-        <w:tc>
-          <w:tcPr>
-            <w:tcW w:w="1984" w:type="dxa"/>
-            <w:gridSpan w:val="2"/>
-          </w:tcPr>
-          <w:p>
-            <w:pPr>
-              <w:pStyle w:val="Sinespaciado"/>
-            </w:pPr>
-          </w:p>
-        </w:tc>
-        <w:tc>
-          <w:tcPr>
-            <w:tcW w:w="3260" w:type="dxa"/>
-          </w:tcPr>
-          <w:p>
-            <w:pPr>
-              <w:pStyle w:val="Sinespaciado"/>
-            </w:pPr>
-          </w:p>
-        </w:tc>
-        <w:tc>
-          <w:tcPr>
-            <w:tcW w:w="1855" w:type="dxa"/>
-          </w:tcPr>
-          <w:p>
-            <w:pPr>
-              <w:pStyle w:val="Sinespaciado"/>
-            </w:pPr>
-          </w:p>
-        </w:tc>
-        <w:tc>
-          <w:tcPr>
-            <w:tcW w:w="3319" w:type="dxa"/>
-          </w:tcPr>
-          <w:p>
-            <w:pPr>
-              <w:pStyle w:val="Sinespaciado"/>
-            </w:pPr>
-          </w:p>
-        </w:tc>
-      </w:tr>
-      <w:tr>
-        <w:tc>
-          <w:tcPr>
-            <w:tcW w:w="551" w:type="dxa"/>
-          </w:tcPr>
-          <w:p>
-            <w:pPr>
-              <w:pStyle w:val="Sinespaciado"/>
-              <w:jc w:val="center"/>
-              <w:rPr>
-                <w:b/>
-              </w:rPr>
-            </w:pPr>
-            <w:r>
-              <w:rPr>
-                <w:b/>
-              </w:rPr>
               <w:t>74</w:t>
             </w:r>
           </w:p>
@@ -8991,134 +9265,2843 @@
               <w:rPr>
                 <w:b/>
               </w:rPr>
+              <w:t>122</w:t>
+            </w:r>
+          </w:p>
+        </w:tc>
+        <w:tc>
+          <w:tcPr>
+            <w:tcW w:w="1984" w:type="dxa"/>
+            <w:gridSpan w:val="2"/>
+          </w:tcPr>
+          <w:p>
+            <w:pPr>
+              <w:pStyle w:val="Sinespaciado"/>
+            </w:pPr>
+          </w:p>
+        </w:tc>
+        <w:tc>
+          <w:tcPr>
+            <w:tcW w:w="3260" w:type="dxa"/>
+          </w:tcPr>
+          <w:p>
+            <w:pPr>
+              <w:pStyle w:val="Sinespaciado"/>
+            </w:pPr>
+          </w:p>
+        </w:tc>
+        <w:tc>
+          <w:tcPr>
+            <w:tcW w:w="1855" w:type="dxa"/>
+          </w:tcPr>
+          <w:p>
+            <w:pPr>
+              <w:pStyle w:val="Sinespaciado"/>
+            </w:pPr>
+          </w:p>
+        </w:tc>
+        <w:tc>
+          <w:tcPr>
+            <w:tcW w:w="3319" w:type="dxa"/>
+          </w:tcPr>
+          <w:p>
+            <w:pPr>
+              <w:pStyle w:val="Sinespaciado"/>
+            </w:pPr>
+          </w:p>
+        </w:tc>
+      </w:tr>
+      <w:tr>
+        <w:tc>
+          <w:tcPr>
+            <w:tcW w:w="551" w:type="dxa"/>
+          </w:tcPr>
+          <w:p>
+            <w:pPr>
+              <w:pStyle w:val="Sinespaciado"/>
+              <w:jc w:val="center"/>
+              <w:rPr>
+                <w:b/>
+              </w:rPr>
+            </w:pPr>
+            <w:r>
+              <w:rPr>
+                <w:b/>
+              </w:rPr>
+              <w:t>123</w:t>
+            </w:r>
+          </w:p>
+        </w:tc>
+        <w:tc>
+          <w:tcPr>
+            <w:tcW w:w="1984" w:type="dxa"/>
+            <w:gridSpan w:val="2"/>
+          </w:tcPr>
+          <w:p>
+            <w:pPr>
+              <w:pStyle w:val="Sinespaciado"/>
+            </w:pPr>
+          </w:p>
+        </w:tc>
+        <w:tc>
+          <w:tcPr>
+            <w:tcW w:w="3260" w:type="dxa"/>
+          </w:tcPr>
+          <w:p>
+            <w:pPr>
+              <w:pStyle w:val="Sinespaciado"/>
+            </w:pPr>
+          </w:p>
+        </w:tc>
+        <w:tc>
+          <w:tcPr>
+            <w:tcW w:w="1855" w:type="dxa"/>
+          </w:tcPr>
+          <w:p>
+            <w:pPr>
+              <w:pStyle w:val="Sinespaciado"/>
+            </w:pPr>
+          </w:p>
+        </w:tc>
+        <w:tc>
+          <w:tcPr>
+            <w:tcW w:w="3319" w:type="dxa"/>
+          </w:tcPr>
+          <w:p>
+            <w:pPr>
+              <w:pStyle w:val="Sinespaciado"/>
+            </w:pPr>
+          </w:p>
+        </w:tc>
+      </w:tr>
+      <w:tr>
+        <w:tc>
+          <w:tcPr>
+            <w:tcW w:w="551" w:type="dxa"/>
+          </w:tcPr>
+          <w:p>
+            <w:pPr>
+              <w:pStyle w:val="Sinespaciado"/>
+              <w:jc w:val="center"/>
+              <w:rPr>
+                <w:b/>
+              </w:rPr>
+            </w:pPr>
+            <w:r>
+              <w:rPr>
+                <w:b/>
+              </w:rPr>
+              <w:t>124</w:t>
+            </w:r>
+          </w:p>
+        </w:tc>
+        <w:tc>
+          <w:tcPr>
+            <w:tcW w:w="1984" w:type="dxa"/>
+            <w:gridSpan w:val="2"/>
+          </w:tcPr>
+          <w:p>
+            <w:pPr>
+              <w:pStyle w:val="Sinespaciado"/>
+            </w:pPr>
+          </w:p>
+        </w:tc>
+        <w:tc>
+          <w:tcPr>
+            <w:tcW w:w="3260" w:type="dxa"/>
+          </w:tcPr>
+          <w:p>
+            <w:pPr>
+              <w:pStyle w:val="Sinespaciado"/>
+            </w:pPr>
+          </w:p>
+        </w:tc>
+        <w:tc>
+          <w:tcPr>
+            <w:tcW w:w="1855" w:type="dxa"/>
+          </w:tcPr>
+          <w:p>
+            <w:pPr>
+              <w:pStyle w:val="Sinespaciado"/>
+            </w:pPr>
+          </w:p>
+        </w:tc>
+        <w:tc>
+          <w:tcPr>
+            <w:tcW w:w="3319" w:type="dxa"/>
+          </w:tcPr>
+          <w:p>
+            <w:pPr>
+              <w:pStyle w:val="Sinespaciado"/>
+            </w:pPr>
+          </w:p>
+        </w:tc>
+      </w:tr>
+      <w:tr>
+        <w:tc>
+          <w:tcPr>
+            <w:tcW w:w="551" w:type="dxa"/>
+          </w:tcPr>
+          <w:p>
+            <w:pPr>
+              <w:pStyle w:val="Sinespaciado"/>
+              <w:jc w:val="center"/>
+              <w:rPr>
+                <w:b/>
+              </w:rPr>
+            </w:pPr>
+            <w:r>
+              <w:rPr>
+                <w:b/>
+              </w:rPr>
               <w:lastRenderedPageBreak/>
-              <w:t>122</w:t>
-            </w:r>
-          </w:p>
-        </w:tc>
-        <w:tc>
-          <w:tcPr>
-            <w:tcW w:w="1984" w:type="dxa"/>
-            <w:gridSpan w:val="2"/>
-          </w:tcPr>
-          <w:p>
-            <w:pPr>
-              <w:pStyle w:val="Sinespaciado"/>
-            </w:pPr>
-          </w:p>
-        </w:tc>
-        <w:tc>
-          <w:tcPr>
-            <w:tcW w:w="3260" w:type="dxa"/>
-          </w:tcPr>
-          <w:p>
-            <w:pPr>
-              <w:pStyle w:val="Sinespaciado"/>
-            </w:pPr>
-          </w:p>
-        </w:tc>
-        <w:tc>
-          <w:tcPr>
-            <w:tcW w:w="1855" w:type="dxa"/>
-          </w:tcPr>
-          <w:p>
-            <w:pPr>
-              <w:pStyle w:val="Sinespaciado"/>
-            </w:pPr>
-          </w:p>
-        </w:tc>
-        <w:tc>
-          <w:tcPr>
-            <w:tcW w:w="3319" w:type="dxa"/>
-          </w:tcPr>
-          <w:p>
-            <w:pPr>
-              <w:pStyle w:val="Sinespaciado"/>
-            </w:pPr>
-          </w:p>
-        </w:tc>
-      </w:tr>
-      <w:tr>
-        <w:tc>
-          <w:tcPr>
-            <w:tcW w:w="551" w:type="dxa"/>
-          </w:tcPr>
-          <w:p>
-            <w:pPr>
-              <w:pStyle w:val="Sinespaciado"/>
-              <w:jc w:val="center"/>
-              <w:rPr>
-                <w:b/>
-              </w:rPr>
-            </w:pPr>
-            <w:r>
-              <w:rPr>
-                <w:b/>
-              </w:rPr>
-              <w:t>123</w:t>
-            </w:r>
-          </w:p>
-        </w:tc>
-        <w:tc>
-          <w:tcPr>
-            <w:tcW w:w="1984" w:type="dxa"/>
-            <w:gridSpan w:val="2"/>
-          </w:tcPr>
-          <w:p>
-            <w:pPr>
-              <w:pStyle w:val="Sinespaciado"/>
-            </w:pPr>
-          </w:p>
-        </w:tc>
-        <w:tc>
-          <w:tcPr>
-            <w:tcW w:w="3260" w:type="dxa"/>
-          </w:tcPr>
-          <w:p>
-            <w:pPr>
-              <w:pStyle w:val="Sinespaciado"/>
-            </w:pPr>
-          </w:p>
-        </w:tc>
-        <w:tc>
-          <w:tcPr>
-            <w:tcW w:w="1855" w:type="dxa"/>
-          </w:tcPr>
-          <w:p>
-            <w:pPr>
-              <w:pStyle w:val="Sinespaciado"/>
-            </w:pPr>
-          </w:p>
-        </w:tc>
-        <w:tc>
-          <w:tcPr>
-            <w:tcW w:w="3319" w:type="dxa"/>
-          </w:tcPr>
-          <w:p>
-            <w:pPr>
-              <w:pStyle w:val="Sinespaciado"/>
-            </w:pPr>
-          </w:p>
-        </w:tc>
-      </w:tr>
-      <w:tr>
-        <w:tc>
-          <w:tcPr>
-            <w:tcW w:w="551" w:type="dxa"/>
-          </w:tcPr>
-          <w:p>
-            <w:pPr>
-              <w:pStyle w:val="Sinespaciado"/>
-              <w:jc w:val="center"/>
-              <w:rPr>
-                <w:b/>
-              </w:rPr>
-            </w:pPr>
-            <w:r>
-              <w:rPr>
-                <w:b/>
-              </w:rPr>
-              <w:t>124</w:t>
+              <w:t>125</w:t>
+            </w:r>
+          </w:p>
+        </w:tc>
+        <w:tc>
+          <w:tcPr>
+            <w:tcW w:w="1984" w:type="dxa"/>
+            <w:gridSpan w:val="2"/>
+          </w:tcPr>
+          <w:p>
+            <w:pPr>
+              <w:pStyle w:val="Sinespaciado"/>
+            </w:pPr>
+          </w:p>
+        </w:tc>
+        <w:tc>
+          <w:tcPr>
+            <w:tcW w:w="3260" w:type="dxa"/>
+          </w:tcPr>
+          <w:p>
+            <w:pPr>
+              <w:pStyle w:val="Sinespaciado"/>
+            </w:pPr>
+          </w:p>
+        </w:tc>
+        <w:tc>
+          <w:tcPr>
+            <w:tcW w:w="1855" w:type="dxa"/>
+          </w:tcPr>
+          <w:p>
+            <w:pPr>
+              <w:pStyle w:val="Sinespaciado"/>
+            </w:pPr>
+          </w:p>
+        </w:tc>
+        <w:tc>
+          <w:tcPr>
+            <w:tcW w:w="3319" w:type="dxa"/>
+          </w:tcPr>
+          <w:p>
+            <w:pPr>
+              <w:pStyle w:val="Sinespaciado"/>
+            </w:pPr>
+          </w:p>
+        </w:tc>
+      </w:tr>
+      <w:tr>
+        <w:tc>
+          <w:tcPr>
+            <w:tcW w:w="551" w:type="dxa"/>
+          </w:tcPr>
+          <w:p>
+            <w:pPr>
+              <w:pStyle w:val="Sinespaciado"/>
+              <w:jc w:val="center"/>
+              <w:rPr>
+                <w:b/>
+              </w:rPr>
+            </w:pPr>
+            <w:r>
+              <w:rPr>
+                <w:b/>
+              </w:rPr>
+              <w:t>126</w:t>
+            </w:r>
+          </w:p>
+        </w:tc>
+        <w:tc>
+          <w:tcPr>
+            <w:tcW w:w="1984" w:type="dxa"/>
+            <w:gridSpan w:val="2"/>
+          </w:tcPr>
+          <w:p>
+            <w:pPr>
+              <w:pStyle w:val="Sinespaciado"/>
+            </w:pPr>
+          </w:p>
+        </w:tc>
+        <w:tc>
+          <w:tcPr>
+            <w:tcW w:w="3260" w:type="dxa"/>
+          </w:tcPr>
+          <w:p>
+            <w:pPr>
+              <w:pStyle w:val="Sinespaciado"/>
+            </w:pPr>
+          </w:p>
+        </w:tc>
+        <w:tc>
+          <w:tcPr>
+            <w:tcW w:w="1855" w:type="dxa"/>
+          </w:tcPr>
+          <w:p>
+            <w:pPr>
+              <w:pStyle w:val="Sinespaciado"/>
+            </w:pPr>
+          </w:p>
+        </w:tc>
+        <w:tc>
+          <w:tcPr>
+            <w:tcW w:w="3319" w:type="dxa"/>
+          </w:tcPr>
+          <w:p>
+            <w:pPr>
+              <w:pStyle w:val="Sinespaciado"/>
+            </w:pPr>
+          </w:p>
+        </w:tc>
+      </w:tr>
+      <w:tr>
+        <w:tc>
+          <w:tcPr>
+            <w:tcW w:w="551" w:type="dxa"/>
+          </w:tcPr>
+          <w:p>
+            <w:pPr>
+              <w:pStyle w:val="Sinespaciado"/>
+              <w:jc w:val="center"/>
+              <w:rPr>
+                <w:b/>
+              </w:rPr>
+            </w:pPr>
+            <w:r>
+              <w:rPr>
+                <w:b/>
+              </w:rPr>
+              <w:t>127</w:t>
+            </w:r>
+          </w:p>
+        </w:tc>
+        <w:tc>
+          <w:tcPr>
+            <w:tcW w:w="1984" w:type="dxa"/>
+            <w:gridSpan w:val="2"/>
+          </w:tcPr>
+          <w:p>
+            <w:pPr>
+              <w:pStyle w:val="Sinespaciado"/>
+            </w:pPr>
+          </w:p>
+        </w:tc>
+        <w:tc>
+          <w:tcPr>
+            <w:tcW w:w="3260" w:type="dxa"/>
+          </w:tcPr>
+          <w:p>
+            <w:pPr>
+              <w:pStyle w:val="Sinespaciado"/>
+            </w:pPr>
+          </w:p>
+        </w:tc>
+        <w:tc>
+          <w:tcPr>
+            <w:tcW w:w="1855" w:type="dxa"/>
+          </w:tcPr>
+          <w:p>
+            <w:pPr>
+              <w:pStyle w:val="Sinespaciado"/>
+            </w:pPr>
+          </w:p>
+        </w:tc>
+        <w:tc>
+          <w:tcPr>
+            <w:tcW w:w="3319" w:type="dxa"/>
+          </w:tcPr>
+          <w:p>
+            <w:pPr>
+              <w:pStyle w:val="Sinespaciado"/>
+            </w:pPr>
+          </w:p>
+        </w:tc>
+      </w:tr>
+      <w:tr>
+        <w:tc>
+          <w:tcPr>
+            <w:tcW w:w="551" w:type="dxa"/>
+          </w:tcPr>
+          <w:p>
+            <w:pPr>
+              <w:pStyle w:val="Sinespaciado"/>
+              <w:jc w:val="center"/>
+              <w:rPr>
+                <w:b/>
+              </w:rPr>
+            </w:pPr>
+            <w:r>
+              <w:rPr>
+                <w:b/>
+              </w:rPr>
+              <w:t>128</w:t>
+            </w:r>
+          </w:p>
+        </w:tc>
+        <w:tc>
+          <w:tcPr>
+            <w:tcW w:w="1984" w:type="dxa"/>
+            <w:gridSpan w:val="2"/>
+          </w:tcPr>
+          <w:p>
+            <w:pPr>
+              <w:pStyle w:val="Sinespaciado"/>
+            </w:pPr>
+          </w:p>
+        </w:tc>
+        <w:tc>
+          <w:tcPr>
+            <w:tcW w:w="3260" w:type="dxa"/>
+          </w:tcPr>
+          <w:p>
+            <w:pPr>
+              <w:pStyle w:val="Sinespaciado"/>
+            </w:pPr>
+          </w:p>
+        </w:tc>
+        <w:tc>
+          <w:tcPr>
+            <w:tcW w:w="1855" w:type="dxa"/>
+          </w:tcPr>
+          <w:p>
+            <w:pPr>
+              <w:pStyle w:val="Sinespaciado"/>
+            </w:pPr>
+          </w:p>
+        </w:tc>
+        <w:tc>
+          <w:tcPr>
+            <w:tcW w:w="3319" w:type="dxa"/>
+          </w:tcPr>
+          <w:p>
+            <w:pPr>
+              <w:pStyle w:val="Sinespaciado"/>
+            </w:pPr>
+          </w:p>
+        </w:tc>
+      </w:tr>
+      <w:tr>
+        <w:tc>
+          <w:tcPr>
+            <w:tcW w:w="551" w:type="dxa"/>
+          </w:tcPr>
+          <w:p>
+            <w:pPr>
+              <w:pStyle w:val="Sinespaciado"/>
+              <w:jc w:val="center"/>
+              <w:rPr>
+                <w:b/>
+              </w:rPr>
+            </w:pPr>
+            <w:r>
+              <w:rPr>
+                <w:b/>
+              </w:rPr>
+              <w:t>129</w:t>
+            </w:r>
+          </w:p>
+        </w:tc>
+        <w:tc>
+          <w:tcPr>
+            <w:tcW w:w="1984" w:type="dxa"/>
+            <w:gridSpan w:val="2"/>
+          </w:tcPr>
+          <w:p>
+            <w:pPr>
+              <w:pStyle w:val="Sinespaciado"/>
+            </w:pPr>
+          </w:p>
+        </w:tc>
+        <w:tc>
+          <w:tcPr>
+            <w:tcW w:w="3260" w:type="dxa"/>
+          </w:tcPr>
+          <w:p>
+            <w:pPr>
+              <w:pStyle w:val="Sinespaciado"/>
+            </w:pPr>
+          </w:p>
+        </w:tc>
+        <w:tc>
+          <w:tcPr>
+            <w:tcW w:w="1855" w:type="dxa"/>
+          </w:tcPr>
+          <w:p>
+            <w:pPr>
+              <w:pStyle w:val="Sinespaciado"/>
+            </w:pPr>
+          </w:p>
+        </w:tc>
+        <w:tc>
+          <w:tcPr>
+            <w:tcW w:w="3319" w:type="dxa"/>
+          </w:tcPr>
+          <w:p>
+            <w:pPr>
+              <w:pStyle w:val="Sinespaciado"/>
+            </w:pPr>
+          </w:p>
+        </w:tc>
+      </w:tr>
+      <w:tr>
+        <w:tc>
+          <w:tcPr>
+            <w:tcW w:w="551" w:type="dxa"/>
+          </w:tcPr>
+          <w:p>
+            <w:pPr>
+              <w:pStyle w:val="Sinespaciado"/>
+              <w:jc w:val="center"/>
+              <w:rPr>
+                <w:b/>
+              </w:rPr>
+            </w:pPr>
+            <w:r>
+              <w:rPr>
+                <w:b/>
+              </w:rPr>
+              <w:t>130</w:t>
+            </w:r>
+          </w:p>
+        </w:tc>
+        <w:tc>
+          <w:tcPr>
+            <w:tcW w:w="1984" w:type="dxa"/>
+            <w:gridSpan w:val="2"/>
+          </w:tcPr>
+          <w:p>
+            <w:pPr>
+              <w:pStyle w:val="Sinespaciado"/>
+            </w:pPr>
+          </w:p>
+        </w:tc>
+        <w:tc>
+          <w:tcPr>
+            <w:tcW w:w="3260" w:type="dxa"/>
+          </w:tcPr>
+          <w:p>
+            <w:pPr>
+              <w:pStyle w:val="Sinespaciado"/>
+            </w:pPr>
+          </w:p>
+        </w:tc>
+        <w:tc>
+          <w:tcPr>
+            <w:tcW w:w="1855" w:type="dxa"/>
+          </w:tcPr>
+          <w:p>
+            <w:pPr>
+              <w:pStyle w:val="Sinespaciado"/>
+            </w:pPr>
+          </w:p>
+        </w:tc>
+        <w:tc>
+          <w:tcPr>
+            <w:tcW w:w="3319" w:type="dxa"/>
+          </w:tcPr>
+          <w:p>
+            <w:pPr>
+              <w:pStyle w:val="Sinespaciado"/>
+            </w:pPr>
+          </w:p>
+        </w:tc>
+      </w:tr>
+      <w:tr>
+        <w:tc>
+          <w:tcPr>
+            <w:tcW w:w="551" w:type="dxa"/>
+          </w:tcPr>
+          <w:p>
+            <w:pPr>
+              <w:pStyle w:val="Sinespaciado"/>
+              <w:jc w:val="center"/>
+              <w:rPr>
+                <w:b/>
+              </w:rPr>
+            </w:pPr>
+            <w:r>
+              <w:rPr>
+                <w:b/>
+              </w:rPr>
+              <w:t>131</w:t>
+            </w:r>
+          </w:p>
+        </w:tc>
+        <w:tc>
+          <w:tcPr>
+            <w:tcW w:w="1984" w:type="dxa"/>
+            <w:gridSpan w:val="2"/>
+          </w:tcPr>
+          <w:p>
+            <w:pPr>
+              <w:pStyle w:val="Sinespaciado"/>
+            </w:pPr>
+          </w:p>
+        </w:tc>
+        <w:tc>
+          <w:tcPr>
+            <w:tcW w:w="3260" w:type="dxa"/>
+          </w:tcPr>
+          <w:p>
+            <w:pPr>
+              <w:pStyle w:val="Sinespaciado"/>
+            </w:pPr>
+          </w:p>
+        </w:tc>
+        <w:tc>
+          <w:tcPr>
+            <w:tcW w:w="1855" w:type="dxa"/>
+          </w:tcPr>
+          <w:p>
+            <w:pPr>
+              <w:pStyle w:val="Sinespaciado"/>
+            </w:pPr>
+          </w:p>
+        </w:tc>
+        <w:tc>
+          <w:tcPr>
+            <w:tcW w:w="3319" w:type="dxa"/>
+          </w:tcPr>
+          <w:p>
+            <w:pPr>
+              <w:pStyle w:val="Sinespaciado"/>
+            </w:pPr>
+          </w:p>
+        </w:tc>
+      </w:tr>
+      <w:tr>
+        <w:tc>
+          <w:tcPr>
+            <w:tcW w:w="551" w:type="dxa"/>
+          </w:tcPr>
+          <w:p>
+            <w:pPr>
+              <w:pStyle w:val="Sinespaciado"/>
+              <w:jc w:val="center"/>
+              <w:rPr>
+                <w:b/>
+              </w:rPr>
+            </w:pPr>
+            <w:r>
+              <w:rPr>
+                <w:b/>
+              </w:rPr>
+              <w:t>132</w:t>
+            </w:r>
+          </w:p>
+        </w:tc>
+        <w:tc>
+          <w:tcPr>
+            <w:tcW w:w="1984" w:type="dxa"/>
+            <w:gridSpan w:val="2"/>
+          </w:tcPr>
+          <w:p>
+            <w:pPr>
+              <w:pStyle w:val="Sinespaciado"/>
+            </w:pPr>
+          </w:p>
+        </w:tc>
+        <w:tc>
+          <w:tcPr>
+            <w:tcW w:w="3260" w:type="dxa"/>
+          </w:tcPr>
+          <w:p>
+            <w:pPr>
+              <w:pStyle w:val="Sinespaciado"/>
+            </w:pPr>
+          </w:p>
+        </w:tc>
+        <w:tc>
+          <w:tcPr>
+            <w:tcW w:w="1855" w:type="dxa"/>
+          </w:tcPr>
+          <w:p>
+            <w:pPr>
+              <w:pStyle w:val="Sinespaciado"/>
+            </w:pPr>
+          </w:p>
+        </w:tc>
+        <w:tc>
+          <w:tcPr>
+            <w:tcW w:w="3319" w:type="dxa"/>
+          </w:tcPr>
+          <w:p>
+            <w:pPr>
+              <w:pStyle w:val="Sinespaciado"/>
+            </w:pPr>
+          </w:p>
+        </w:tc>
+      </w:tr>
+      <w:tr>
+        <w:tc>
+          <w:tcPr>
+            <w:tcW w:w="551" w:type="dxa"/>
+          </w:tcPr>
+          <w:p>
+            <w:pPr>
+              <w:pStyle w:val="Sinespaciado"/>
+              <w:jc w:val="center"/>
+              <w:rPr>
+                <w:b/>
+              </w:rPr>
+            </w:pPr>
+            <w:r>
+              <w:rPr>
+                <w:b/>
+              </w:rPr>
+              <w:t>133</w:t>
+            </w:r>
+          </w:p>
+        </w:tc>
+        <w:tc>
+          <w:tcPr>
+            <w:tcW w:w="1984" w:type="dxa"/>
+            <w:gridSpan w:val="2"/>
+          </w:tcPr>
+          <w:p>
+            <w:pPr>
+              <w:pStyle w:val="Sinespaciado"/>
+            </w:pPr>
+          </w:p>
+        </w:tc>
+        <w:tc>
+          <w:tcPr>
+            <w:tcW w:w="3260" w:type="dxa"/>
+          </w:tcPr>
+          <w:p>
+            <w:pPr>
+              <w:pStyle w:val="Sinespaciado"/>
+            </w:pPr>
+          </w:p>
+        </w:tc>
+        <w:tc>
+          <w:tcPr>
+            <w:tcW w:w="1855" w:type="dxa"/>
+          </w:tcPr>
+          <w:p>
+            <w:pPr>
+              <w:pStyle w:val="Sinespaciado"/>
+            </w:pPr>
+          </w:p>
+        </w:tc>
+        <w:tc>
+          <w:tcPr>
+            <w:tcW w:w="3319" w:type="dxa"/>
+          </w:tcPr>
+          <w:p>
+            <w:pPr>
+              <w:pStyle w:val="Sinespaciado"/>
+            </w:pPr>
+          </w:p>
+        </w:tc>
+      </w:tr>
+      <w:tr>
+        <w:tc>
+          <w:tcPr>
+            <w:tcW w:w="551" w:type="dxa"/>
+          </w:tcPr>
+          <w:p>
+            <w:pPr>
+              <w:pStyle w:val="Sinespaciado"/>
+              <w:jc w:val="center"/>
+              <w:rPr>
+                <w:b/>
+              </w:rPr>
+            </w:pPr>
+            <w:r>
+              <w:rPr>
+                <w:b/>
+              </w:rPr>
+              <w:t>134</w:t>
+            </w:r>
+          </w:p>
+        </w:tc>
+        <w:tc>
+          <w:tcPr>
+            <w:tcW w:w="1984" w:type="dxa"/>
+            <w:gridSpan w:val="2"/>
+          </w:tcPr>
+          <w:p>
+            <w:pPr>
+              <w:pStyle w:val="Sinespaciado"/>
+            </w:pPr>
+          </w:p>
+        </w:tc>
+        <w:tc>
+          <w:tcPr>
+            <w:tcW w:w="3260" w:type="dxa"/>
+          </w:tcPr>
+          <w:p>
+            <w:pPr>
+              <w:pStyle w:val="Sinespaciado"/>
+            </w:pPr>
+          </w:p>
+        </w:tc>
+        <w:tc>
+          <w:tcPr>
+            <w:tcW w:w="1855" w:type="dxa"/>
+          </w:tcPr>
+          <w:p>
+            <w:pPr>
+              <w:pStyle w:val="Sinespaciado"/>
+            </w:pPr>
+          </w:p>
+        </w:tc>
+        <w:tc>
+          <w:tcPr>
+            <w:tcW w:w="3319" w:type="dxa"/>
+          </w:tcPr>
+          <w:p>
+            <w:pPr>
+              <w:pStyle w:val="Sinespaciado"/>
+            </w:pPr>
+          </w:p>
+        </w:tc>
+      </w:tr>
+      <w:tr>
+        <w:tc>
+          <w:tcPr>
+            <w:tcW w:w="551" w:type="dxa"/>
+          </w:tcPr>
+          <w:p>
+            <w:pPr>
+              <w:pStyle w:val="Sinespaciado"/>
+              <w:jc w:val="center"/>
+              <w:rPr>
+                <w:b/>
+              </w:rPr>
+            </w:pPr>
+            <w:r>
+              <w:rPr>
+                <w:b/>
+              </w:rPr>
+              <w:t>135</w:t>
+            </w:r>
+          </w:p>
+        </w:tc>
+        <w:tc>
+          <w:tcPr>
+            <w:tcW w:w="1984" w:type="dxa"/>
+            <w:gridSpan w:val="2"/>
+          </w:tcPr>
+          <w:p>
+            <w:pPr>
+              <w:pStyle w:val="Sinespaciado"/>
+            </w:pPr>
+          </w:p>
+        </w:tc>
+        <w:tc>
+          <w:tcPr>
+            <w:tcW w:w="3260" w:type="dxa"/>
+          </w:tcPr>
+          <w:p>
+            <w:pPr>
+              <w:pStyle w:val="Sinespaciado"/>
+            </w:pPr>
+          </w:p>
+        </w:tc>
+        <w:tc>
+          <w:tcPr>
+            <w:tcW w:w="1855" w:type="dxa"/>
+          </w:tcPr>
+          <w:p>
+            <w:pPr>
+              <w:pStyle w:val="Sinespaciado"/>
+            </w:pPr>
+          </w:p>
+        </w:tc>
+        <w:tc>
+          <w:tcPr>
+            <w:tcW w:w="3319" w:type="dxa"/>
+          </w:tcPr>
+          <w:p>
+            <w:pPr>
+              <w:pStyle w:val="Sinespaciado"/>
+            </w:pPr>
+          </w:p>
+        </w:tc>
+      </w:tr>
+      <w:tr>
+        <w:tc>
+          <w:tcPr>
+            <w:tcW w:w="551" w:type="dxa"/>
+          </w:tcPr>
+          <w:p>
+            <w:pPr>
+              <w:pStyle w:val="Sinespaciado"/>
+              <w:jc w:val="center"/>
+              <w:rPr>
+                <w:b/>
+              </w:rPr>
+            </w:pPr>
+            <w:r>
+              <w:rPr>
+                <w:b/>
+              </w:rPr>
+              <w:t>136</w:t>
+            </w:r>
+          </w:p>
+        </w:tc>
+        <w:tc>
+          <w:tcPr>
+            <w:tcW w:w="1984" w:type="dxa"/>
+            <w:gridSpan w:val="2"/>
+          </w:tcPr>
+          <w:p>
+            <w:pPr>
+              <w:pStyle w:val="Sinespaciado"/>
+            </w:pPr>
+          </w:p>
+        </w:tc>
+        <w:tc>
+          <w:tcPr>
+            <w:tcW w:w="3260" w:type="dxa"/>
+          </w:tcPr>
+          <w:p>
+            <w:pPr>
+              <w:pStyle w:val="Sinespaciado"/>
+            </w:pPr>
+          </w:p>
+        </w:tc>
+        <w:tc>
+          <w:tcPr>
+            <w:tcW w:w="1855" w:type="dxa"/>
+          </w:tcPr>
+          <w:p>
+            <w:pPr>
+              <w:pStyle w:val="Sinespaciado"/>
+            </w:pPr>
+          </w:p>
+        </w:tc>
+        <w:tc>
+          <w:tcPr>
+            <w:tcW w:w="3319" w:type="dxa"/>
+          </w:tcPr>
+          <w:p>
+            <w:pPr>
+              <w:pStyle w:val="Sinespaciado"/>
+            </w:pPr>
+          </w:p>
+        </w:tc>
+      </w:tr>
+      <w:tr>
+        <w:tc>
+          <w:tcPr>
+            <w:tcW w:w="551" w:type="dxa"/>
+          </w:tcPr>
+          <w:p>
+            <w:pPr>
+              <w:pStyle w:val="Sinespaciado"/>
+              <w:jc w:val="center"/>
+              <w:rPr>
+                <w:b/>
+              </w:rPr>
+            </w:pPr>
+            <w:r>
+              <w:rPr>
+                <w:b/>
+              </w:rPr>
+              <w:t>137</w:t>
+            </w:r>
+          </w:p>
+        </w:tc>
+        <w:tc>
+          <w:tcPr>
+            <w:tcW w:w="1984" w:type="dxa"/>
+            <w:gridSpan w:val="2"/>
+          </w:tcPr>
+          <w:p>
+            <w:pPr>
+              <w:pStyle w:val="Sinespaciado"/>
+            </w:pPr>
+          </w:p>
+        </w:tc>
+        <w:tc>
+          <w:tcPr>
+            <w:tcW w:w="3260" w:type="dxa"/>
+          </w:tcPr>
+          <w:p>
+            <w:pPr>
+              <w:pStyle w:val="Sinespaciado"/>
+            </w:pPr>
+          </w:p>
+        </w:tc>
+        <w:tc>
+          <w:tcPr>
+            <w:tcW w:w="1855" w:type="dxa"/>
+          </w:tcPr>
+          <w:p>
+            <w:pPr>
+              <w:pStyle w:val="Sinespaciado"/>
+            </w:pPr>
+          </w:p>
+        </w:tc>
+        <w:tc>
+          <w:tcPr>
+            <w:tcW w:w="3319" w:type="dxa"/>
+          </w:tcPr>
+          <w:p>
+            <w:pPr>
+              <w:pStyle w:val="Sinespaciado"/>
+            </w:pPr>
+          </w:p>
+        </w:tc>
+      </w:tr>
+      <w:tr>
+        <w:tc>
+          <w:tcPr>
+            <w:tcW w:w="551" w:type="dxa"/>
+          </w:tcPr>
+          <w:p>
+            <w:pPr>
+              <w:pStyle w:val="Sinespaciado"/>
+              <w:jc w:val="center"/>
+              <w:rPr>
+                <w:b/>
+              </w:rPr>
+            </w:pPr>
+            <w:r>
+              <w:rPr>
+                <w:b/>
+              </w:rPr>
+              <w:t>138</w:t>
+            </w:r>
+          </w:p>
+        </w:tc>
+        <w:tc>
+          <w:tcPr>
+            <w:tcW w:w="1984" w:type="dxa"/>
+            <w:gridSpan w:val="2"/>
+          </w:tcPr>
+          <w:p>
+            <w:pPr>
+              <w:pStyle w:val="Sinespaciado"/>
+            </w:pPr>
+          </w:p>
+        </w:tc>
+        <w:tc>
+          <w:tcPr>
+            <w:tcW w:w="3260" w:type="dxa"/>
+          </w:tcPr>
+          <w:p>
+            <w:pPr>
+              <w:pStyle w:val="Sinespaciado"/>
+            </w:pPr>
+          </w:p>
+        </w:tc>
+        <w:tc>
+          <w:tcPr>
+            <w:tcW w:w="1855" w:type="dxa"/>
+          </w:tcPr>
+          <w:p>
+            <w:pPr>
+              <w:pStyle w:val="Sinespaciado"/>
+            </w:pPr>
+          </w:p>
+        </w:tc>
+        <w:tc>
+          <w:tcPr>
+            <w:tcW w:w="3319" w:type="dxa"/>
+          </w:tcPr>
+          <w:p>
+            <w:pPr>
+              <w:pStyle w:val="Sinespaciado"/>
+            </w:pPr>
+          </w:p>
+        </w:tc>
+      </w:tr>
+      <w:tr>
+        <w:tc>
+          <w:tcPr>
+            <w:tcW w:w="551" w:type="dxa"/>
+          </w:tcPr>
+          <w:p>
+            <w:pPr>
+              <w:pStyle w:val="Sinespaciado"/>
+              <w:jc w:val="center"/>
+              <w:rPr>
+                <w:b/>
+              </w:rPr>
+            </w:pPr>
+            <w:r>
+              <w:rPr>
+                <w:b/>
+              </w:rPr>
+              <w:t>139</w:t>
+            </w:r>
+          </w:p>
+        </w:tc>
+        <w:tc>
+          <w:tcPr>
+            <w:tcW w:w="1984" w:type="dxa"/>
+            <w:gridSpan w:val="2"/>
+          </w:tcPr>
+          <w:p>
+            <w:pPr>
+              <w:pStyle w:val="Sinespaciado"/>
+            </w:pPr>
+          </w:p>
+        </w:tc>
+        <w:tc>
+          <w:tcPr>
+            <w:tcW w:w="3260" w:type="dxa"/>
+          </w:tcPr>
+          <w:p>
+            <w:pPr>
+              <w:pStyle w:val="Sinespaciado"/>
+            </w:pPr>
+          </w:p>
+        </w:tc>
+        <w:tc>
+          <w:tcPr>
+            <w:tcW w:w="1855" w:type="dxa"/>
+          </w:tcPr>
+          <w:p>
+            <w:pPr>
+              <w:pStyle w:val="Sinespaciado"/>
+            </w:pPr>
+          </w:p>
+        </w:tc>
+        <w:tc>
+          <w:tcPr>
+            <w:tcW w:w="3319" w:type="dxa"/>
+          </w:tcPr>
+          <w:p>
+            <w:pPr>
+              <w:pStyle w:val="Sinespaciado"/>
+            </w:pPr>
+          </w:p>
+        </w:tc>
+      </w:tr>
+      <w:tr>
+        <w:tc>
+          <w:tcPr>
+            <w:tcW w:w="551" w:type="dxa"/>
+          </w:tcPr>
+          <w:p>
+            <w:pPr>
+              <w:pStyle w:val="Sinespaciado"/>
+              <w:jc w:val="center"/>
+              <w:rPr>
+                <w:b/>
+              </w:rPr>
+            </w:pPr>
+            <w:r>
+              <w:rPr>
+                <w:b/>
+              </w:rPr>
+              <w:t>140</w:t>
+            </w:r>
+          </w:p>
+        </w:tc>
+        <w:tc>
+          <w:tcPr>
+            <w:tcW w:w="1984" w:type="dxa"/>
+            <w:gridSpan w:val="2"/>
+          </w:tcPr>
+          <w:p>
+            <w:pPr>
+              <w:pStyle w:val="Sinespaciado"/>
+            </w:pPr>
+          </w:p>
+        </w:tc>
+        <w:tc>
+          <w:tcPr>
+            <w:tcW w:w="3260" w:type="dxa"/>
+          </w:tcPr>
+          <w:p>
+            <w:pPr>
+              <w:pStyle w:val="Sinespaciado"/>
+            </w:pPr>
+          </w:p>
+        </w:tc>
+        <w:tc>
+          <w:tcPr>
+            <w:tcW w:w="1855" w:type="dxa"/>
+          </w:tcPr>
+          <w:p>
+            <w:pPr>
+              <w:pStyle w:val="Sinespaciado"/>
+            </w:pPr>
+          </w:p>
+        </w:tc>
+        <w:tc>
+          <w:tcPr>
+            <w:tcW w:w="3319" w:type="dxa"/>
+          </w:tcPr>
+          <w:p>
+            <w:pPr>
+              <w:pStyle w:val="Sinespaciado"/>
+            </w:pPr>
+          </w:p>
+        </w:tc>
+      </w:tr>
+      <w:tr>
+        <w:tc>
+          <w:tcPr>
+            <w:tcW w:w="551" w:type="dxa"/>
+          </w:tcPr>
+          <w:p>
+            <w:pPr>
+              <w:pStyle w:val="Sinespaciado"/>
+              <w:jc w:val="center"/>
+              <w:rPr>
+                <w:b/>
+              </w:rPr>
+            </w:pPr>
+            <w:r>
+              <w:rPr>
+                <w:b/>
+              </w:rPr>
+              <w:t>141</w:t>
+            </w:r>
+          </w:p>
+        </w:tc>
+        <w:tc>
+          <w:tcPr>
+            <w:tcW w:w="1984" w:type="dxa"/>
+            <w:gridSpan w:val="2"/>
+          </w:tcPr>
+          <w:p>
+            <w:pPr>
+              <w:pStyle w:val="Sinespaciado"/>
+            </w:pPr>
+          </w:p>
+        </w:tc>
+        <w:tc>
+          <w:tcPr>
+            <w:tcW w:w="3260" w:type="dxa"/>
+          </w:tcPr>
+          <w:p>
+            <w:pPr>
+              <w:pStyle w:val="Sinespaciado"/>
+            </w:pPr>
+          </w:p>
+        </w:tc>
+        <w:tc>
+          <w:tcPr>
+            <w:tcW w:w="1855" w:type="dxa"/>
+          </w:tcPr>
+          <w:p>
+            <w:pPr>
+              <w:pStyle w:val="Sinespaciado"/>
+            </w:pPr>
+          </w:p>
+        </w:tc>
+        <w:tc>
+          <w:tcPr>
+            <w:tcW w:w="3319" w:type="dxa"/>
+          </w:tcPr>
+          <w:p>
+            <w:pPr>
+              <w:pStyle w:val="Sinespaciado"/>
+            </w:pPr>
+          </w:p>
+        </w:tc>
+      </w:tr>
+      <w:tr>
+        <w:tc>
+          <w:tcPr>
+            <w:tcW w:w="551" w:type="dxa"/>
+          </w:tcPr>
+          <w:p>
+            <w:pPr>
+              <w:pStyle w:val="Sinespaciado"/>
+              <w:jc w:val="center"/>
+              <w:rPr>
+                <w:b/>
+              </w:rPr>
+            </w:pPr>
+            <w:r>
+              <w:rPr>
+                <w:b/>
+              </w:rPr>
+              <w:t>142</w:t>
+            </w:r>
+          </w:p>
+        </w:tc>
+        <w:tc>
+          <w:tcPr>
+            <w:tcW w:w="1984" w:type="dxa"/>
+            <w:gridSpan w:val="2"/>
+          </w:tcPr>
+          <w:p>
+            <w:pPr>
+              <w:pStyle w:val="Sinespaciado"/>
+            </w:pPr>
+          </w:p>
+        </w:tc>
+        <w:tc>
+          <w:tcPr>
+            <w:tcW w:w="3260" w:type="dxa"/>
+          </w:tcPr>
+          <w:p>
+            <w:pPr>
+              <w:pStyle w:val="Sinespaciado"/>
+            </w:pPr>
+          </w:p>
+        </w:tc>
+        <w:tc>
+          <w:tcPr>
+            <w:tcW w:w="1855" w:type="dxa"/>
+          </w:tcPr>
+          <w:p>
+            <w:pPr>
+              <w:pStyle w:val="Sinespaciado"/>
+            </w:pPr>
+          </w:p>
+        </w:tc>
+        <w:tc>
+          <w:tcPr>
+            <w:tcW w:w="3319" w:type="dxa"/>
+          </w:tcPr>
+          <w:p>
+            <w:pPr>
+              <w:pStyle w:val="Sinespaciado"/>
+            </w:pPr>
+          </w:p>
+        </w:tc>
+      </w:tr>
+      <w:tr>
+        <w:tc>
+          <w:tcPr>
+            <w:tcW w:w="551" w:type="dxa"/>
+          </w:tcPr>
+          <w:p>
+            <w:pPr>
+              <w:pStyle w:val="Sinespaciado"/>
+              <w:jc w:val="center"/>
+              <w:rPr>
+                <w:b/>
+              </w:rPr>
+            </w:pPr>
+            <w:r>
+              <w:rPr>
+                <w:b/>
+              </w:rPr>
+              <w:t>143</w:t>
+            </w:r>
+          </w:p>
+        </w:tc>
+        <w:tc>
+          <w:tcPr>
+            <w:tcW w:w="1984" w:type="dxa"/>
+            <w:gridSpan w:val="2"/>
+          </w:tcPr>
+          <w:p>
+            <w:pPr>
+              <w:pStyle w:val="Sinespaciado"/>
+            </w:pPr>
+          </w:p>
+        </w:tc>
+        <w:tc>
+          <w:tcPr>
+            <w:tcW w:w="3260" w:type="dxa"/>
+          </w:tcPr>
+          <w:p>
+            <w:pPr>
+              <w:pStyle w:val="Sinespaciado"/>
+            </w:pPr>
+          </w:p>
+        </w:tc>
+        <w:tc>
+          <w:tcPr>
+            <w:tcW w:w="1855" w:type="dxa"/>
+          </w:tcPr>
+          <w:p>
+            <w:pPr>
+              <w:pStyle w:val="Sinespaciado"/>
+            </w:pPr>
+          </w:p>
+        </w:tc>
+        <w:tc>
+          <w:tcPr>
+            <w:tcW w:w="3319" w:type="dxa"/>
+          </w:tcPr>
+          <w:p>
+            <w:pPr>
+              <w:pStyle w:val="Sinespaciado"/>
+            </w:pPr>
+          </w:p>
+        </w:tc>
+      </w:tr>
+      <w:tr>
+        <w:tc>
+          <w:tcPr>
+            <w:tcW w:w="551" w:type="dxa"/>
+          </w:tcPr>
+          <w:p>
+            <w:pPr>
+              <w:pStyle w:val="Sinespaciado"/>
+              <w:jc w:val="center"/>
+              <w:rPr>
+                <w:b/>
+              </w:rPr>
+            </w:pPr>
+            <w:r>
+              <w:rPr>
+                <w:b/>
+              </w:rPr>
+              <w:t>144</w:t>
+            </w:r>
+          </w:p>
+        </w:tc>
+        <w:tc>
+          <w:tcPr>
+            <w:tcW w:w="1984" w:type="dxa"/>
+            <w:gridSpan w:val="2"/>
+          </w:tcPr>
+          <w:p>
+            <w:pPr>
+              <w:pStyle w:val="Sinespaciado"/>
+            </w:pPr>
+          </w:p>
+        </w:tc>
+        <w:tc>
+          <w:tcPr>
+            <w:tcW w:w="3260" w:type="dxa"/>
+          </w:tcPr>
+          <w:p>
+            <w:pPr>
+              <w:pStyle w:val="Sinespaciado"/>
+            </w:pPr>
+          </w:p>
+        </w:tc>
+        <w:tc>
+          <w:tcPr>
+            <w:tcW w:w="1855" w:type="dxa"/>
+          </w:tcPr>
+          <w:p>
+            <w:pPr>
+              <w:pStyle w:val="Sinespaciado"/>
+            </w:pPr>
+          </w:p>
+        </w:tc>
+        <w:tc>
+          <w:tcPr>
+            <w:tcW w:w="3319" w:type="dxa"/>
+          </w:tcPr>
+          <w:p>
+            <w:pPr>
+              <w:pStyle w:val="Sinespaciado"/>
+            </w:pPr>
+          </w:p>
+        </w:tc>
+      </w:tr>
+      <w:tr>
+        <w:tc>
+          <w:tcPr>
+            <w:tcW w:w="551" w:type="dxa"/>
+          </w:tcPr>
+          <w:p>
+            <w:pPr>
+              <w:pStyle w:val="Sinespaciado"/>
+              <w:jc w:val="center"/>
+              <w:rPr>
+                <w:b/>
+              </w:rPr>
+            </w:pPr>
+            <w:r>
+              <w:rPr>
+                <w:b/>
+              </w:rPr>
+              <w:t>145</w:t>
+            </w:r>
+          </w:p>
+        </w:tc>
+        <w:tc>
+          <w:tcPr>
+            <w:tcW w:w="1984" w:type="dxa"/>
+            <w:gridSpan w:val="2"/>
+          </w:tcPr>
+          <w:p>
+            <w:pPr>
+              <w:pStyle w:val="Sinespaciado"/>
+            </w:pPr>
+          </w:p>
+        </w:tc>
+        <w:tc>
+          <w:tcPr>
+            <w:tcW w:w="3260" w:type="dxa"/>
+          </w:tcPr>
+          <w:p>
+            <w:pPr>
+              <w:pStyle w:val="Sinespaciado"/>
+            </w:pPr>
+          </w:p>
+        </w:tc>
+        <w:tc>
+          <w:tcPr>
+            <w:tcW w:w="1855" w:type="dxa"/>
+          </w:tcPr>
+          <w:p>
+            <w:pPr>
+              <w:pStyle w:val="Sinespaciado"/>
+            </w:pPr>
+          </w:p>
+        </w:tc>
+        <w:tc>
+          <w:tcPr>
+            <w:tcW w:w="3319" w:type="dxa"/>
+          </w:tcPr>
+          <w:p>
+            <w:pPr>
+              <w:pStyle w:val="Sinespaciado"/>
+            </w:pPr>
+          </w:p>
+        </w:tc>
+      </w:tr>
+      <w:tr>
+        <w:tc>
+          <w:tcPr>
+            <w:tcW w:w="551" w:type="dxa"/>
+          </w:tcPr>
+          <w:p>
+            <w:pPr>
+              <w:pStyle w:val="Sinespaciado"/>
+              <w:jc w:val="center"/>
+              <w:rPr>
+                <w:b/>
+              </w:rPr>
+            </w:pPr>
+            <w:r>
+              <w:rPr>
+                <w:b/>
+              </w:rPr>
+              <w:t>146</w:t>
+            </w:r>
+          </w:p>
+        </w:tc>
+        <w:tc>
+          <w:tcPr>
+            <w:tcW w:w="1984" w:type="dxa"/>
+            <w:gridSpan w:val="2"/>
+          </w:tcPr>
+          <w:p>
+            <w:pPr>
+              <w:pStyle w:val="Sinespaciado"/>
+            </w:pPr>
+          </w:p>
+        </w:tc>
+        <w:tc>
+          <w:tcPr>
+            <w:tcW w:w="3260" w:type="dxa"/>
+          </w:tcPr>
+          <w:p>
+            <w:pPr>
+              <w:pStyle w:val="Sinespaciado"/>
+            </w:pPr>
+          </w:p>
+        </w:tc>
+        <w:tc>
+          <w:tcPr>
+            <w:tcW w:w="1855" w:type="dxa"/>
+          </w:tcPr>
+          <w:p>
+            <w:pPr>
+              <w:pStyle w:val="Sinespaciado"/>
+            </w:pPr>
+          </w:p>
+        </w:tc>
+        <w:tc>
+          <w:tcPr>
+            <w:tcW w:w="3319" w:type="dxa"/>
+          </w:tcPr>
+          <w:p>
+            <w:pPr>
+              <w:pStyle w:val="Sinespaciado"/>
+            </w:pPr>
+          </w:p>
+        </w:tc>
+      </w:tr>
+      <w:tr>
+        <w:tc>
+          <w:tcPr>
+            <w:tcW w:w="551" w:type="dxa"/>
+          </w:tcPr>
+          <w:p>
+            <w:pPr>
+              <w:pStyle w:val="Sinespaciado"/>
+              <w:jc w:val="center"/>
+              <w:rPr>
+                <w:b/>
+              </w:rPr>
+            </w:pPr>
+            <w:r>
+              <w:rPr>
+                <w:b/>
+              </w:rPr>
+              <w:t>147</w:t>
+            </w:r>
+          </w:p>
+        </w:tc>
+        <w:tc>
+          <w:tcPr>
+            <w:tcW w:w="1984" w:type="dxa"/>
+            <w:gridSpan w:val="2"/>
+          </w:tcPr>
+          <w:p>
+            <w:pPr>
+              <w:pStyle w:val="Sinespaciado"/>
+            </w:pPr>
+          </w:p>
+        </w:tc>
+        <w:tc>
+          <w:tcPr>
+            <w:tcW w:w="3260" w:type="dxa"/>
+          </w:tcPr>
+          <w:p>
+            <w:pPr>
+              <w:pStyle w:val="Sinespaciado"/>
+            </w:pPr>
+          </w:p>
+        </w:tc>
+        <w:tc>
+          <w:tcPr>
+            <w:tcW w:w="1855" w:type="dxa"/>
+          </w:tcPr>
+          <w:p>
+            <w:pPr>
+              <w:pStyle w:val="Sinespaciado"/>
+            </w:pPr>
+          </w:p>
+        </w:tc>
+        <w:tc>
+          <w:tcPr>
+            <w:tcW w:w="3319" w:type="dxa"/>
+          </w:tcPr>
+          <w:p>
+            <w:pPr>
+              <w:pStyle w:val="Sinespaciado"/>
+            </w:pPr>
+          </w:p>
+        </w:tc>
+      </w:tr>
+      <w:tr>
+        <w:tc>
+          <w:tcPr>
+            <w:tcW w:w="551" w:type="dxa"/>
+          </w:tcPr>
+          <w:p>
+            <w:pPr>
+              <w:pStyle w:val="Sinespaciado"/>
+              <w:jc w:val="center"/>
+              <w:rPr>
+                <w:b/>
+              </w:rPr>
+            </w:pPr>
+            <w:r>
+              <w:rPr>
+                <w:b/>
+              </w:rPr>
+              <w:t>148</w:t>
+            </w:r>
+          </w:p>
+        </w:tc>
+        <w:tc>
+          <w:tcPr>
+            <w:tcW w:w="1984" w:type="dxa"/>
+            <w:gridSpan w:val="2"/>
+          </w:tcPr>
+          <w:p>
+            <w:pPr>
+              <w:pStyle w:val="Sinespaciado"/>
+            </w:pPr>
+          </w:p>
+        </w:tc>
+        <w:tc>
+          <w:tcPr>
+            <w:tcW w:w="3260" w:type="dxa"/>
+          </w:tcPr>
+          <w:p>
+            <w:pPr>
+              <w:pStyle w:val="Sinespaciado"/>
+            </w:pPr>
+          </w:p>
+        </w:tc>
+        <w:tc>
+          <w:tcPr>
+            <w:tcW w:w="1855" w:type="dxa"/>
+          </w:tcPr>
+          <w:p>
+            <w:pPr>
+              <w:pStyle w:val="Sinespaciado"/>
+            </w:pPr>
+          </w:p>
+        </w:tc>
+        <w:tc>
+          <w:tcPr>
+            <w:tcW w:w="3319" w:type="dxa"/>
+          </w:tcPr>
+          <w:p>
+            <w:pPr>
+              <w:pStyle w:val="Sinespaciado"/>
+            </w:pPr>
+          </w:p>
+        </w:tc>
+      </w:tr>
+      <w:tr>
+        <w:tc>
+          <w:tcPr>
+            <w:tcW w:w="551" w:type="dxa"/>
+          </w:tcPr>
+          <w:p>
+            <w:pPr>
+              <w:pStyle w:val="Sinespaciado"/>
+              <w:jc w:val="center"/>
+              <w:rPr>
+                <w:b/>
+              </w:rPr>
+            </w:pPr>
+            <w:r>
+              <w:rPr>
+                <w:b/>
+              </w:rPr>
+              <w:t>149</w:t>
+            </w:r>
+          </w:p>
+        </w:tc>
+        <w:tc>
+          <w:tcPr>
+            <w:tcW w:w="1984" w:type="dxa"/>
+            <w:gridSpan w:val="2"/>
+          </w:tcPr>
+          <w:p>
+            <w:pPr>
+              <w:pStyle w:val="Sinespaciado"/>
+            </w:pPr>
+          </w:p>
+        </w:tc>
+        <w:tc>
+          <w:tcPr>
+            <w:tcW w:w="3260" w:type="dxa"/>
+          </w:tcPr>
+          <w:p>
+            <w:pPr>
+              <w:pStyle w:val="Sinespaciado"/>
+            </w:pPr>
+          </w:p>
+        </w:tc>
+        <w:tc>
+          <w:tcPr>
+            <w:tcW w:w="1855" w:type="dxa"/>
+          </w:tcPr>
+          <w:p>
+            <w:pPr>
+              <w:pStyle w:val="Sinespaciado"/>
+            </w:pPr>
+          </w:p>
+        </w:tc>
+        <w:tc>
+          <w:tcPr>
+            <w:tcW w:w="3319" w:type="dxa"/>
+          </w:tcPr>
+          <w:p>
+            <w:pPr>
+              <w:pStyle w:val="Sinespaciado"/>
+            </w:pPr>
+          </w:p>
+        </w:tc>
+      </w:tr>
+      <w:tr>
+        <w:tc>
+          <w:tcPr>
+            <w:tcW w:w="551" w:type="dxa"/>
+          </w:tcPr>
+          <w:p>
+            <w:pPr>
+              <w:pStyle w:val="Sinespaciado"/>
+              <w:jc w:val="center"/>
+              <w:rPr>
+                <w:b/>
+              </w:rPr>
+            </w:pPr>
+            <w:r>
+              <w:rPr>
+                <w:b/>
+              </w:rPr>
+              <w:t>150</w:t>
+            </w:r>
+          </w:p>
+        </w:tc>
+        <w:tc>
+          <w:tcPr>
+            <w:tcW w:w="1984" w:type="dxa"/>
+            <w:gridSpan w:val="2"/>
+          </w:tcPr>
+          <w:p>
+            <w:pPr>
+              <w:pStyle w:val="Sinespaciado"/>
+            </w:pPr>
+          </w:p>
+        </w:tc>
+        <w:tc>
+          <w:tcPr>
+            <w:tcW w:w="3260" w:type="dxa"/>
+          </w:tcPr>
+          <w:p>
+            <w:pPr>
+              <w:pStyle w:val="Sinespaciado"/>
+            </w:pPr>
+          </w:p>
+        </w:tc>
+        <w:tc>
+          <w:tcPr>
+            <w:tcW w:w="1855" w:type="dxa"/>
+          </w:tcPr>
+          <w:p>
+            <w:pPr>
+              <w:pStyle w:val="Sinespaciado"/>
+            </w:pPr>
+          </w:p>
+        </w:tc>
+        <w:tc>
+          <w:tcPr>
+            <w:tcW w:w="3319" w:type="dxa"/>
+          </w:tcPr>
+          <w:p>
+            <w:pPr>
+              <w:pStyle w:val="Sinespaciado"/>
+            </w:pPr>
+          </w:p>
+        </w:tc>
+      </w:tr>
+      <w:tr>
+        <w:tc>
+          <w:tcPr>
+            <w:tcW w:w="551" w:type="dxa"/>
+          </w:tcPr>
+          <w:p>
+            <w:pPr>
+              <w:pStyle w:val="Sinespaciado"/>
+              <w:jc w:val="center"/>
+              <w:rPr>
+                <w:b/>
+              </w:rPr>
+            </w:pPr>
+            <w:r>
+              <w:rPr>
+                <w:b/>
+              </w:rPr>
+              <w:t>151</w:t>
+            </w:r>
+          </w:p>
+        </w:tc>
+        <w:tc>
+          <w:tcPr>
+            <w:tcW w:w="1984" w:type="dxa"/>
+            <w:gridSpan w:val="2"/>
+          </w:tcPr>
+          <w:p>
+            <w:pPr>
+              <w:pStyle w:val="Sinespaciado"/>
+            </w:pPr>
+          </w:p>
+        </w:tc>
+        <w:tc>
+          <w:tcPr>
+            <w:tcW w:w="3260" w:type="dxa"/>
+          </w:tcPr>
+          <w:p>
+            <w:pPr>
+              <w:pStyle w:val="Sinespaciado"/>
+            </w:pPr>
+          </w:p>
+        </w:tc>
+        <w:tc>
+          <w:tcPr>
+            <w:tcW w:w="1855" w:type="dxa"/>
+          </w:tcPr>
+          <w:p>
+            <w:pPr>
+              <w:pStyle w:val="Sinespaciado"/>
+            </w:pPr>
+          </w:p>
+        </w:tc>
+        <w:tc>
+          <w:tcPr>
+            <w:tcW w:w="3319" w:type="dxa"/>
+          </w:tcPr>
+          <w:p>
+            <w:pPr>
+              <w:pStyle w:val="Sinespaciado"/>
+            </w:pPr>
+          </w:p>
+        </w:tc>
+      </w:tr>
+      <w:tr>
+        <w:tc>
+          <w:tcPr>
+            <w:tcW w:w="551" w:type="dxa"/>
+          </w:tcPr>
+          <w:p>
+            <w:pPr>
+              <w:pStyle w:val="Sinespaciado"/>
+              <w:jc w:val="center"/>
+              <w:rPr>
+                <w:b/>
+              </w:rPr>
+            </w:pPr>
+            <w:r>
+              <w:rPr>
+                <w:b/>
+              </w:rPr>
+              <w:t>152</w:t>
+            </w:r>
+          </w:p>
+        </w:tc>
+        <w:tc>
+          <w:tcPr>
+            <w:tcW w:w="1984" w:type="dxa"/>
+            <w:gridSpan w:val="2"/>
+          </w:tcPr>
+          <w:p>
+            <w:pPr>
+              <w:pStyle w:val="Sinespaciado"/>
+            </w:pPr>
+          </w:p>
+        </w:tc>
+        <w:tc>
+          <w:tcPr>
+            <w:tcW w:w="3260" w:type="dxa"/>
+          </w:tcPr>
+          <w:p>
+            <w:pPr>
+              <w:pStyle w:val="Sinespaciado"/>
+            </w:pPr>
+          </w:p>
+        </w:tc>
+        <w:tc>
+          <w:tcPr>
+            <w:tcW w:w="1855" w:type="dxa"/>
+          </w:tcPr>
+          <w:p>
+            <w:pPr>
+              <w:pStyle w:val="Sinespaciado"/>
+            </w:pPr>
+          </w:p>
+        </w:tc>
+        <w:tc>
+          <w:tcPr>
+            <w:tcW w:w="3319" w:type="dxa"/>
+          </w:tcPr>
+          <w:p>
+            <w:pPr>
+              <w:pStyle w:val="Sinespaciado"/>
+            </w:pPr>
+          </w:p>
+        </w:tc>
+      </w:tr>
+      <w:tr>
+        <w:tc>
+          <w:tcPr>
+            <w:tcW w:w="551" w:type="dxa"/>
+          </w:tcPr>
+          <w:p>
+            <w:pPr>
+              <w:pStyle w:val="Sinespaciado"/>
+              <w:jc w:val="center"/>
+              <w:rPr>
+                <w:b/>
+              </w:rPr>
+            </w:pPr>
+            <w:r>
+              <w:rPr>
+                <w:b/>
+              </w:rPr>
+              <w:t>153</w:t>
+            </w:r>
+          </w:p>
+        </w:tc>
+        <w:tc>
+          <w:tcPr>
+            <w:tcW w:w="1984" w:type="dxa"/>
+            <w:gridSpan w:val="2"/>
+          </w:tcPr>
+          <w:p>
+            <w:pPr>
+              <w:pStyle w:val="Sinespaciado"/>
+            </w:pPr>
+          </w:p>
+        </w:tc>
+        <w:tc>
+          <w:tcPr>
+            <w:tcW w:w="3260" w:type="dxa"/>
+          </w:tcPr>
+          <w:p>
+            <w:pPr>
+              <w:pStyle w:val="Sinespaciado"/>
+            </w:pPr>
+          </w:p>
+        </w:tc>
+        <w:tc>
+          <w:tcPr>
+            <w:tcW w:w="1855" w:type="dxa"/>
+          </w:tcPr>
+          <w:p>
+            <w:pPr>
+              <w:pStyle w:val="Sinespaciado"/>
+            </w:pPr>
+          </w:p>
+        </w:tc>
+        <w:tc>
+          <w:tcPr>
+            <w:tcW w:w="3319" w:type="dxa"/>
+          </w:tcPr>
+          <w:p>
+            <w:pPr>
+              <w:pStyle w:val="Sinespaciado"/>
+            </w:pPr>
+          </w:p>
+        </w:tc>
+      </w:tr>
+      <w:tr>
+        <w:tc>
+          <w:tcPr>
+            <w:tcW w:w="551" w:type="dxa"/>
+          </w:tcPr>
+          <w:p>
+            <w:pPr>
+              <w:pStyle w:val="Sinespaciado"/>
+              <w:jc w:val="center"/>
+              <w:rPr>
+                <w:b/>
+              </w:rPr>
+            </w:pPr>
+            <w:r>
+              <w:rPr>
+                <w:b/>
+              </w:rPr>
+              <w:t>154</w:t>
+            </w:r>
+          </w:p>
+        </w:tc>
+        <w:tc>
+          <w:tcPr>
+            <w:tcW w:w="1984" w:type="dxa"/>
+            <w:gridSpan w:val="2"/>
+          </w:tcPr>
+          <w:p>
+            <w:pPr>
+              <w:pStyle w:val="Sinespaciado"/>
+            </w:pPr>
+          </w:p>
+        </w:tc>
+        <w:tc>
+          <w:tcPr>
+            <w:tcW w:w="3260" w:type="dxa"/>
+          </w:tcPr>
+          <w:p>
+            <w:pPr>
+              <w:pStyle w:val="Sinespaciado"/>
+            </w:pPr>
+          </w:p>
+        </w:tc>
+        <w:tc>
+          <w:tcPr>
+            <w:tcW w:w="1855" w:type="dxa"/>
+          </w:tcPr>
+          <w:p>
+            <w:pPr>
+              <w:pStyle w:val="Sinespaciado"/>
+            </w:pPr>
+          </w:p>
+        </w:tc>
+        <w:tc>
+          <w:tcPr>
+            <w:tcW w:w="3319" w:type="dxa"/>
+          </w:tcPr>
+          <w:p>
+            <w:pPr>
+              <w:pStyle w:val="Sinespaciado"/>
+            </w:pPr>
+          </w:p>
+        </w:tc>
+      </w:tr>
+      <w:tr>
+        <w:tc>
+          <w:tcPr>
+            <w:tcW w:w="551" w:type="dxa"/>
+          </w:tcPr>
+          <w:p>
+            <w:pPr>
+              <w:pStyle w:val="Sinespaciado"/>
+              <w:jc w:val="center"/>
+              <w:rPr>
+                <w:b/>
+              </w:rPr>
+            </w:pPr>
+            <w:r>
+              <w:rPr>
+                <w:b/>
+              </w:rPr>
+              <w:t>155</w:t>
+            </w:r>
+          </w:p>
+        </w:tc>
+        <w:tc>
+          <w:tcPr>
+            <w:tcW w:w="1984" w:type="dxa"/>
+            <w:gridSpan w:val="2"/>
+          </w:tcPr>
+          <w:p>
+            <w:pPr>
+              <w:pStyle w:val="Sinespaciado"/>
+            </w:pPr>
+          </w:p>
+        </w:tc>
+        <w:tc>
+          <w:tcPr>
+            <w:tcW w:w="3260" w:type="dxa"/>
+          </w:tcPr>
+          <w:p>
+            <w:pPr>
+              <w:pStyle w:val="Sinespaciado"/>
+            </w:pPr>
+          </w:p>
+        </w:tc>
+        <w:tc>
+          <w:tcPr>
+            <w:tcW w:w="1855" w:type="dxa"/>
+          </w:tcPr>
+          <w:p>
+            <w:pPr>
+              <w:pStyle w:val="Sinespaciado"/>
+            </w:pPr>
+          </w:p>
+        </w:tc>
+        <w:tc>
+          <w:tcPr>
+            <w:tcW w:w="3319" w:type="dxa"/>
+          </w:tcPr>
+          <w:p>
+            <w:pPr>
+              <w:pStyle w:val="Sinespaciado"/>
+            </w:pPr>
+          </w:p>
+        </w:tc>
+      </w:tr>
+      <w:tr>
+        <w:tc>
+          <w:tcPr>
+            <w:tcW w:w="551" w:type="dxa"/>
+          </w:tcPr>
+          <w:p>
+            <w:pPr>
+              <w:pStyle w:val="Sinespaciado"/>
+              <w:jc w:val="center"/>
+              <w:rPr>
+                <w:b/>
+              </w:rPr>
+            </w:pPr>
+            <w:r>
+              <w:rPr>
+                <w:b/>
+              </w:rPr>
+              <w:t>156</w:t>
+            </w:r>
+          </w:p>
+        </w:tc>
+        <w:tc>
+          <w:tcPr>
+            <w:tcW w:w="1984" w:type="dxa"/>
+            <w:gridSpan w:val="2"/>
+          </w:tcPr>
+          <w:p>
+            <w:pPr>
+              <w:pStyle w:val="Sinespaciado"/>
+            </w:pPr>
+          </w:p>
+        </w:tc>
+        <w:tc>
+          <w:tcPr>
+            <w:tcW w:w="3260" w:type="dxa"/>
+          </w:tcPr>
+          <w:p>
+            <w:pPr>
+              <w:pStyle w:val="Sinespaciado"/>
+            </w:pPr>
+          </w:p>
+        </w:tc>
+        <w:tc>
+          <w:tcPr>
+            <w:tcW w:w="1855" w:type="dxa"/>
+          </w:tcPr>
+          <w:p>
+            <w:pPr>
+              <w:pStyle w:val="Sinespaciado"/>
+            </w:pPr>
+          </w:p>
+        </w:tc>
+        <w:tc>
+          <w:tcPr>
+            <w:tcW w:w="3319" w:type="dxa"/>
+          </w:tcPr>
+          <w:p>
+            <w:pPr>
+              <w:pStyle w:val="Sinespaciado"/>
+            </w:pPr>
+          </w:p>
+        </w:tc>
+      </w:tr>
+      <w:tr>
+        <w:tc>
+          <w:tcPr>
+            <w:tcW w:w="551" w:type="dxa"/>
+          </w:tcPr>
+          <w:p>
+            <w:pPr>
+              <w:pStyle w:val="Sinespaciado"/>
+              <w:jc w:val="center"/>
+              <w:rPr>
+                <w:b/>
+              </w:rPr>
+            </w:pPr>
+            <w:r>
+              <w:rPr>
+                <w:b/>
+              </w:rPr>
+              <w:t>157</w:t>
+            </w:r>
+          </w:p>
+        </w:tc>
+        <w:tc>
+          <w:tcPr>
+            <w:tcW w:w="1984" w:type="dxa"/>
+            <w:gridSpan w:val="2"/>
+          </w:tcPr>
+          <w:p>
+            <w:pPr>
+              <w:pStyle w:val="Sinespaciado"/>
+            </w:pPr>
+          </w:p>
+        </w:tc>
+        <w:tc>
+          <w:tcPr>
+            <w:tcW w:w="3260" w:type="dxa"/>
+          </w:tcPr>
+          <w:p>
+            <w:pPr>
+              <w:pStyle w:val="Sinespaciado"/>
+            </w:pPr>
+          </w:p>
+        </w:tc>
+        <w:tc>
+          <w:tcPr>
+            <w:tcW w:w="1855" w:type="dxa"/>
+          </w:tcPr>
+          <w:p>
+            <w:pPr>
+              <w:pStyle w:val="Sinespaciado"/>
+            </w:pPr>
+          </w:p>
+        </w:tc>
+        <w:tc>
+          <w:tcPr>
+            <w:tcW w:w="3319" w:type="dxa"/>
+          </w:tcPr>
+          <w:p>
+            <w:pPr>
+              <w:pStyle w:val="Sinespaciado"/>
+            </w:pPr>
+          </w:p>
+        </w:tc>
+      </w:tr>
+      <w:tr>
+        <w:tc>
+          <w:tcPr>
+            <w:tcW w:w="551" w:type="dxa"/>
+          </w:tcPr>
+          <w:p>
+            <w:pPr>
+              <w:pStyle w:val="Sinespaciado"/>
+              <w:jc w:val="center"/>
+              <w:rPr>
+                <w:b/>
+              </w:rPr>
+            </w:pPr>
+            <w:r>
+              <w:rPr>
+                <w:b/>
+              </w:rPr>
+              <w:t>158</w:t>
+            </w:r>
+          </w:p>
+        </w:tc>
+        <w:tc>
+          <w:tcPr>
+            <w:tcW w:w="1984" w:type="dxa"/>
+            <w:gridSpan w:val="2"/>
+          </w:tcPr>
+          <w:p>
+            <w:pPr>
+              <w:pStyle w:val="Sinespaciado"/>
+            </w:pPr>
+          </w:p>
+        </w:tc>
+        <w:tc>
+          <w:tcPr>
+            <w:tcW w:w="3260" w:type="dxa"/>
+          </w:tcPr>
+          <w:p>
+            <w:pPr>
+              <w:pStyle w:val="Sinespaciado"/>
+            </w:pPr>
+          </w:p>
+        </w:tc>
+        <w:tc>
+          <w:tcPr>
+            <w:tcW w:w="1855" w:type="dxa"/>
+          </w:tcPr>
+          <w:p>
+            <w:pPr>
+              <w:pStyle w:val="Sinespaciado"/>
+            </w:pPr>
+          </w:p>
+        </w:tc>
+        <w:tc>
+          <w:tcPr>
+            <w:tcW w:w="3319" w:type="dxa"/>
+          </w:tcPr>
+          <w:p>
+            <w:pPr>
+              <w:pStyle w:val="Sinespaciado"/>
+            </w:pPr>
+          </w:p>
+        </w:tc>
+      </w:tr>
+      <w:tr>
+        <w:tc>
+          <w:tcPr>
+            <w:tcW w:w="551" w:type="dxa"/>
+          </w:tcPr>
+          <w:p>
+            <w:pPr>
+              <w:pStyle w:val="Sinespaciado"/>
+              <w:jc w:val="center"/>
+              <w:rPr>
+                <w:b/>
+              </w:rPr>
+            </w:pPr>
+            <w:r>
+              <w:rPr>
+                <w:b/>
+              </w:rPr>
+              <w:t>159</w:t>
+            </w:r>
+          </w:p>
+        </w:tc>
+        <w:tc>
+          <w:tcPr>
+            <w:tcW w:w="1984" w:type="dxa"/>
+            <w:gridSpan w:val="2"/>
+          </w:tcPr>
+          <w:p>
+            <w:pPr>
+              <w:pStyle w:val="Sinespaciado"/>
+            </w:pPr>
+          </w:p>
+        </w:tc>
+        <w:tc>
+          <w:tcPr>
+            <w:tcW w:w="3260" w:type="dxa"/>
+          </w:tcPr>
+          <w:p>
+            <w:pPr>
+              <w:pStyle w:val="Sinespaciado"/>
+            </w:pPr>
+          </w:p>
+        </w:tc>
+        <w:tc>
+          <w:tcPr>
+            <w:tcW w:w="1855" w:type="dxa"/>
+          </w:tcPr>
+          <w:p>
+            <w:pPr>
+              <w:pStyle w:val="Sinespaciado"/>
+            </w:pPr>
+          </w:p>
+        </w:tc>
+        <w:tc>
+          <w:tcPr>
+            <w:tcW w:w="3319" w:type="dxa"/>
+          </w:tcPr>
+          <w:p>
+            <w:pPr>
+              <w:pStyle w:val="Sinespaciado"/>
+            </w:pPr>
+          </w:p>
+        </w:tc>
+      </w:tr>
+      <w:tr>
+        <w:tc>
+          <w:tcPr>
+            <w:tcW w:w="551" w:type="dxa"/>
+          </w:tcPr>
+          <w:p>
+            <w:pPr>
+              <w:pStyle w:val="Sinespaciado"/>
+              <w:jc w:val="center"/>
+              <w:rPr>
+                <w:b/>
+              </w:rPr>
+            </w:pPr>
+            <w:r>
+              <w:rPr>
+                <w:b/>
+              </w:rPr>
+              <w:t>160</w:t>
+            </w:r>
+          </w:p>
+        </w:tc>
+        <w:tc>
+          <w:tcPr>
+            <w:tcW w:w="1984" w:type="dxa"/>
+            <w:gridSpan w:val="2"/>
+          </w:tcPr>
+          <w:p>
+            <w:pPr>
+              <w:pStyle w:val="Sinespaciado"/>
+            </w:pPr>
+          </w:p>
+        </w:tc>
+        <w:tc>
+          <w:tcPr>
+            <w:tcW w:w="3260" w:type="dxa"/>
+          </w:tcPr>
+          <w:p>
+            <w:pPr>
+              <w:pStyle w:val="Sinespaciado"/>
+            </w:pPr>
+          </w:p>
+        </w:tc>
+        <w:tc>
+          <w:tcPr>
+            <w:tcW w:w="1855" w:type="dxa"/>
+          </w:tcPr>
+          <w:p>
+            <w:pPr>
+              <w:pStyle w:val="Sinespaciado"/>
+            </w:pPr>
+          </w:p>
+        </w:tc>
+        <w:tc>
+          <w:tcPr>
+            <w:tcW w:w="3319" w:type="dxa"/>
+          </w:tcPr>
+          <w:p>
+            <w:pPr>
+              <w:pStyle w:val="Sinespaciado"/>
+            </w:pPr>
+          </w:p>
+        </w:tc>
+      </w:tr>
+      <w:tr>
+        <w:tc>
+          <w:tcPr>
+            <w:tcW w:w="551" w:type="dxa"/>
+          </w:tcPr>
+          <w:p>
+            <w:pPr>
+              <w:pStyle w:val="Sinespaciado"/>
+              <w:jc w:val="center"/>
+              <w:rPr>
+                <w:b/>
+              </w:rPr>
+            </w:pPr>
+            <w:r>
+              <w:rPr>
+                <w:b/>
+              </w:rPr>
+              <w:t>161</w:t>
+            </w:r>
+          </w:p>
+        </w:tc>
+        <w:tc>
+          <w:tcPr>
+            <w:tcW w:w="1984" w:type="dxa"/>
+            <w:gridSpan w:val="2"/>
+          </w:tcPr>
+          <w:p>
+            <w:pPr>
+              <w:pStyle w:val="Sinespaciado"/>
+            </w:pPr>
+          </w:p>
+        </w:tc>
+        <w:tc>
+          <w:tcPr>
+            <w:tcW w:w="3260" w:type="dxa"/>
+          </w:tcPr>
+          <w:p>
+            <w:pPr>
+              <w:pStyle w:val="Sinespaciado"/>
+            </w:pPr>
+          </w:p>
+        </w:tc>
+        <w:tc>
+          <w:tcPr>
+            <w:tcW w:w="1855" w:type="dxa"/>
+          </w:tcPr>
+          <w:p>
+            <w:pPr>
+              <w:pStyle w:val="Sinespaciado"/>
+            </w:pPr>
+          </w:p>
+        </w:tc>
+        <w:tc>
+          <w:tcPr>
+            <w:tcW w:w="3319" w:type="dxa"/>
+          </w:tcPr>
+          <w:p>
+            <w:pPr>
+              <w:pStyle w:val="Sinespaciado"/>
+            </w:pPr>
+          </w:p>
+        </w:tc>
+      </w:tr>
+      <w:tr>
+        <w:tc>
+          <w:tcPr>
+            <w:tcW w:w="551" w:type="dxa"/>
+          </w:tcPr>
+          <w:p>
+            <w:pPr>
+              <w:pStyle w:val="Sinespaciado"/>
+              <w:jc w:val="center"/>
+              <w:rPr>
+                <w:b/>
+              </w:rPr>
+            </w:pPr>
+            <w:r>
+              <w:rPr>
+                <w:b/>
+              </w:rPr>
+              <w:t>162</w:t>
+            </w:r>
+          </w:p>
+        </w:tc>
+        <w:tc>
+          <w:tcPr>
+            <w:tcW w:w="1984" w:type="dxa"/>
+            <w:gridSpan w:val="2"/>
+          </w:tcPr>
+          <w:p>
+            <w:pPr>
+              <w:pStyle w:val="Sinespaciado"/>
+            </w:pPr>
+          </w:p>
+        </w:tc>
+        <w:tc>
+          <w:tcPr>
+            <w:tcW w:w="3260" w:type="dxa"/>
+          </w:tcPr>
+          <w:p>
+            <w:pPr>
+              <w:pStyle w:val="Sinespaciado"/>
+            </w:pPr>
+          </w:p>
+        </w:tc>
+        <w:tc>
+          <w:tcPr>
+            <w:tcW w:w="1855" w:type="dxa"/>
+          </w:tcPr>
+          <w:p>
+            <w:pPr>
+              <w:pStyle w:val="Sinespaciado"/>
+            </w:pPr>
+          </w:p>
+        </w:tc>
+        <w:tc>
+          <w:tcPr>
+            <w:tcW w:w="3319" w:type="dxa"/>
+          </w:tcPr>
+          <w:p>
+            <w:pPr>
+              <w:pStyle w:val="Sinespaciado"/>
+            </w:pPr>
+          </w:p>
+        </w:tc>
+      </w:tr>
+      <w:tr>
+        <w:tc>
+          <w:tcPr>
+            <w:tcW w:w="551" w:type="dxa"/>
+          </w:tcPr>
+          <w:p>
+            <w:pPr>
+              <w:pStyle w:val="Sinespaciado"/>
+              <w:jc w:val="center"/>
+              <w:rPr>
+                <w:b/>
+              </w:rPr>
+            </w:pPr>
+            <w:r>
+              <w:rPr>
+                <w:b/>
+              </w:rPr>
+              <w:t>163</w:t>
+            </w:r>
+          </w:p>
+        </w:tc>
+        <w:tc>
+          <w:tcPr>
+            <w:tcW w:w="1984" w:type="dxa"/>
+            <w:gridSpan w:val="2"/>
+          </w:tcPr>
+          <w:p>
+            <w:pPr>
+              <w:pStyle w:val="Sinespaciado"/>
+            </w:pPr>
+          </w:p>
+        </w:tc>
+        <w:tc>
+          <w:tcPr>
+            <w:tcW w:w="3260" w:type="dxa"/>
+          </w:tcPr>
+          <w:p>
+            <w:pPr>
+              <w:pStyle w:val="Sinespaciado"/>
+            </w:pPr>
+          </w:p>
+        </w:tc>
+        <w:tc>
+          <w:tcPr>
+            <w:tcW w:w="1855" w:type="dxa"/>
+          </w:tcPr>
+          <w:p>
+            <w:pPr>
+              <w:pStyle w:val="Sinespaciado"/>
+            </w:pPr>
+          </w:p>
+        </w:tc>
+        <w:tc>
+          <w:tcPr>
+            <w:tcW w:w="3319" w:type="dxa"/>
+          </w:tcPr>
+          <w:p>
+            <w:pPr>
+              <w:pStyle w:val="Sinespaciado"/>
+            </w:pPr>
+          </w:p>
+        </w:tc>
+      </w:tr>
+      <w:tr>
+        <w:tc>
+          <w:tcPr>
+            <w:tcW w:w="551" w:type="dxa"/>
+          </w:tcPr>
+          <w:p>
+            <w:pPr>
+              <w:pStyle w:val="Sinespaciado"/>
+              <w:jc w:val="center"/>
+              <w:rPr>
+                <w:b/>
+              </w:rPr>
+            </w:pPr>
+            <w:r>
+              <w:rPr>
+                <w:b/>
+              </w:rPr>
+              <w:t>164</w:t>
+            </w:r>
+          </w:p>
+        </w:tc>
+        <w:tc>
+          <w:tcPr>
+            <w:tcW w:w="1984" w:type="dxa"/>
+            <w:gridSpan w:val="2"/>
+          </w:tcPr>
+          <w:p>
+            <w:pPr>
+              <w:pStyle w:val="Sinespaciado"/>
+            </w:pPr>
+          </w:p>
+        </w:tc>
+        <w:tc>
+          <w:tcPr>
+            <w:tcW w:w="3260" w:type="dxa"/>
+          </w:tcPr>
+          <w:p>
+            <w:pPr>
+              <w:pStyle w:val="Sinespaciado"/>
+            </w:pPr>
+          </w:p>
+        </w:tc>
+        <w:tc>
+          <w:tcPr>
+            <w:tcW w:w="1855" w:type="dxa"/>
+          </w:tcPr>
+          <w:p>
+            <w:pPr>
+              <w:pStyle w:val="Sinespaciado"/>
+            </w:pPr>
+          </w:p>
+        </w:tc>
+        <w:tc>
+          <w:tcPr>
+            <w:tcW w:w="3319" w:type="dxa"/>
+          </w:tcPr>
+          <w:p>
+            <w:pPr>
+              <w:pStyle w:val="Sinespaciado"/>
+            </w:pPr>
+          </w:p>
+        </w:tc>
+      </w:tr>
+      <w:tr>
+        <w:tc>
+          <w:tcPr>
+            <w:tcW w:w="551" w:type="dxa"/>
+          </w:tcPr>
+          <w:p>
+            <w:pPr>
+              <w:pStyle w:val="Sinespaciado"/>
+              <w:jc w:val="center"/>
+              <w:rPr>
+                <w:b/>
+              </w:rPr>
+            </w:pPr>
+            <w:r>
+              <w:rPr>
+                <w:b/>
+              </w:rPr>
+              <w:t>165</w:t>
+            </w:r>
+          </w:p>
+        </w:tc>
+        <w:tc>
+          <w:tcPr>
+            <w:tcW w:w="1984" w:type="dxa"/>
+            <w:gridSpan w:val="2"/>
+          </w:tcPr>
+          <w:p>
+            <w:pPr>
+              <w:pStyle w:val="Sinespaciado"/>
+            </w:pPr>
+          </w:p>
+        </w:tc>
+        <w:tc>
+          <w:tcPr>
+            <w:tcW w:w="3260" w:type="dxa"/>
+          </w:tcPr>
+          <w:p>
+            <w:pPr>
+              <w:pStyle w:val="Sinespaciado"/>
+            </w:pPr>
+          </w:p>
+        </w:tc>
+        <w:tc>
+          <w:tcPr>
+            <w:tcW w:w="1855" w:type="dxa"/>
+          </w:tcPr>
+          <w:p>
+            <w:pPr>
+              <w:pStyle w:val="Sinespaciado"/>
+            </w:pPr>
+          </w:p>
+        </w:tc>
+        <w:tc>
+          <w:tcPr>
+            <w:tcW w:w="3319" w:type="dxa"/>
+          </w:tcPr>
+          <w:p>
+            <w:pPr>
+              <w:pStyle w:val="Sinespaciado"/>
+            </w:pPr>
+          </w:p>
+        </w:tc>
+      </w:tr>
+      <w:tr>
+        <w:tc>
+          <w:tcPr>
+            <w:tcW w:w="551" w:type="dxa"/>
+          </w:tcPr>
+          <w:p>
+            <w:pPr>
+              <w:pStyle w:val="Sinespaciado"/>
+              <w:jc w:val="center"/>
+              <w:rPr>
+                <w:b/>
+              </w:rPr>
+            </w:pPr>
+            <w:r>
+              <w:rPr>
+                <w:b/>
+              </w:rPr>
+              <w:t>166</w:t>
+            </w:r>
+          </w:p>
+        </w:tc>
+        <w:tc>
+          <w:tcPr>
+            <w:tcW w:w="1984" w:type="dxa"/>
+            <w:gridSpan w:val="2"/>
+          </w:tcPr>
+          <w:p>
+            <w:pPr>
+              <w:pStyle w:val="Sinespaciado"/>
+            </w:pPr>
+          </w:p>
+        </w:tc>
+        <w:tc>
+          <w:tcPr>
+            <w:tcW w:w="3260" w:type="dxa"/>
+          </w:tcPr>
+          <w:p>
+            <w:pPr>
+              <w:pStyle w:val="Sinespaciado"/>
+            </w:pPr>
+          </w:p>
+        </w:tc>
+        <w:tc>
+          <w:tcPr>
+            <w:tcW w:w="1855" w:type="dxa"/>
+          </w:tcPr>
+          <w:p>
+            <w:pPr>
+              <w:pStyle w:val="Sinespaciado"/>
+            </w:pPr>
+          </w:p>
+        </w:tc>
+        <w:tc>
+          <w:tcPr>
+            <w:tcW w:w="3319" w:type="dxa"/>
+          </w:tcPr>
+          <w:p>
+            <w:pPr>
+              <w:pStyle w:val="Sinespaciado"/>
+            </w:pPr>
+          </w:p>
+        </w:tc>
+      </w:tr>
+      <w:tr>
+        <w:tc>
+          <w:tcPr>
+            <w:tcW w:w="551" w:type="dxa"/>
+          </w:tcPr>
+          <w:p>
+            <w:pPr>
+              <w:pStyle w:val="Sinespaciado"/>
+              <w:jc w:val="center"/>
+              <w:rPr>
+                <w:b/>
+              </w:rPr>
+            </w:pPr>
+            <w:r>
+              <w:rPr>
+                <w:b/>
+              </w:rPr>
+              <w:t>167</w:t>
             </w:r>
           </w:p>
         </w:tc>

</xml_diff>

<commit_message>
pdf raiz con pruebas y gestion de la configuracion, pdf pruebas (ya incluido en el raiz)
</commit_message>
<xml_diff>
--- a/editPruebas/3 - Especificación de casos de prueba.docx
+++ b/editPruebas/3 - Especificación de casos de prueba.docx
@@ -4036,6 +4036,91 @@
               <w:t>Inventario correspondiente al vehículo seleccionado</w:t>
             </w:r>
           </w:p>
+        </w:tc>
+      </w:tr>
+      <w:tr>
+        <w:tc>
+          <w:tcPr>
+            <w:tcW w:w="551" w:type="dxa"/>
+          </w:tcPr>
+          <w:p>
+            <w:pPr>
+              <w:pStyle w:val="Sinespaciado"/>
+              <w:jc w:val="center"/>
+              <w:rPr>
+                <w:b/>
+              </w:rPr>
+            </w:pPr>
+            <w:r>
+              <w:rPr>
+                <w:b/>
+              </w:rPr>
+              <w:t>45</w:t>
+            </w:r>
+          </w:p>
+        </w:tc>
+        <w:tc>
+          <w:tcPr>
+            <w:tcW w:w="1984" w:type="dxa"/>
+            <w:gridSpan w:val="2"/>
+          </w:tcPr>
+          <w:p>
+            <w:pPr>
+              <w:pStyle w:val="Sinespaciado"/>
+            </w:pPr>
+            <w:r>
+              <w:t xml:space="preserve">Egresar vehículo omitiendo seleccionar el tipo </w:t>
+            </w:r>
+            <w:r>
+              <w:lastRenderedPageBreak/>
+              <w:t>(de persona que desea retirar el vehículo)</w:t>
+            </w:r>
+          </w:p>
+        </w:tc>
+        <w:tc>
+          <w:tcPr>
+            <w:tcW w:w="3260" w:type="dxa"/>
+          </w:tcPr>
+          <w:p>
+            <w:pPr>
+              <w:pStyle w:val="Sinespaciado"/>
+            </w:pPr>
+            <w:r>
+              <w:lastRenderedPageBreak/>
+              <w:t>Habiendo iniciado sesión como agente, omitir seleccionar el tipo de persona</w:t>
+            </w:r>
+          </w:p>
+        </w:tc>
+        <w:tc>
+          <w:tcPr>
+            <w:tcW w:w="1855" w:type="dxa"/>
+          </w:tcPr>
+          <w:p>
+            <w:pPr>
+              <w:pStyle w:val="Sinespaciado"/>
+            </w:pPr>
+            <w:r>
+              <w:t xml:space="preserve">Completar los demás campos: Apellido, nombre, </w:t>
+            </w:r>
+            <w:r>
+              <w:lastRenderedPageBreak/>
+              <w:t>selección de tipo de documento, número de documento</w:t>
+            </w:r>
+          </w:p>
+        </w:tc>
+        <w:tc>
+          <w:tcPr>
+            <w:tcW w:w="3319" w:type="dxa"/>
+          </w:tcPr>
+          <w:p>
+            <w:pPr>
+              <w:pStyle w:val="Sinespaciado"/>
+            </w:pPr>
+            <w:r>
+              <w:lastRenderedPageBreak/>
+              <w:t>Mensaje “completa este campo”</w:t>
+            </w:r>
+          </w:p>
           <w:p>
             <w:pPr>
               <w:pStyle w:val="Sinespaciado"/>
@@ -4058,70 +4143,77 @@
               <w:rPr>
                 <w:highlight w:val="yellow"/>
               </w:rPr>
-              <w:t>No aparece el inventario, redirecciona a otra página que muestra el mensaje “página no encontrada”</w:t>
-            </w:r>
-          </w:p>
-        </w:tc>
-      </w:tr>
-      <w:tr>
-        <w:tc>
-          <w:tcPr>
-            <w:tcW w:w="551" w:type="dxa"/>
-          </w:tcPr>
-          <w:p>
-            <w:pPr>
-              <w:pStyle w:val="Sinespaciado"/>
-              <w:jc w:val="center"/>
-              <w:rPr>
-                <w:b/>
-              </w:rPr>
-            </w:pPr>
-            <w:r>
-              <w:rPr>
-                <w:b/>
+              <w:t xml:space="preserve">Pasa a la </w:t>
+            </w:r>
+            <w:r>
+              <w:rPr>
+                <w:highlight w:val="yellow"/>
               </w:rPr>
               <w:lastRenderedPageBreak/>
-              <w:t>45</w:t>
-            </w:r>
-          </w:p>
-        </w:tc>
-        <w:tc>
-          <w:tcPr>
-            <w:tcW w:w="1984" w:type="dxa"/>
-            <w:gridSpan w:val="2"/>
-          </w:tcPr>
-          <w:p>
-            <w:pPr>
-              <w:pStyle w:val="Sinespaciado"/>
-            </w:pPr>
-            <w:r>
-              <w:t>Egresar vehículo omitiendo seleccionar el tipo (de persona que desea retirar el vehículo)</w:t>
-            </w:r>
-          </w:p>
-        </w:tc>
-        <w:tc>
-          <w:tcPr>
-            <w:tcW w:w="3260" w:type="dxa"/>
-          </w:tcPr>
-          <w:p>
-            <w:pPr>
-              <w:pStyle w:val="Sinespaciado"/>
-            </w:pPr>
-            <w:r>
-              <w:t>Habiendo iniciado sesión como agente, omitir seleccionar el tipo de persona</w:t>
-            </w:r>
-          </w:p>
-        </w:tc>
-        <w:tc>
-          <w:tcPr>
-            <w:tcW w:w="1855" w:type="dxa"/>
-          </w:tcPr>
-          <w:p>
-            <w:pPr>
-              <w:pStyle w:val="Sinespaciado"/>
-            </w:pPr>
-            <w:r>
-              <w:t>Completar los demás campos: Apellido, nombre, selección de tipo de documento, número de documento</w:t>
+              <w:t>siguiente pantalla, no obliga a seleccionar el tipo de persona</w:t>
+            </w:r>
+          </w:p>
+        </w:tc>
+      </w:tr>
+      <w:tr>
+        <w:tc>
+          <w:tcPr>
+            <w:tcW w:w="551" w:type="dxa"/>
+          </w:tcPr>
+          <w:p>
+            <w:pPr>
+              <w:pStyle w:val="Sinespaciado"/>
+              <w:jc w:val="center"/>
+              <w:rPr>
+                <w:b/>
+              </w:rPr>
+            </w:pPr>
+            <w:r>
+              <w:rPr>
+                <w:b/>
+              </w:rPr>
+              <w:lastRenderedPageBreak/>
+              <w:t>46</w:t>
+            </w:r>
+          </w:p>
+        </w:tc>
+        <w:tc>
+          <w:tcPr>
+            <w:tcW w:w="1984" w:type="dxa"/>
+            <w:gridSpan w:val="2"/>
+          </w:tcPr>
+          <w:p>
+            <w:pPr>
+              <w:pStyle w:val="Sinespaciado"/>
+            </w:pPr>
+            <w:r>
+              <w:t>Egresar vehículo omitiendo completar el campo apellido</w:t>
+            </w:r>
+          </w:p>
+        </w:tc>
+        <w:tc>
+          <w:tcPr>
+            <w:tcW w:w="3260" w:type="dxa"/>
+          </w:tcPr>
+          <w:p>
+            <w:pPr>
+              <w:pStyle w:val="Sinespaciado"/>
+            </w:pPr>
+            <w:r>
+              <w:t>Habiendo iniciado sesión como agente, omitir completar el campo apellido</w:t>
+            </w:r>
+          </w:p>
+        </w:tc>
+        <w:tc>
+          <w:tcPr>
+            <w:tcW w:w="1855" w:type="dxa"/>
+          </w:tcPr>
+          <w:p>
+            <w:pPr>
+              <w:pStyle w:val="Sinespaciado"/>
+            </w:pPr>
+            <w:r>
+              <w:t>Completar los demás campos: Selección de tipo de persona, nombre, selección de tipo de documento, número de documento</w:t>
             </w:r>
           </w:p>
         </w:tc>
@@ -4140,88 +4232,68 @@
           <w:p>
             <w:pPr>
               <w:pStyle w:val="Sinespaciado"/>
-              <w:rPr>
-                <w:highlight w:val="yellow"/>
-              </w:rPr>
-            </w:pPr>
-          </w:p>
-          <w:p>
-            <w:pPr>
-              <w:pStyle w:val="Sinespaciado"/>
-            </w:pPr>
-            <w:r>
-              <w:rPr>
-                <w:highlight w:val="yellow"/>
-              </w:rPr>
-              <w:t xml:space="preserve">Error detectado: </w:t>
-            </w:r>
-            <w:r>
-              <w:rPr>
-                <w:highlight w:val="yellow"/>
-              </w:rPr>
-              <w:t>Pasa a la siguiente pantalla, no obliga a seleccionar el tipo de persona</w:t>
-            </w:r>
-          </w:p>
-        </w:tc>
-      </w:tr>
-      <w:tr>
-        <w:tc>
-          <w:tcPr>
-            <w:tcW w:w="551" w:type="dxa"/>
-          </w:tcPr>
-          <w:p>
-            <w:pPr>
-              <w:pStyle w:val="Sinespaciado"/>
-              <w:jc w:val="center"/>
-              <w:rPr>
-                <w:b/>
-              </w:rPr>
-            </w:pPr>
-            <w:r>
-              <w:rPr>
-                <w:b/>
-              </w:rPr>
-              <w:t>46</w:t>
-            </w:r>
-          </w:p>
-        </w:tc>
-        <w:tc>
-          <w:tcPr>
-            <w:tcW w:w="1984" w:type="dxa"/>
-            <w:gridSpan w:val="2"/>
-          </w:tcPr>
-          <w:p>
-            <w:pPr>
-              <w:pStyle w:val="Sinespaciado"/>
-            </w:pPr>
-            <w:r>
-              <w:t>Egresar vehículo omitiendo completar el campo apellido</w:t>
-            </w:r>
-          </w:p>
-        </w:tc>
-        <w:tc>
-          <w:tcPr>
-            <w:tcW w:w="3260" w:type="dxa"/>
-          </w:tcPr>
-          <w:p>
-            <w:pPr>
-              <w:pStyle w:val="Sinespaciado"/>
-            </w:pPr>
-            <w:r>
-              <w:t>Habiendo iniciado sesión como agente, omitir completar el campo apellido</w:t>
-            </w:r>
-          </w:p>
-        </w:tc>
-        <w:tc>
-          <w:tcPr>
-            <w:tcW w:w="1855" w:type="dxa"/>
-          </w:tcPr>
-          <w:p>
-            <w:pPr>
-              <w:pStyle w:val="Sinespaciado"/>
-            </w:pPr>
-            <w:r>
-              <w:t>Completar los demás campos: Selección de tipo de persona, nombre, selección de tipo de documento, número de documento</w:t>
+            </w:pPr>
+          </w:p>
+        </w:tc>
+      </w:tr>
+      <w:tr>
+        <w:tc>
+          <w:tcPr>
+            <w:tcW w:w="551" w:type="dxa"/>
+          </w:tcPr>
+          <w:p>
+            <w:pPr>
+              <w:pStyle w:val="Sinespaciado"/>
+              <w:jc w:val="center"/>
+              <w:rPr>
+                <w:b/>
+              </w:rPr>
+            </w:pPr>
+            <w:r>
+              <w:rPr>
+                <w:b/>
+              </w:rPr>
+              <w:t>47</w:t>
+            </w:r>
+          </w:p>
+        </w:tc>
+        <w:tc>
+          <w:tcPr>
+            <w:tcW w:w="1984" w:type="dxa"/>
+            <w:gridSpan w:val="2"/>
+          </w:tcPr>
+          <w:p>
+            <w:pPr>
+              <w:pStyle w:val="Sinespaciado"/>
+            </w:pPr>
+            <w:r>
+              <w:t>Egresar vehículo omitiendo completar el campo nombre</w:t>
+            </w:r>
+          </w:p>
+        </w:tc>
+        <w:tc>
+          <w:tcPr>
+            <w:tcW w:w="3260" w:type="dxa"/>
+          </w:tcPr>
+          <w:p>
+            <w:pPr>
+              <w:pStyle w:val="Sinespaciado"/>
+            </w:pPr>
+            <w:r>
+              <w:t>Habiendo iniciado sesión como agente, omitir completar el campo nombre</w:t>
+            </w:r>
+          </w:p>
+        </w:tc>
+        <w:tc>
+          <w:tcPr>
+            <w:tcW w:w="1855" w:type="dxa"/>
+          </w:tcPr>
+          <w:p>
+            <w:pPr>
+              <w:pStyle w:val="Sinespaciado"/>
+            </w:pPr>
+            <w:r>
+              <w:t>Completar los demás campos: Selección de tipo de persona, apellido, selección de tipo de documento, número de documento</w:t>
             </w:r>
           </w:p>
         </w:tc>
@@ -4261,47 +4333,47 @@
               <w:rPr>
                 <w:b/>
               </w:rPr>
-              <w:t>47</w:t>
-            </w:r>
-          </w:p>
-        </w:tc>
-        <w:tc>
-          <w:tcPr>
-            <w:tcW w:w="1984" w:type="dxa"/>
-            <w:gridSpan w:val="2"/>
-          </w:tcPr>
-          <w:p>
-            <w:pPr>
-              <w:pStyle w:val="Sinespaciado"/>
-            </w:pPr>
-            <w:r>
-              <w:t>Egresar vehículo omitiendo completar el campo nombre</w:t>
-            </w:r>
-          </w:p>
-        </w:tc>
-        <w:tc>
-          <w:tcPr>
-            <w:tcW w:w="3260" w:type="dxa"/>
-          </w:tcPr>
-          <w:p>
-            <w:pPr>
-              <w:pStyle w:val="Sinespaciado"/>
-            </w:pPr>
-            <w:r>
-              <w:t>Habiendo iniciado sesión como agente, omitir completar el campo nombre</w:t>
-            </w:r>
-          </w:p>
-        </w:tc>
-        <w:tc>
-          <w:tcPr>
-            <w:tcW w:w="1855" w:type="dxa"/>
-          </w:tcPr>
-          <w:p>
-            <w:pPr>
-              <w:pStyle w:val="Sinespaciado"/>
-            </w:pPr>
-            <w:r>
-              <w:t>Completar los demás campos: Selección de tipo de persona, apellido, selección de tipo de documento, número de documento</w:t>
+              <w:t>48</w:t>
+            </w:r>
+          </w:p>
+        </w:tc>
+        <w:tc>
+          <w:tcPr>
+            <w:tcW w:w="1984" w:type="dxa"/>
+            <w:gridSpan w:val="2"/>
+          </w:tcPr>
+          <w:p>
+            <w:pPr>
+              <w:pStyle w:val="Sinespaciado"/>
+            </w:pPr>
+            <w:r>
+              <w:t>Egresar vehículo omitiendo seleccionar el tipo de documento</w:t>
+            </w:r>
+          </w:p>
+        </w:tc>
+        <w:tc>
+          <w:tcPr>
+            <w:tcW w:w="3260" w:type="dxa"/>
+          </w:tcPr>
+          <w:p>
+            <w:pPr>
+              <w:pStyle w:val="Sinespaciado"/>
+            </w:pPr>
+            <w:r>
+              <w:t>Habiendo iniciado sesión como agente, omitir seleccionar el tipo de documento</w:t>
+            </w:r>
+          </w:p>
+        </w:tc>
+        <w:tc>
+          <w:tcPr>
+            <w:tcW w:w="1855" w:type="dxa"/>
+          </w:tcPr>
+          <w:p>
+            <w:pPr>
+              <w:pStyle w:val="Sinespaciado"/>
+            </w:pPr>
+            <w:r>
+              <w:t>Completar los demás campos: Selección de tipo de persona, apellido, nombre, número de documento</w:t>
             </w:r>
           </w:p>
         </w:tc>
@@ -4341,47 +4413,47 @@
               <w:rPr>
                 <w:b/>
               </w:rPr>
-              <w:t>48</w:t>
-            </w:r>
-          </w:p>
-        </w:tc>
-        <w:tc>
-          <w:tcPr>
-            <w:tcW w:w="1984" w:type="dxa"/>
-            <w:gridSpan w:val="2"/>
-          </w:tcPr>
-          <w:p>
-            <w:pPr>
-              <w:pStyle w:val="Sinespaciado"/>
-            </w:pPr>
-            <w:r>
-              <w:t>Egresar vehículo omitiendo seleccionar el tipo de documento</w:t>
-            </w:r>
-          </w:p>
-        </w:tc>
-        <w:tc>
-          <w:tcPr>
-            <w:tcW w:w="3260" w:type="dxa"/>
-          </w:tcPr>
-          <w:p>
-            <w:pPr>
-              <w:pStyle w:val="Sinespaciado"/>
-            </w:pPr>
-            <w:r>
-              <w:t>Habiendo iniciado sesión como agente, omitir seleccionar el tipo de documento</w:t>
-            </w:r>
-          </w:p>
-        </w:tc>
-        <w:tc>
-          <w:tcPr>
-            <w:tcW w:w="1855" w:type="dxa"/>
-          </w:tcPr>
-          <w:p>
-            <w:pPr>
-              <w:pStyle w:val="Sinespaciado"/>
-            </w:pPr>
-            <w:r>
-              <w:t>Completar los demás campos: Selección de tipo de persona, apellido, nombre, número de documento</w:t>
+              <w:t>49</w:t>
+            </w:r>
+          </w:p>
+        </w:tc>
+        <w:tc>
+          <w:tcPr>
+            <w:tcW w:w="1984" w:type="dxa"/>
+            <w:gridSpan w:val="2"/>
+          </w:tcPr>
+          <w:p>
+            <w:pPr>
+              <w:pStyle w:val="Sinespaciado"/>
+            </w:pPr>
+            <w:r>
+              <w:t>Egresar vehículo omitiendo completar el campo número de documento</w:t>
+            </w:r>
+          </w:p>
+        </w:tc>
+        <w:tc>
+          <w:tcPr>
+            <w:tcW w:w="3260" w:type="dxa"/>
+          </w:tcPr>
+          <w:p>
+            <w:pPr>
+              <w:pStyle w:val="Sinespaciado"/>
+            </w:pPr>
+            <w:r>
+              <w:t>Habiendo iniciado sesión como agente, omitir completar el campo número de documento</w:t>
+            </w:r>
+          </w:p>
+        </w:tc>
+        <w:tc>
+          <w:tcPr>
+            <w:tcW w:w="1855" w:type="dxa"/>
+          </w:tcPr>
+          <w:p>
+            <w:pPr>
+              <w:pStyle w:val="Sinespaciado"/>
+            </w:pPr>
+            <w:r>
+              <w:t>Completar los demás campos: Selección de tipo de persona, apellido, nombre, selección de tipo  de documento</w:t>
             </w:r>
           </w:p>
         </w:tc>
@@ -4421,47 +4493,53 @@
               <w:rPr>
                 <w:b/>
               </w:rPr>
-              <w:t>49</w:t>
-            </w:r>
-          </w:p>
-        </w:tc>
-        <w:tc>
-          <w:tcPr>
-            <w:tcW w:w="1984" w:type="dxa"/>
-            <w:gridSpan w:val="2"/>
-          </w:tcPr>
-          <w:p>
-            <w:pPr>
-              <w:pStyle w:val="Sinespaciado"/>
-            </w:pPr>
-            <w:r>
-              <w:t>Egresar vehículo omitiendo completar el campo número de documento</w:t>
-            </w:r>
-          </w:p>
-        </w:tc>
-        <w:tc>
-          <w:tcPr>
-            <w:tcW w:w="3260" w:type="dxa"/>
-          </w:tcPr>
-          <w:p>
-            <w:pPr>
-              <w:pStyle w:val="Sinespaciado"/>
-            </w:pPr>
-            <w:r>
-              <w:t>Habiendo iniciado sesión como agente, omitir completar el campo número de documento</w:t>
-            </w:r>
-          </w:p>
-        </w:tc>
-        <w:tc>
-          <w:tcPr>
-            <w:tcW w:w="1855" w:type="dxa"/>
-          </w:tcPr>
-          <w:p>
-            <w:pPr>
-              <w:pStyle w:val="Sinespaciado"/>
-            </w:pPr>
-            <w:r>
-              <w:t>Completar los demás campos: Selección de tipo de persona, apellido, nombre, selección de tipo  de documento</w:t>
+              <w:t>50</w:t>
+            </w:r>
+          </w:p>
+        </w:tc>
+        <w:tc>
+          <w:tcPr>
+            <w:tcW w:w="1984" w:type="dxa"/>
+            <w:gridSpan w:val="2"/>
+          </w:tcPr>
+          <w:p>
+            <w:pPr>
+              <w:pStyle w:val="Sinespaciado"/>
+            </w:pPr>
+            <w:r>
+              <w:t xml:space="preserve">Egresar vehículo omitiendo completar el campo código de fuerza, en caso de que el vehículo quiera ser retirado por fuerza </w:t>
+            </w:r>
+            <w:r>
+              <w:t>de seguridad</w:t>
+            </w:r>
+          </w:p>
+        </w:tc>
+        <w:tc>
+          <w:tcPr>
+            <w:tcW w:w="3260" w:type="dxa"/>
+          </w:tcPr>
+          <w:p>
+            <w:pPr>
+              <w:pStyle w:val="Sinespaciado"/>
+            </w:pPr>
+            <w:r>
+              <w:t xml:space="preserve">Habiendo iniciado sesión como agente, omitir completar el campo código de fuerza, en caso de que el vehículo quiera ser retirado por fuerza </w:t>
+            </w:r>
+            <w:r>
+              <w:t>de seguridad</w:t>
+            </w:r>
+          </w:p>
+        </w:tc>
+        <w:tc>
+          <w:tcPr>
+            <w:tcW w:w="1855" w:type="dxa"/>
+          </w:tcPr>
+          <w:p>
+            <w:pPr>
+              <w:pStyle w:val="Sinespaciado"/>
+            </w:pPr>
+            <w:r>
+              <w:t>Completar los demás campos: Apellido, nombre</w:t>
             </w:r>
           </w:p>
         </w:tc>
@@ -4501,92 +4579,6 @@
               <w:rPr>
                 <w:b/>
               </w:rPr>
-              <w:t>50</w:t>
-            </w:r>
-          </w:p>
-        </w:tc>
-        <w:tc>
-          <w:tcPr>
-            <w:tcW w:w="1984" w:type="dxa"/>
-            <w:gridSpan w:val="2"/>
-          </w:tcPr>
-          <w:p>
-            <w:pPr>
-              <w:pStyle w:val="Sinespaciado"/>
-            </w:pPr>
-            <w:r>
-              <w:t xml:space="preserve">Egresar vehículo omitiendo completar el campo código de fuerza, en caso de que el vehículo quiera ser retirado por fuerza </w:t>
-            </w:r>
-            <w:r>
-              <w:t>de seguridad</w:t>
-            </w:r>
-          </w:p>
-        </w:tc>
-        <w:tc>
-          <w:tcPr>
-            <w:tcW w:w="3260" w:type="dxa"/>
-          </w:tcPr>
-          <w:p>
-            <w:pPr>
-              <w:pStyle w:val="Sinespaciado"/>
-            </w:pPr>
-            <w:r>
-              <w:t xml:space="preserve">Habiendo iniciado sesión como agente, omitir completar el campo código de fuerza, en caso de que el vehículo quiera ser retirado por fuerza </w:t>
-            </w:r>
-            <w:r>
-              <w:t>de seguridad</w:t>
-            </w:r>
-          </w:p>
-        </w:tc>
-        <w:tc>
-          <w:tcPr>
-            <w:tcW w:w="1855" w:type="dxa"/>
-          </w:tcPr>
-          <w:p>
-            <w:pPr>
-              <w:pStyle w:val="Sinespaciado"/>
-            </w:pPr>
-            <w:r>
-              <w:t>Completar los demás campos: Apellido, nombre</w:t>
-            </w:r>
-          </w:p>
-        </w:tc>
-        <w:tc>
-          <w:tcPr>
-            <w:tcW w:w="3319" w:type="dxa"/>
-          </w:tcPr>
-          <w:p>
-            <w:pPr>
-              <w:pStyle w:val="Sinespaciado"/>
-            </w:pPr>
-            <w:r>
-              <w:t>Mensaje “completa este campo”</w:t>
-            </w:r>
-          </w:p>
-          <w:p>
-            <w:pPr>
-              <w:pStyle w:val="Sinespaciado"/>
-            </w:pPr>
-          </w:p>
-        </w:tc>
-      </w:tr>
-      <w:tr>
-        <w:tc>
-          <w:tcPr>
-            <w:tcW w:w="551" w:type="dxa"/>
-          </w:tcPr>
-          <w:p>
-            <w:pPr>
-              <w:pStyle w:val="Sinespaciado"/>
-              <w:jc w:val="center"/>
-              <w:rPr>
-                <w:b/>
-              </w:rPr>
-            </w:pPr>
-            <w:r>
-              <w:rPr>
-                <w:b/>
-              </w:rPr>
               <w:t>51</w:t>
             </w:r>
           </w:p>
@@ -4601,17 +4593,35 @@
               <w:pStyle w:val="Sinespaciado"/>
             </w:pPr>
             <w:r>
-              <w:t xml:space="preserve">Egresar vehículo presentando acta de entrega y adjuntando dicho documento en </w:t>
+              <w:t>Egresar vehículo presentando acta de entrega y adjuntando dicho documento en pantalla de confirmación</w:t>
+            </w:r>
+          </w:p>
+        </w:tc>
+        <w:tc>
+          <w:tcPr>
+            <w:tcW w:w="3260" w:type="dxa"/>
+          </w:tcPr>
+          <w:p>
+            <w:pPr>
+              <w:pStyle w:val="Sinespaciado"/>
+            </w:pPr>
+            <w:r>
+              <w:t xml:space="preserve">Habiendo iniciado sesión como agente, seleccionar el vehículo correspondiente y hacer click en egresar; indicar que presenta acta de entrega y completar los campos obligatorios (todos son obligatorios excepto observaciones); en pantalla de </w:t>
             </w:r>
             <w:r>
               <w:lastRenderedPageBreak/>
-              <w:t>pantalla de confirmación</w:t>
-            </w:r>
-          </w:p>
-        </w:tc>
-        <w:tc>
-          <w:tcPr>
-            <w:tcW w:w="3260" w:type="dxa"/>
+              <w:t xml:space="preserve">confirmación adjuntar acta de entrega en formato </w:t>
+            </w:r>
+            <w:proofErr w:type="spellStart"/>
+            <w:r>
+              <w:t>pdf</w:t>
+            </w:r>
+            <w:proofErr w:type="spellEnd"/>
+          </w:p>
+        </w:tc>
+        <w:tc>
+          <w:tcPr>
+            <w:tcW w:w="1855" w:type="dxa"/>
           </w:tcPr>
           <w:p>
             <w:pPr>
@@ -4619,22 +4629,25 @@
             </w:pPr>
             <w:r>
               <w:lastRenderedPageBreak/>
-              <w:t xml:space="preserve">Habiendo iniciado sesión como agente, seleccionar el vehículo correspondiente y hacer click en egresar; indicar que presenta acta de entrega y completar los </w:t>
+              <w:t xml:space="preserve">Seleccionar “SI” respecto a presenta acta de entrega, apellido, nombre, tipo de documento, número de documento y, </w:t>
             </w:r>
             <w:r>
               <w:lastRenderedPageBreak/>
-              <w:t xml:space="preserve">campos obligatorios (todos son obligatorios excepto observaciones); en pantalla de confirmación adjuntar acta de entrega en formato </w:t>
+              <w:t xml:space="preserve">opcionalmente, observaciones; en pantalla de confirmación adjuntar </w:t>
             </w:r>
             <w:proofErr w:type="spellStart"/>
             <w:r>
               <w:t>pdf</w:t>
             </w:r>
             <w:proofErr w:type="spellEnd"/>
-          </w:p>
-        </w:tc>
-        <w:tc>
-          <w:tcPr>
-            <w:tcW w:w="1855" w:type="dxa"/>
+            <w:r>
+              <w:t xml:space="preserve"> correspondiente al acta de entrega</w:t>
+            </w:r>
+          </w:p>
+        </w:tc>
+        <w:tc>
+          <w:tcPr>
+            <w:tcW w:w="3319" w:type="dxa"/>
           </w:tcPr>
           <w:p>
             <w:pPr>
@@ -4642,37 +4655,7 @@
             </w:pPr>
             <w:r>
               <w:lastRenderedPageBreak/>
-              <w:t xml:space="preserve">Seleccionar “SI” respecto a presenta acta de entrega, apellido, nombre, tipo de </w:t>
-            </w:r>
-            <w:r>
-              <w:lastRenderedPageBreak/>
-              <w:t xml:space="preserve">documento, número de documento y, opcionalmente, observaciones; en pantalla de confirmación adjuntar </w:t>
-            </w:r>
-            <w:proofErr w:type="spellStart"/>
-            <w:r>
-              <w:t>pdf</w:t>
-            </w:r>
-            <w:proofErr w:type="spellEnd"/>
-            <w:r>
-              <w:t xml:space="preserve"> correspondiente al acta de entrega</w:t>
-            </w:r>
-          </w:p>
-        </w:tc>
-        <w:tc>
-          <w:tcPr>
-            <w:tcW w:w="3319" w:type="dxa"/>
-          </w:tcPr>
-          <w:p>
-            <w:pPr>
-              <w:pStyle w:val="Sinespaciado"/>
-            </w:pPr>
-            <w:r>
-              <w:lastRenderedPageBreak/>
-              <w:t xml:space="preserve">Modificación en la base de datos: Cambio de estado del vehículo y del booleano enplaya en tabla ingreso y se registra el egreso en tabla egreso; mensaje “vehículo </w:t>
-            </w:r>
-            <w:r>
-              <w:lastRenderedPageBreak/>
-              <w:t>egresado correctamente de la playa”</w:t>
+              <w:t>Modificación en la base de datos: Cambio de estado del vehículo y del booleano enplaya en tabla ingreso y se registra el egreso en tabla egreso; mensaje “vehículo egresado correctamente de la playa”</w:t>
             </w:r>
           </w:p>
         </w:tc>
@@ -4976,7 +4959,6 @@
               <w:rPr>
                 <w:highlight w:val="yellow"/>
               </w:rPr>
-              <w:lastRenderedPageBreak/>
               <w:t xml:space="preserve">Error detectado: </w:t>
             </w:r>
             <w:r>
@@ -5338,11 +5320,11 @@
               <w:pStyle w:val="Sinespaciado"/>
             </w:pPr>
             <w:r>
-              <w:t xml:space="preserve">Egresar vehículo que se encuentra en playa por motivo de </w:t>
+              <w:t xml:space="preserve">Egresar vehículo que se encuentra en playa por motivo de documentación y quiere ser retirado por apoderado que </w:t>
             </w:r>
             <w:r>
               <w:lastRenderedPageBreak/>
-              <w:t>documentación y quiere ser retirado por apoderado que no presenta licencia ni acta z</w:t>
+              <w:t>no presenta licencia ni acta z</w:t>
             </w:r>
           </w:p>
         </w:tc>
@@ -5356,11 +5338,11 @@
             </w:pPr>
             <w:r>
               <w:lastRenderedPageBreak/>
-              <w:t xml:space="preserve">Habiendo iniciado sesión como agente, seleccionar el vehículo correspondiente y hacer click en egresar; indicar en tipo </w:t>
+              <w:t xml:space="preserve">Habiendo iniciado sesión como agente, seleccionar el vehículo correspondiente y hacer click en egresar; indicar en tipo apoderado; seleccionar “NO” como respuesta a presenta licencia; seleccionar “NO” como </w:t>
             </w:r>
             <w:r>
               <w:lastRenderedPageBreak/>
-              <w:t>apoderado; seleccionar “NO” como respuesta a presenta licencia; seleccionar “NO” como respuesta a presenta acta z</w:t>
+              <w:t>respuesta a presenta acta z</w:t>
             </w:r>
           </w:p>
         </w:tc>
@@ -5374,35 +5356,30 @@
             </w:pPr>
             <w:r>
               <w:lastRenderedPageBreak/>
-              <w:t xml:space="preserve">Seleccionar apoderado respecto a tipo, “NO” respecto a </w:t>
+              <w:t>Seleccionar apoderado respecto a tipo, “NO” respecto a licencia, “NO” respecto a acta z</w:t>
+            </w:r>
+          </w:p>
+        </w:tc>
+        <w:tc>
+          <w:tcPr>
+            <w:tcW w:w="3319" w:type="dxa"/>
+          </w:tcPr>
+          <w:p>
+            <w:pPr>
+              <w:pStyle w:val="Sinespaciado"/>
+            </w:pPr>
+            <w:r>
+              <w:t xml:space="preserve">Se solicitará presentar la siguiente documentación para el retiro del vehículo: Copia DNI, </w:t>
+            </w:r>
+            <w:r>
+              <w:t>copia cédula o título, copia DGAI, copia poder firmado</w:t>
+            </w:r>
+            <w:r>
+              <w:t xml:space="preserve">; modificación en la base de datos: Cambio de estado del vehículo y del booleano enplaya </w:t>
             </w:r>
             <w:r>
               <w:lastRenderedPageBreak/>
-              <w:t>licencia, “NO” respecto a acta z</w:t>
-            </w:r>
-          </w:p>
-        </w:tc>
-        <w:tc>
-          <w:tcPr>
-            <w:tcW w:w="3319" w:type="dxa"/>
-          </w:tcPr>
-          <w:p>
-            <w:pPr>
-              <w:pStyle w:val="Sinespaciado"/>
-            </w:pPr>
-            <w:r>
-              <w:lastRenderedPageBreak/>
-              <w:t xml:space="preserve">Se solicitará presentar la siguiente documentación para el retiro del vehículo: Copia DNI, </w:t>
-            </w:r>
-            <w:r>
-              <w:t xml:space="preserve">copia cédula o título, copia DGAI, copia poder </w:t>
-            </w:r>
-            <w:r>
-              <w:lastRenderedPageBreak/>
-              <w:t>firmado</w:t>
-            </w:r>
-            <w:r>
-              <w:t>; modificación en la base de datos: Cambio de estado del vehículo y del booleano enplaya en tabla ingreso y se registra el egreso en tabla egreso; mensaje “vehículo egresado correctamente de la playa”</w:t>
+              <w:t>en tabla ingreso y se registra el egreso en tabla egreso; mensaje “vehículo egresado correctamente de la playa”</w:t>
             </w:r>
           </w:p>
           <w:p>
@@ -5755,64 +5732,65 @@
               <w:rPr>
                 <w:highlight w:val="yellow"/>
               </w:rPr>
-              <w:t xml:space="preserve">Egresa de todos </w:t>
-            </w:r>
-            <w:r>
-              <w:rPr>
-                <w:highlight w:val="yellow"/>
-              </w:rPr>
+              <w:t>Egresa de todos modos por más que no adjunte la documentación</w:t>
+            </w:r>
+          </w:p>
+        </w:tc>
+      </w:tr>
+      <w:tr>
+        <w:tc>
+          <w:tcPr>
+            <w:tcW w:w="551" w:type="dxa"/>
+          </w:tcPr>
+          <w:p>
+            <w:pPr>
+              <w:pStyle w:val="Sinespaciado"/>
+              <w:jc w:val="center"/>
+              <w:rPr>
+                <w:b/>
+              </w:rPr>
+            </w:pPr>
+            <w:r>
+              <w:rPr>
+                <w:b/>
+              </w:rPr>
+              <w:t>62</w:t>
+            </w:r>
+          </w:p>
+        </w:tc>
+        <w:tc>
+          <w:tcPr>
+            <w:tcW w:w="1984" w:type="dxa"/>
+            <w:gridSpan w:val="2"/>
+          </w:tcPr>
+          <w:p>
+            <w:pPr>
+              <w:pStyle w:val="Sinespaciado"/>
+            </w:pPr>
+            <w:r>
+              <w:t xml:space="preserve">Egresar vehículo </w:t>
+            </w:r>
+            <w:r>
               <w:lastRenderedPageBreak/>
-              <w:t>modos por más que no adjunte la documentación</w:t>
-            </w:r>
-          </w:p>
-        </w:tc>
-      </w:tr>
-      <w:tr>
-        <w:tc>
-          <w:tcPr>
-            <w:tcW w:w="551" w:type="dxa"/>
-          </w:tcPr>
-          <w:p>
-            <w:pPr>
-              <w:pStyle w:val="Sinespaciado"/>
-              <w:jc w:val="center"/>
-              <w:rPr>
-                <w:b/>
-              </w:rPr>
-            </w:pPr>
-            <w:r>
-              <w:rPr>
-                <w:b/>
-              </w:rPr>
+              <w:t>que se encuentra en playa por motivo de alcoholemia negativo y quiere ser retirado por apoderado que presenta licencia</w:t>
+            </w:r>
+          </w:p>
+        </w:tc>
+        <w:tc>
+          <w:tcPr>
+            <w:tcW w:w="3260" w:type="dxa"/>
+          </w:tcPr>
+          <w:p>
+            <w:pPr>
+              <w:pStyle w:val="Sinespaciado"/>
+            </w:pPr>
+            <w:r>
               <w:lastRenderedPageBreak/>
-              <w:t>62</w:t>
-            </w:r>
-          </w:p>
-        </w:tc>
-        <w:tc>
-          <w:tcPr>
-            <w:tcW w:w="1984" w:type="dxa"/>
-            <w:gridSpan w:val="2"/>
-          </w:tcPr>
-          <w:p>
-            <w:pPr>
-              <w:pStyle w:val="Sinespaciado"/>
-            </w:pPr>
-            <w:r>
-              <w:t>Egresar vehículo que se encuentra en playa por motivo de alcoholemia negativo y quiere ser retirado por apoderado que presenta licencia</w:t>
-            </w:r>
-          </w:p>
-        </w:tc>
-        <w:tc>
-          <w:tcPr>
-            <w:tcW w:w="3260" w:type="dxa"/>
-          </w:tcPr>
-          <w:p>
-            <w:pPr>
-              <w:pStyle w:val="Sinespaciado"/>
-            </w:pPr>
-            <w:r>
-              <w:t>Habiendo iniciado sesión como agente, seleccionar el vehículo correspondiente y hacer click en egresar; indicar en tipo apoderado; seleccionar “SI” como respuesta a presenta licencia</w:t>
+              <w:t xml:space="preserve">Habiendo iniciado sesión como </w:t>
+            </w:r>
+            <w:r>
+              <w:lastRenderedPageBreak/>
+              <w:t>agente, seleccionar el vehículo correspondiente y hacer click en egresar; indicar en tipo apoderado; seleccionar “SI” como respuesta a presenta licencia</w:t>
             </w:r>
             <w:r>
               <w:t>; seleccionar “SI” o “NO” como respuesta a presenta acta z</w:t>
@@ -5828,7 +5806,12 @@
               <w:pStyle w:val="Sinespaciado"/>
             </w:pPr>
             <w:r>
-              <w:t>Seleccionar apoderado respecto a tipo, “SI” respecto a licencia</w:t>
+              <w:lastRenderedPageBreak/>
+              <w:t xml:space="preserve">Seleccionar </w:t>
+            </w:r>
+            <w:r>
+              <w:lastRenderedPageBreak/>
+              <w:t>apoderado respecto a tipo, “SI” respecto a licencia</w:t>
             </w:r>
             <w:r>
               <w:t>, “SI” o “NO” respecto a acta z</w:t>
@@ -5844,10 +5827,119 @@
               <w:pStyle w:val="Sinespaciado"/>
             </w:pPr>
             <w:r>
+              <w:lastRenderedPageBreak/>
+              <w:t xml:space="preserve">Se solicitará presentar la siguiente </w:t>
+            </w:r>
+            <w:r>
+              <w:lastRenderedPageBreak/>
+              <w:t>documentación para el retiro del vehículo:</w:t>
+            </w:r>
+            <w:r>
+              <w:t xml:space="preserve"> Copia DNI, copia licencia, copia cédula verde, copia seguro, copia VTV, copia DGAI, copia poder firmado; modificación en la base de datos: Cambio de estado del vehículo y del booleano enplaya en tabla ingreso y se registra el egreso en tabla egreso; mensaje “vehículo egresado correctamente de la playa”</w:t>
+            </w:r>
+          </w:p>
+          <w:p>
+            <w:pPr>
+              <w:pStyle w:val="Sinespaciado"/>
+              <w:rPr>
+                <w:highlight w:val="yellow"/>
+              </w:rPr>
+            </w:pPr>
+          </w:p>
+          <w:p>
+            <w:pPr>
+              <w:pStyle w:val="Sinespaciado"/>
+            </w:pPr>
+            <w:r>
+              <w:rPr>
+                <w:highlight w:val="yellow"/>
+              </w:rPr>
+              <w:t xml:space="preserve">Error detectado: </w:t>
+            </w:r>
+            <w:r>
+              <w:rPr>
+                <w:highlight w:val="yellow"/>
+              </w:rPr>
+              <w:t>Egresa de todos modos por más que no adjunte la documentación</w:t>
+            </w:r>
+          </w:p>
+        </w:tc>
+      </w:tr>
+      <w:tr>
+        <w:tc>
+          <w:tcPr>
+            <w:tcW w:w="551" w:type="dxa"/>
+          </w:tcPr>
+          <w:p>
+            <w:pPr>
+              <w:pStyle w:val="Sinespaciado"/>
+              <w:jc w:val="center"/>
+              <w:rPr>
+                <w:b/>
+              </w:rPr>
+            </w:pPr>
+            <w:r>
+              <w:rPr>
+                <w:b/>
+              </w:rPr>
+              <w:lastRenderedPageBreak/>
+              <w:t>63</w:t>
+            </w:r>
+          </w:p>
+        </w:tc>
+        <w:tc>
+          <w:tcPr>
+            <w:tcW w:w="1984" w:type="dxa"/>
+            <w:gridSpan w:val="2"/>
+          </w:tcPr>
+          <w:p>
+            <w:pPr>
+              <w:pStyle w:val="Sinespaciado"/>
+            </w:pPr>
+            <w:r>
+              <w:t>Egresar vehículo que se encuentra en playa por motivo de alcoholemia negativo y quiere ser retirado por apoderado que no presenta licencia</w:t>
+            </w:r>
+          </w:p>
+        </w:tc>
+        <w:tc>
+          <w:tcPr>
+            <w:tcW w:w="3260" w:type="dxa"/>
+          </w:tcPr>
+          <w:p>
+            <w:pPr>
+              <w:pStyle w:val="Sinespaciado"/>
+            </w:pPr>
+            <w:r>
+              <w:t>Habiendo iniciado sesión como agente, seleccionar el vehículo correspondiente y hacer click en egresar; indicar en tipo apoderado; seleccionar “NO” como respuesta a presenta licencia</w:t>
+            </w:r>
+          </w:p>
+        </w:tc>
+        <w:tc>
+          <w:tcPr>
+            <w:tcW w:w="1855" w:type="dxa"/>
+          </w:tcPr>
+          <w:p>
+            <w:pPr>
+              <w:pStyle w:val="Sinespaciado"/>
+            </w:pPr>
+            <w:r>
+              <w:t>Seleccionar apoderado respecto a tipo, “NO” respecto a licencia</w:t>
+            </w:r>
+          </w:p>
+        </w:tc>
+        <w:tc>
+          <w:tcPr>
+            <w:tcW w:w="3319" w:type="dxa"/>
+          </w:tcPr>
+          <w:p>
+            <w:pPr>
+              <w:pStyle w:val="Sinespaciado"/>
+            </w:pPr>
+            <w:r>
               <w:t>Se solicitará presentar la siguiente documentación para el retiro del vehículo:</w:t>
             </w:r>
             <w:r>
-              <w:t xml:space="preserve"> Copia DNI, copia licencia, copia cédula verde, copia seguro, copia VTV, copia DGAI, copia poder firmado; modificación en la base de datos: Cambio de estado del vehículo y del booleano enplaya en tabla ingreso y se registra el egreso en tabla egreso; mensaje “vehículo egresado correctamente de la playa”</w:t>
+              <w:t xml:space="preserve"> Copia DNI, copia cédula o título, copia poder firmado; modificación en la base de datos: Cambio de estado del vehículo y del booleano enplaya en tabla ingreso y se registra el egreso en tabla egreso; mensaje “vehículo egresado correctamente de la playa”</w:t>
             </w:r>
           </w:p>
           <w:p>
@@ -5894,47 +5986,59 @@
               <w:rPr>
                 <w:b/>
               </w:rPr>
-              <w:t>63</w:t>
-            </w:r>
-          </w:p>
-        </w:tc>
-        <w:tc>
-          <w:tcPr>
-            <w:tcW w:w="1984" w:type="dxa"/>
-            <w:gridSpan w:val="2"/>
-          </w:tcPr>
-          <w:p>
-            <w:pPr>
-              <w:pStyle w:val="Sinespaciado"/>
-            </w:pPr>
-            <w:r>
-              <w:t>Egresar vehículo que se encuentra en playa por motivo de alcoholemia negativo y quiere ser retirado por apoderado que no presenta licencia</w:t>
-            </w:r>
-          </w:p>
-        </w:tc>
-        <w:tc>
-          <w:tcPr>
-            <w:tcW w:w="3260" w:type="dxa"/>
-          </w:tcPr>
-          <w:p>
-            <w:pPr>
-              <w:pStyle w:val="Sinespaciado"/>
-            </w:pPr>
-            <w:r>
-              <w:t>Habiendo iniciado sesión como agente, seleccionar el vehículo correspondiente y hacer click en egresar; indicar en tipo apoderado; seleccionar “NO” como respuesta a presenta licencia</w:t>
-            </w:r>
-          </w:p>
-        </w:tc>
-        <w:tc>
-          <w:tcPr>
-            <w:tcW w:w="1855" w:type="dxa"/>
-          </w:tcPr>
-          <w:p>
-            <w:pPr>
-              <w:pStyle w:val="Sinespaciado"/>
-            </w:pPr>
-            <w:r>
-              <w:t>Seleccionar apoderado respecto a tipo, “NO” respecto a licencia</w:t>
+              <w:t>64</w:t>
+            </w:r>
+          </w:p>
+        </w:tc>
+        <w:tc>
+          <w:tcPr>
+            <w:tcW w:w="1984" w:type="dxa"/>
+            <w:gridSpan w:val="2"/>
+          </w:tcPr>
+          <w:p>
+            <w:pPr>
+              <w:pStyle w:val="Sinespaciado"/>
+            </w:pPr>
+            <w:r>
+              <w:t xml:space="preserve">Egresar vehículo que se encuentra en playa por motivo de alcoholemia negativo y quiere ser retirado por fuerza </w:t>
+            </w:r>
+            <w:r>
+              <w:t>de seguridad</w:t>
+            </w:r>
+          </w:p>
+        </w:tc>
+        <w:tc>
+          <w:tcPr>
+            <w:tcW w:w="3260" w:type="dxa"/>
+          </w:tcPr>
+          <w:p>
+            <w:pPr>
+              <w:pStyle w:val="Sinespaciado"/>
+            </w:pPr>
+            <w:r>
+              <w:t xml:space="preserve">Habiendo iniciado sesión como agente, seleccionar el vehículo correspondiente y hacer click en egresar; indicar en tipo fuerza </w:t>
+            </w:r>
+            <w:r>
+              <w:t>de seguridad</w:t>
+            </w:r>
+          </w:p>
+        </w:tc>
+        <w:tc>
+          <w:tcPr>
+            <w:tcW w:w="1855" w:type="dxa"/>
+          </w:tcPr>
+          <w:p>
+            <w:pPr>
+              <w:pStyle w:val="Sinespaciado"/>
+            </w:pPr>
+            <w:r>
+              <w:t xml:space="preserve">Seleccionar fuerza </w:t>
+            </w:r>
+            <w:r>
+              <w:t>de seguridad</w:t>
+            </w:r>
+            <w:r>
+              <w:t xml:space="preserve"> respecto a tipo</w:t>
             </w:r>
           </w:p>
         </w:tc>
@@ -5950,7 +6054,7 @@
               <w:t>Se solicitará presentar la siguiente documentación para el retiro del vehículo:</w:t>
             </w:r>
             <w:r>
-              <w:t xml:space="preserve"> Copia DNI, copia cédula o título, copia poder firmado; modificación en la base de datos: Cambio de estado del vehículo y del booleano enplaya en tabla ingreso y se registra el egreso en tabla egreso; mensaje “vehículo egresado correctamente de la playa”</w:t>
+              <w:t xml:space="preserve"> Copia oficio judicial; modificación en la base de datos: Cambio de estado del vehículo y del booleano enplaya en tabla ingreso y se registra el egreso en tabla egreso; mensaje “vehículo egresado correctamente de la playa”</w:t>
             </w:r>
           </w:p>
           <w:p>
@@ -5997,121 +6101,6 @@
               <w:rPr>
                 <w:b/>
               </w:rPr>
-              <w:t>64</w:t>
-            </w:r>
-          </w:p>
-        </w:tc>
-        <w:tc>
-          <w:tcPr>
-            <w:tcW w:w="1984" w:type="dxa"/>
-            <w:gridSpan w:val="2"/>
-          </w:tcPr>
-          <w:p>
-            <w:pPr>
-              <w:pStyle w:val="Sinespaciado"/>
-            </w:pPr>
-            <w:r>
-              <w:t xml:space="preserve">Egresar vehículo que se encuentra en playa por motivo de alcoholemia negativo y quiere ser retirado por fuerza </w:t>
-            </w:r>
-            <w:r>
-              <w:t>de seguridad</w:t>
-            </w:r>
-          </w:p>
-        </w:tc>
-        <w:tc>
-          <w:tcPr>
-            <w:tcW w:w="3260" w:type="dxa"/>
-          </w:tcPr>
-          <w:p>
-            <w:pPr>
-              <w:pStyle w:val="Sinespaciado"/>
-            </w:pPr>
-            <w:r>
-              <w:t xml:space="preserve">Habiendo iniciado sesión como agente, seleccionar el vehículo correspondiente y hacer click en egresar; indicar en tipo fuerza </w:t>
-            </w:r>
-            <w:r>
-              <w:t>de seguridad</w:t>
-            </w:r>
-          </w:p>
-        </w:tc>
-        <w:tc>
-          <w:tcPr>
-            <w:tcW w:w="1855" w:type="dxa"/>
-          </w:tcPr>
-          <w:p>
-            <w:pPr>
-              <w:pStyle w:val="Sinespaciado"/>
-            </w:pPr>
-            <w:r>
-              <w:t xml:space="preserve">Seleccionar fuerza </w:t>
-            </w:r>
-            <w:r>
-              <w:t>de seguridad</w:t>
-            </w:r>
-            <w:r>
-              <w:t xml:space="preserve"> respecto a tipo</w:t>
-            </w:r>
-          </w:p>
-        </w:tc>
-        <w:tc>
-          <w:tcPr>
-            <w:tcW w:w="3319" w:type="dxa"/>
-          </w:tcPr>
-          <w:p>
-            <w:pPr>
-              <w:pStyle w:val="Sinespaciado"/>
-            </w:pPr>
-            <w:r>
-              <w:t>Se solicitará presentar la siguiente documentación para el retiro del vehículo:</w:t>
-            </w:r>
-            <w:r>
-              <w:t xml:space="preserve"> Copia oficio judicial; modificación en la base de datos: Cambio de estado del vehículo y del booleano enplaya en tabla ingreso y se registra el egreso en tabla egreso; mensaje “vehículo egresado correctamente de la playa”</w:t>
-            </w:r>
-          </w:p>
-          <w:p>
-            <w:pPr>
-              <w:pStyle w:val="Sinespaciado"/>
-              <w:rPr>
-                <w:highlight w:val="yellow"/>
-              </w:rPr>
-            </w:pPr>
-          </w:p>
-          <w:p>
-            <w:pPr>
-              <w:pStyle w:val="Sinespaciado"/>
-            </w:pPr>
-            <w:r>
-              <w:rPr>
-                <w:highlight w:val="yellow"/>
-              </w:rPr>
-              <w:t xml:space="preserve">Error detectado: </w:t>
-            </w:r>
-            <w:r>
-              <w:rPr>
-                <w:highlight w:val="yellow"/>
-              </w:rPr>
-              <w:t>Egresa de todos modos por más que no adjunte la documentación</w:t>
-            </w:r>
-          </w:p>
-        </w:tc>
-      </w:tr>
-      <w:tr>
-        <w:tc>
-          <w:tcPr>
-            <w:tcW w:w="551" w:type="dxa"/>
-          </w:tcPr>
-          <w:p>
-            <w:pPr>
-              <w:pStyle w:val="Sinespaciado"/>
-              <w:jc w:val="center"/>
-              <w:rPr>
-                <w:b/>
-              </w:rPr>
-            </w:pPr>
-            <w:r>
-              <w:rPr>
-                <w:b/>
-              </w:rPr>
               <w:t>65</w:t>
             </w:r>
           </w:p>
@@ -6126,11 +6115,11 @@
               <w:pStyle w:val="Sinespaciado"/>
             </w:pPr>
             <w:r>
-              <w:t xml:space="preserve">Egresar vehículo que se encuentra en playa por motivo de alcoholemia positivo y quiere </w:t>
+              <w:t xml:space="preserve">Egresar vehículo que se encuentra en playa por motivo de alcoholemia positivo y quiere ser retirado por titular o conductor autorizado que </w:t>
             </w:r>
             <w:r>
               <w:lastRenderedPageBreak/>
-              <w:t>ser retirado por titular o conductor autorizado que presenta licencia</w:t>
+              <w:t>presenta licencia</w:t>
             </w:r>
           </w:p>
         </w:tc>
@@ -6144,50 +6133,40 @@
             </w:pPr>
             <w:r>
               <w:lastRenderedPageBreak/>
-              <w:t xml:space="preserve">Habiendo iniciado sesión como agente, seleccionar el vehículo correspondiente y hacer click en egresar; indicar en tipo titular o conductor autorizado; seleccionar “SI” como respuesta a presenta </w:t>
+              <w:t>Habiendo iniciado sesión como agente, seleccionar el vehículo correspondiente y hacer click en egresar; indicar en tipo titular o conductor autorizado; seleccionar “SI” como respuesta a presenta licencia; seleccionar “SI” o “NO” como respuesta a presenta acta z</w:t>
+            </w:r>
+          </w:p>
+        </w:tc>
+        <w:tc>
+          <w:tcPr>
+            <w:tcW w:w="1855" w:type="dxa"/>
+          </w:tcPr>
+          <w:p>
+            <w:pPr>
+              <w:pStyle w:val="Sinespaciado"/>
+            </w:pPr>
+            <w:r>
+              <w:t xml:space="preserve">Seleccionar titular o conductor autorizado respecto a tipo, “SI” respecto a licencia, “SI” o “NO” respecto a acta z </w:t>
+            </w:r>
+          </w:p>
+        </w:tc>
+        <w:tc>
+          <w:tcPr>
+            <w:tcW w:w="3319" w:type="dxa"/>
+          </w:tcPr>
+          <w:p>
+            <w:pPr>
+              <w:pStyle w:val="Sinespaciado"/>
+            </w:pPr>
+            <w:r>
+              <w:t>Se solicitará presentar la siguiente documentación para el retiro del vehículo: Copia DNI, copia licencia, copia cédula verde, copia seguro, copia VTV</w:t>
+            </w:r>
+            <w:r>
+              <w:t xml:space="preserve">; modificación en la base de datos: Cambio de estado del vehículo y del booleano enplaya en tabla ingreso y se registra el egreso en tabla egreso; </w:t>
             </w:r>
             <w:r>
               <w:lastRenderedPageBreak/>
-              <w:t>licencia; seleccionar “SI” o “NO” como respuesta a presenta acta z</w:t>
-            </w:r>
-          </w:p>
-        </w:tc>
-        <w:tc>
-          <w:tcPr>
-            <w:tcW w:w="1855" w:type="dxa"/>
-          </w:tcPr>
-          <w:p>
-            <w:pPr>
-              <w:pStyle w:val="Sinespaciado"/>
-            </w:pPr>
-            <w:r>
-              <w:lastRenderedPageBreak/>
-              <w:t xml:space="preserve">Seleccionar titular o conductor autorizado respecto a tipo, “SI” respecto a licencia, “SI” o </w:t>
-            </w:r>
-            <w:r>
-              <w:lastRenderedPageBreak/>
-              <w:t xml:space="preserve">“NO” respecto a acta z </w:t>
-            </w:r>
-          </w:p>
-        </w:tc>
-        <w:tc>
-          <w:tcPr>
-            <w:tcW w:w="3319" w:type="dxa"/>
-          </w:tcPr>
-          <w:p>
-            <w:pPr>
-              <w:pStyle w:val="Sinespaciado"/>
-            </w:pPr>
-            <w:r>
-              <w:lastRenderedPageBreak/>
-              <w:t>Se solicitará presentar la siguiente documentación para el retiro del vehículo: Copia DNI, copia licencia, copia cédula verde, copia seguro, copia VTV</w:t>
-            </w:r>
-            <w:r>
-              <w:t xml:space="preserve">; modificación en la base de datos: Cambio de </w:t>
-            </w:r>
-            <w:r>
-              <w:lastRenderedPageBreak/>
-              <w:t>estado del vehículo y del booleano enplaya en tabla ingreso y se registra el egreso en tabla egreso; mensaje “vehículo egresado correctamente de la playa”</w:t>
+              <w:t>mensaje “vehículo egresado correctamente de la playa”</w:t>
             </w:r>
           </w:p>
           <w:p>
@@ -6528,90 +6507,101 @@
               <w:rPr>
                 <w:highlight w:val="yellow"/>
               </w:rPr>
-              <w:t xml:space="preserve">Egresa de todos modos por más que no adjunte la </w:t>
-            </w:r>
-            <w:r>
-              <w:rPr>
-                <w:highlight w:val="yellow"/>
-              </w:rPr>
+              <w:t>Egresa de todos modos por más que no adjunte la documentación</w:t>
+            </w:r>
+          </w:p>
+        </w:tc>
+      </w:tr>
+      <w:tr>
+        <w:tc>
+          <w:tcPr>
+            <w:tcW w:w="551" w:type="dxa"/>
+          </w:tcPr>
+          <w:p>
+            <w:pPr>
+              <w:pStyle w:val="Sinespaciado"/>
+              <w:jc w:val="center"/>
+              <w:rPr>
+                <w:b/>
+              </w:rPr>
+            </w:pPr>
+            <w:r>
+              <w:rPr>
+                <w:b/>
+              </w:rPr>
+              <w:t>69</w:t>
+            </w:r>
+          </w:p>
+        </w:tc>
+        <w:tc>
+          <w:tcPr>
+            <w:tcW w:w="1984" w:type="dxa"/>
+            <w:gridSpan w:val="2"/>
+          </w:tcPr>
+          <w:p>
+            <w:pPr>
+              <w:pStyle w:val="Sinespaciado"/>
+            </w:pPr>
+            <w:r>
+              <w:t xml:space="preserve">Egresar vehículo que se encuentra </w:t>
+            </w:r>
+            <w:r>
               <w:lastRenderedPageBreak/>
-              <w:t>documentación</w:t>
-            </w:r>
-          </w:p>
-        </w:tc>
-      </w:tr>
-      <w:tr>
-        <w:tc>
-          <w:tcPr>
-            <w:tcW w:w="551" w:type="dxa"/>
-          </w:tcPr>
-          <w:p>
-            <w:pPr>
-              <w:pStyle w:val="Sinespaciado"/>
-              <w:jc w:val="center"/>
-              <w:rPr>
-                <w:b/>
-              </w:rPr>
-            </w:pPr>
-            <w:r>
-              <w:rPr>
-                <w:b/>
-              </w:rPr>
+              <w:t>en playa por motivo de alcoholemia positivo y quiere ser retirado por apoderado que no presenta licencia, pero si presenta acta z</w:t>
+            </w:r>
+          </w:p>
+        </w:tc>
+        <w:tc>
+          <w:tcPr>
+            <w:tcW w:w="3260" w:type="dxa"/>
+          </w:tcPr>
+          <w:p>
+            <w:pPr>
+              <w:pStyle w:val="Sinespaciado"/>
+            </w:pPr>
+            <w:r>
               <w:lastRenderedPageBreak/>
-              <w:t>69</w:t>
-            </w:r>
-          </w:p>
-        </w:tc>
-        <w:tc>
-          <w:tcPr>
-            <w:tcW w:w="1984" w:type="dxa"/>
-            <w:gridSpan w:val="2"/>
-          </w:tcPr>
-          <w:p>
-            <w:pPr>
-              <w:pStyle w:val="Sinespaciado"/>
-            </w:pPr>
-            <w:r>
-              <w:t>Egresar vehículo que se encuentra en playa por motivo de alcoholemia positivo y quiere ser retirado por apoderado que no presenta licencia, pero si presenta acta z</w:t>
-            </w:r>
-          </w:p>
-        </w:tc>
-        <w:tc>
-          <w:tcPr>
-            <w:tcW w:w="3260" w:type="dxa"/>
-          </w:tcPr>
-          <w:p>
-            <w:pPr>
-              <w:pStyle w:val="Sinespaciado"/>
-            </w:pPr>
-            <w:r>
-              <w:t>Habiendo iniciado sesión como agente, seleccionar el vehículo correspondiente y hacer click en egresar; indicar en tipo apoderado; seleccionar “NO” como respuesta a presenta licencia; seleccionar “SI” como respuesta a presenta acta z</w:t>
-            </w:r>
-          </w:p>
-        </w:tc>
-        <w:tc>
-          <w:tcPr>
-            <w:tcW w:w="1855" w:type="dxa"/>
-          </w:tcPr>
-          <w:p>
-            <w:pPr>
-              <w:pStyle w:val="Sinespaciado"/>
-            </w:pPr>
-            <w:r>
-              <w:t>Seleccionar apoderado respecto a tipo, “NO” respecto a licencia, “SI” respecto a acta z</w:t>
-            </w:r>
-          </w:p>
-        </w:tc>
-        <w:tc>
-          <w:tcPr>
-            <w:tcW w:w="3319" w:type="dxa"/>
-          </w:tcPr>
-          <w:p>
-            <w:pPr>
-              <w:pStyle w:val="Sinespaciado"/>
-            </w:pPr>
-            <w:r>
-              <w:t>Se solicitará presentar la siguiente documentación para el retiro del vehículo: Copia DNI, copia acta z, copia cédula verde, copia seguro, copia VTV, copia poder firmado</w:t>
+              <w:t xml:space="preserve">Habiendo iniciado sesión como agente, seleccionar el vehículo </w:t>
+            </w:r>
+            <w:r>
+              <w:lastRenderedPageBreak/>
+              <w:t>correspondiente y hacer click en egresar; indicar en tipo apoderado; seleccionar “NO” como respuesta a presenta licencia; seleccionar “SI” como respuesta a presenta acta z</w:t>
+            </w:r>
+          </w:p>
+        </w:tc>
+        <w:tc>
+          <w:tcPr>
+            <w:tcW w:w="1855" w:type="dxa"/>
+          </w:tcPr>
+          <w:p>
+            <w:pPr>
+              <w:pStyle w:val="Sinespaciado"/>
+            </w:pPr>
+            <w:r>
+              <w:lastRenderedPageBreak/>
+              <w:t xml:space="preserve">Seleccionar apoderado </w:t>
+            </w:r>
+            <w:r>
+              <w:lastRenderedPageBreak/>
+              <w:t>respecto a tipo, “NO” respecto a licencia, “SI” respecto a acta z</w:t>
+            </w:r>
+          </w:p>
+        </w:tc>
+        <w:tc>
+          <w:tcPr>
+            <w:tcW w:w="3319" w:type="dxa"/>
+          </w:tcPr>
+          <w:p>
+            <w:pPr>
+              <w:pStyle w:val="Sinespaciado"/>
+            </w:pPr>
+            <w:r>
+              <w:lastRenderedPageBreak/>
+              <w:t xml:space="preserve">Se solicitará presentar la siguiente documentación para el retiro del </w:t>
+            </w:r>
+            <w:r>
+              <w:lastRenderedPageBreak/>
+              <w:t>vehículo: Copia DNI, copia acta z, copia cédula verde, copia seguro, copia VTV, copia poder firmado</w:t>
             </w:r>
             <w:r>
               <w:t>; modificación en la base de datos: Cambio de estado del vehículo y del booleano enplaya en tabla ingreso y se registra el egreso en tabla egreso; mensaje “vehículo egresado correctamente de la playa”</w:t>
@@ -6661,6 +6651,7 @@
               <w:rPr>
                 <w:b/>
               </w:rPr>
+              <w:lastRenderedPageBreak/>
               <w:t>70</w:t>
             </w:r>
           </w:p>
@@ -6887,65 +6878,50 @@
               <w:pStyle w:val="Sinespaciado"/>
             </w:pPr>
             <w:r>
-              <w:t xml:space="preserve">Egresar vehículo que se encuentra en playa por motivo de estacionamiento y quiere ser retirado por titular o </w:t>
+              <w:t>Egresar vehículo que se encuentra en playa por motivo de estacionamiento y quiere ser retirado por titular o conductor autorizado que presenta licencia</w:t>
+            </w:r>
+          </w:p>
+        </w:tc>
+        <w:tc>
+          <w:tcPr>
+            <w:tcW w:w="3260" w:type="dxa"/>
+          </w:tcPr>
+          <w:p>
+            <w:pPr>
+              <w:pStyle w:val="Sinespaciado"/>
+            </w:pPr>
+            <w:r>
+              <w:t>Habiendo iniciado sesión como agente, seleccionar el vehículo correspondiente y hacer click en egresar; indicar en tipo titular o conductor autorizado; seleccionar “SI” como respuesta a presenta licencia; seleccionar “SI” o “NO” como respuesta a presenta acta z</w:t>
+            </w:r>
+          </w:p>
+        </w:tc>
+        <w:tc>
+          <w:tcPr>
+            <w:tcW w:w="1855" w:type="dxa"/>
+          </w:tcPr>
+          <w:p>
+            <w:pPr>
+              <w:pStyle w:val="Sinespaciado"/>
+            </w:pPr>
+            <w:r>
+              <w:t>Seleccionar titular o conductor autorizado respecto a tipo, “SI” respecto a licencia, “SI” o “NO” respecto a acta z</w:t>
+            </w:r>
+          </w:p>
+        </w:tc>
+        <w:tc>
+          <w:tcPr>
+            <w:tcW w:w="3319" w:type="dxa"/>
+          </w:tcPr>
+          <w:p>
+            <w:pPr>
+              <w:pStyle w:val="Sinespaciado"/>
+            </w:pPr>
+            <w:r>
+              <w:t xml:space="preserve">Se solicitará presentar la siguiente documentación para el retiro del vehículo: Copia DNI, copia licencia, copia cédula verde, copia seguro, copia VTV; modificación en la base de datos: Cambio de estado del vehículo y del booleano enplaya en tabla ingreso y se registra el egreso en tabla egreso; mensaje “vehículo egresado </w:t>
             </w:r>
             <w:r>
               <w:lastRenderedPageBreak/>
-              <w:t>conductor autorizado que presenta licencia</w:t>
-            </w:r>
-          </w:p>
-        </w:tc>
-        <w:tc>
-          <w:tcPr>
-            <w:tcW w:w="3260" w:type="dxa"/>
-          </w:tcPr>
-          <w:p>
-            <w:pPr>
-              <w:pStyle w:val="Sinespaciado"/>
-            </w:pPr>
-            <w:r>
-              <w:lastRenderedPageBreak/>
-              <w:t xml:space="preserve">Habiendo iniciado sesión como agente, seleccionar el vehículo correspondiente y hacer click en egresar; indicar en tipo titular o conductor autorizado; seleccionar “SI” como respuesta a presenta licencia; seleccionar “SI” o “NO” </w:t>
-            </w:r>
-            <w:r>
-              <w:lastRenderedPageBreak/>
-              <w:t>como respuesta a presenta acta z</w:t>
-            </w:r>
-          </w:p>
-        </w:tc>
-        <w:tc>
-          <w:tcPr>
-            <w:tcW w:w="1855" w:type="dxa"/>
-          </w:tcPr>
-          <w:p>
-            <w:pPr>
-              <w:pStyle w:val="Sinespaciado"/>
-            </w:pPr>
-            <w:r>
-              <w:lastRenderedPageBreak/>
-              <w:t xml:space="preserve">Seleccionar titular o conductor autorizado respecto a tipo, “SI” respecto a licencia, “SI” o “NO” respecto a </w:t>
-            </w:r>
-            <w:r>
-              <w:lastRenderedPageBreak/>
-              <w:t>acta z</w:t>
-            </w:r>
-          </w:p>
-        </w:tc>
-        <w:tc>
-          <w:tcPr>
-            <w:tcW w:w="3319" w:type="dxa"/>
-          </w:tcPr>
-          <w:p>
-            <w:pPr>
-              <w:pStyle w:val="Sinespaciado"/>
-            </w:pPr>
-            <w:r>
-              <w:lastRenderedPageBreak/>
-              <w:t xml:space="preserve">Se solicitará presentar la siguiente documentación para el retiro del vehículo: Copia DNI, copia licencia, copia cédula verde, copia seguro, copia VTV; modificación en la base de datos: Cambio de estado del vehículo y del booleano </w:t>
-            </w:r>
-            <w:r>
-              <w:lastRenderedPageBreak/>
-              <w:t>enplaya en tabla ingreso y se registra el egreso en tabla egreso; mensaje “vehículo egresado correctamente de la playa”</w:t>
+              <w:t>correctamente de la playa”</w:t>
             </w:r>
           </w:p>
           <w:p>

</xml_diff>